<commit_message>
added more to the website user guide
-nearly finished the add page for the wesite user guide, waiting on a
few more design implementations and for others to review and to cleanup.
</commit_message>
<xml_diff>
--- a/Documentations/Website/website_userGuide.docx
+++ b/Documentations/Website/website_userGuide.docx
@@ -275,7 +275,7 @@
                     <pic:cNvPicPr/>
                   </pic:nvPicPr>
                   <pic:blipFill>
-                    <a:blip r:embed="rId4">
+                    <a:blip r:embed="rId5">
                       <a:extLst>
                         <a:ext uri="{28A0092B-C50C-407E-A947-70E740481C1C}">
                           <a14:useLocalDpi xmlns:a14="http://schemas.microsoft.com/office/drawing/2010/main" val="0"/>
@@ -340,7 +340,7 @@
                     <pic:cNvPicPr/>
                   </pic:nvPicPr>
                   <pic:blipFill>
-                    <a:blip r:embed="rId5">
+                    <a:blip r:embed="rId6">
                       <a:extLst>
                         <a:ext uri="{28A0092B-C50C-407E-A947-70E740481C1C}">
                           <a14:useLocalDpi xmlns:a14="http://schemas.microsoft.com/office/drawing/2010/main" val="0"/>
@@ -481,7 +481,1144 @@
         <w:t>All that is required from the login page is a valid username and password. After the ‘Submit’ button is selected, the user will gain access to the ‘Add’ and ‘Delete/Edit’ pages.</w:t>
       </w:r>
     </w:p>
-    <w:p>
+    <w:p/>
+    <w:p>
+      <w:pPr>
+        <w:pStyle w:val="Heading1"/>
+      </w:pPr>
+      <w:r>
+        <w:t>Add Page</w:t>
+      </w:r>
+    </w:p>
+    <w:p>
+      <w:pPr>
+        <w:pStyle w:val="Heading2"/>
+      </w:pPr>
+      <w:r>
+        <w:t>How the Add Page is set up:</w:t>
+      </w:r>
+    </w:p>
+    <w:p>
+      <w:r>
+        <w:t>The add page has two sections: a top and a bottom. The top portion is for the adding to the database, while the bottom is to display the lessons that already exist in the database to show what is already input.</w:t>
+      </w:r>
+    </w:p>
+    <w:p>
+      <w:r>
+        <w:rPr>
+          <w:noProof/>
+        </w:rPr>
+        <mc:AlternateContent>
+          <mc:Choice Requires="wps">
+            <w:drawing>
+              <wp:anchor distT="45720" distB="45720" distL="114300" distR="114300" simplePos="0" relativeHeight="251664384" behindDoc="0" locked="0" layoutInCell="1" allowOverlap="1" wp14:anchorId="750C274F" wp14:editId="5EFBA3EA">
+                <wp:simplePos x="0" y="0"/>
+                <wp:positionH relativeFrom="margin">
+                  <wp:align>right</wp:align>
+                </wp:positionH>
+                <wp:positionV relativeFrom="paragraph">
+                  <wp:posOffset>2616200</wp:posOffset>
+                </wp:positionV>
+                <wp:extent cx="5920740" cy="335280"/>
+                <wp:effectExtent l="0" t="0" r="22860" b="26670"/>
+                <wp:wrapSquare wrapText="bothSides"/>
+                <wp:docPr id="5" name="Text Box 2"/>
+                <wp:cNvGraphicFramePr>
+                  <a:graphicFrameLocks xmlns:a="http://schemas.openxmlformats.org/drawingml/2006/main"/>
+                </wp:cNvGraphicFramePr>
+                <a:graphic xmlns:a="http://schemas.openxmlformats.org/drawingml/2006/main">
+                  <a:graphicData uri="http://schemas.microsoft.com/office/word/2010/wordprocessingShape">
+                    <wps:wsp>
+                      <wps:cNvSpPr txBox="1">
+                        <a:spLocks noChangeArrowheads="1"/>
+                      </wps:cNvSpPr>
+                      <wps:spPr bwMode="auto">
+                        <a:xfrm>
+                          <a:off x="0" y="0"/>
+                          <a:ext cx="5920740" cy="335280"/>
+                        </a:xfrm>
+                        <a:prstGeom prst="rect">
+                          <a:avLst/>
+                        </a:prstGeom>
+                        <a:solidFill>
+                          <a:srgbClr val="FFFFFF"/>
+                        </a:solidFill>
+                        <a:ln w="9525">
+                          <a:solidFill>
+                            <a:srgbClr val="000000"/>
+                          </a:solidFill>
+                          <a:miter lim="800000"/>
+                          <a:headEnd/>
+                          <a:tailEnd/>
+                        </a:ln>
+                      </wps:spPr>
+                      <wps:txbx>
+                        <w:txbxContent>
+                          <w:p>
+                            <w:r>
+                              <w:t>The above image shows the top portion of the add page. (explanation of everything is detailed later)</w:t>
+                            </w:r>
+                          </w:p>
+                        </w:txbxContent>
+                      </wps:txbx>
+                      <wps:bodyPr rot="0" vert="horz" wrap="square" lIns="91440" tIns="45720" rIns="91440" bIns="45720" anchor="t" anchorCtr="0">
+                        <a:noAutofit/>
+                      </wps:bodyPr>
+                    </wps:wsp>
+                  </a:graphicData>
+                </a:graphic>
+                <wp14:sizeRelH relativeFrom="margin">
+                  <wp14:pctWidth>0</wp14:pctWidth>
+                </wp14:sizeRelH>
+                <wp14:sizeRelV relativeFrom="margin">
+                  <wp14:pctHeight>0</wp14:pctHeight>
+                </wp14:sizeRelV>
+              </wp:anchor>
+            </w:drawing>
+          </mc:Choice>
+          <mc:Fallback>
+            <w:pict>
+              <v:shape w14:anchorId="750C274F" id="_x0000_s1028" type="#_x0000_t202" style="position:absolute;margin-left:415pt;margin-top:206pt;width:466.2pt;height:26.4pt;z-index:251664384;visibility:visible;mso-wrap-style:square;mso-width-percent:0;mso-height-percent:0;mso-wrap-distance-left:9pt;mso-wrap-distance-top:3.6pt;mso-wrap-distance-right:9pt;mso-wrap-distance-bottom:3.6pt;mso-position-horizontal:right;mso-position-horizontal-relative:margin;mso-position-vertical:absolute;mso-position-vertical-relative:text;mso-width-percent:0;mso-height-percent:0;mso-width-relative:margin;mso-height-relative:margin;v-text-anchor:top" o:gfxdata="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">
+                <v:textbox>
+                  <w:txbxContent>
+                    <w:p>
+                      <w:r>
+                        <w:t>The above image shows the top portion of the add page. (explanation of everything is detailed later)</w:t>
+                      </w:r>
+                    </w:p>
+                  </w:txbxContent>
+                </v:textbox>
+                <w10:wrap type="square" anchorx="margin"/>
+              </v:shape>
+            </w:pict>
+          </mc:Fallback>
+        </mc:AlternateContent>
+      </w:r>
+      <w:r>
+        <w:rPr>
+          <w:noProof/>
+        </w:rPr>
+        <w:drawing>
+          <wp:inline distT="0" distB="0" distL="0" distR="0" wp14:anchorId="4097E07E" wp14:editId="103E73E9">
+            <wp:extent cx="5943600" cy="2545715"/>
+            <wp:effectExtent l="0" t="0" r="0" b="6985"/>
+            <wp:docPr id="4" name="Picture 4"/>
+            <wp:cNvGraphicFramePr>
+              <a:graphicFrameLocks xmlns:a="http://schemas.openxmlformats.org/drawingml/2006/main" noChangeAspect="1"/>
+            </wp:cNvGraphicFramePr>
+            <a:graphic xmlns:a="http://schemas.openxmlformats.org/drawingml/2006/main">
+              <a:graphicData uri="http://schemas.openxmlformats.org/drawingml/2006/picture">
+                <pic:pic xmlns:pic="http://schemas.openxmlformats.org/drawingml/2006/picture">
+                  <pic:nvPicPr>
+                    <pic:cNvPr id="4" name="addNormalTop.PNG"/>
+                    <pic:cNvPicPr/>
+                  </pic:nvPicPr>
+                  <pic:blipFill>
+                    <a:blip r:embed="rId7" cstate="print">
+                      <a:extLst>
+                        <a:ext uri="{28A0092B-C50C-407E-A947-70E740481C1C}">
+                          <a14:useLocalDpi xmlns:a14="http://schemas.microsoft.com/office/drawing/2010/main" val="0"/>
+                        </a:ext>
+                      </a:extLst>
+                    </a:blip>
+                    <a:stretch>
+                      <a:fillRect/>
+                    </a:stretch>
+                  </pic:blipFill>
+                  <pic:spPr>
+                    <a:xfrm>
+                      <a:off x="0" y="0"/>
+                      <a:ext cx="5943600" cy="2545715"/>
+                    </a:xfrm>
+                    <a:prstGeom prst="rect">
+                      <a:avLst/>
+                    </a:prstGeom>
+                  </pic:spPr>
+                </pic:pic>
+              </a:graphicData>
+            </a:graphic>
+          </wp:inline>
+        </w:drawing>
+      </w:r>
+    </w:p>
+    <w:p/>
+    <w:p/>
+    <w:p/>
+    <w:p>
+      <w:r>
+        <w:rPr>
+          <w:noProof/>
+        </w:rPr>
+        <w:lastRenderedPageBreak/>
+        <mc:AlternateContent>
+          <mc:Choice Requires="wps">
+            <w:drawing>
+              <wp:anchor distT="45720" distB="45720" distL="114300" distR="114300" simplePos="0" relativeHeight="251666432" behindDoc="0" locked="0" layoutInCell="1" allowOverlap="1" wp14:anchorId="6D773FB6" wp14:editId="058AB69D">
+                <wp:simplePos x="0" y="0"/>
+                <wp:positionH relativeFrom="margin">
+                  <wp:align>left</wp:align>
+                </wp:positionH>
+                <wp:positionV relativeFrom="paragraph">
+                  <wp:posOffset>1630680</wp:posOffset>
+                </wp:positionV>
+                <wp:extent cx="5897880" cy="487680"/>
+                <wp:effectExtent l="0" t="0" r="26670" b="26670"/>
+                <wp:wrapSquare wrapText="bothSides"/>
+                <wp:docPr id="7" name="Text Box 2"/>
+                <wp:cNvGraphicFramePr>
+                  <a:graphicFrameLocks xmlns:a="http://schemas.openxmlformats.org/drawingml/2006/main"/>
+                </wp:cNvGraphicFramePr>
+                <a:graphic xmlns:a="http://schemas.openxmlformats.org/drawingml/2006/main">
+                  <a:graphicData uri="http://schemas.microsoft.com/office/word/2010/wordprocessingShape">
+                    <wps:wsp>
+                      <wps:cNvSpPr txBox="1">
+                        <a:spLocks noChangeArrowheads="1"/>
+                      </wps:cNvSpPr>
+                      <wps:spPr bwMode="auto">
+                        <a:xfrm>
+                          <a:off x="0" y="0"/>
+                          <a:ext cx="5897880" cy="487680"/>
+                        </a:xfrm>
+                        <a:prstGeom prst="rect">
+                          <a:avLst/>
+                        </a:prstGeom>
+                        <a:solidFill>
+                          <a:srgbClr val="FFFFFF"/>
+                        </a:solidFill>
+                        <a:ln w="9525">
+                          <a:solidFill>
+                            <a:srgbClr val="000000"/>
+                          </a:solidFill>
+                          <a:miter lim="800000"/>
+                          <a:headEnd/>
+                          <a:tailEnd/>
+                        </a:ln>
+                      </wps:spPr>
+                      <wps:txbx>
+                        <w:txbxContent>
+                          <w:p>
+                            <w:r>
+                              <w:t>The above image shows how the bottom portion displays the lessons data that is already in the database. (explanation of everything is detailed later)</w:t>
+                            </w:r>
+                          </w:p>
+                        </w:txbxContent>
+                      </wps:txbx>
+                      <wps:bodyPr rot="0" vert="horz" wrap="square" lIns="91440" tIns="45720" rIns="91440" bIns="45720" anchor="t" anchorCtr="0">
+                        <a:noAutofit/>
+                      </wps:bodyPr>
+                    </wps:wsp>
+                  </a:graphicData>
+                </a:graphic>
+                <wp14:sizeRelH relativeFrom="margin">
+                  <wp14:pctWidth>0</wp14:pctWidth>
+                </wp14:sizeRelH>
+                <wp14:sizeRelV relativeFrom="margin">
+                  <wp14:pctHeight>0</wp14:pctHeight>
+                </wp14:sizeRelV>
+              </wp:anchor>
+            </w:drawing>
+          </mc:Choice>
+          <mc:Fallback>
+            <w:pict>
+              <v:shape w14:anchorId="6D773FB6" id="_x0000_s1029" type="#_x0000_t202" style="position:absolute;margin-left:0;margin-top:128.4pt;width:464.4pt;height:38.4pt;z-index:251666432;visibility:visible;mso-wrap-style:square;mso-width-percent:0;mso-height-percent:0;mso-wrap-distance-left:9pt;mso-wrap-distance-top:3.6pt;mso-wrap-distance-right:9pt;mso-wrap-distance-bottom:3.6pt;mso-position-horizontal:left;mso-position-horizontal-relative:margin;mso-position-vertical:absolute;mso-position-vertical-relative:text;mso-width-percent:0;mso-height-percent:0;mso-width-relative:margin;mso-height-relative:margin;v-text-anchor:top" o:gfxdata="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">
+                <v:textbox>
+                  <w:txbxContent>
+                    <w:p>
+                      <w:r>
+                        <w:t>The above image shows how the bottom portion displays the lessons data that is already in the database. (explanation of everything is detailed later)</w:t>
+                      </w:r>
+                    </w:p>
+                  </w:txbxContent>
+                </v:textbox>
+                <w10:wrap type="square" anchorx="margin"/>
+              </v:shape>
+            </w:pict>
+          </mc:Fallback>
+        </mc:AlternateContent>
+      </w:r>
+      <w:r>
+        <w:rPr>
+          <w:noProof/>
+        </w:rPr>
+        <w:drawing>
+          <wp:inline distT="0" distB="0" distL="0" distR="0" wp14:anchorId="1BD4BA30" wp14:editId="06F19C92">
+            <wp:extent cx="5943600" cy="1503045"/>
+            <wp:effectExtent l="0" t="0" r="0" b="1905"/>
+            <wp:docPr id="6" name="Picture 6"/>
+            <wp:cNvGraphicFramePr>
+              <a:graphicFrameLocks xmlns:a="http://schemas.openxmlformats.org/drawingml/2006/main" noChangeAspect="1"/>
+            </wp:cNvGraphicFramePr>
+            <a:graphic xmlns:a="http://schemas.openxmlformats.org/drawingml/2006/main">
+              <a:graphicData uri="http://schemas.openxmlformats.org/drawingml/2006/picture">
+                <pic:pic xmlns:pic="http://schemas.openxmlformats.org/drawingml/2006/picture">
+                  <pic:nvPicPr>
+                    <pic:cNvPr id="6" name="addNormalBottom.PNG"/>
+                    <pic:cNvPicPr/>
+                  </pic:nvPicPr>
+                  <pic:blipFill>
+                    <a:blip r:embed="rId8" cstate="print">
+                      <a:extLst>
+                        <a:ext uri="{28A0092B-C50C-407E-A947-70E740481C1C}">
+                          <a14:useLocalDpi xmlns:a14="http://schemas.microsoft.com/office/drawing/2010/main" val="0"/>
+                        </a:ext>
+                      </a:extLst>
+                    </a:blip>
+                    <a:stretch>
+                      <a:fillRect/>
+                    </a:stretch>
+                  </pic:blipFill>
+                  <pic:spPr>
+                    <a:xfrm>
+                      <a:off x="0" y="0"/>
+                      <a:ext cx="5943600" cy="1503045"/>
+                    </a:xfrm>
+                    <a:prstGeom prst="rect">
+                      <a:avLst/>
+                    </a:prstGeom>
+                  </pic:spPr>
+                </pic:pic>
+              </a:graphicData>
+            </a:graphic>
+          </wp:inline>
+        </w:drawing>
+      </w:r>
+    </w:p>
+    <w:p>
+      <w:pPr>
+        <w:pStyle w:val="Heading2"/>
+      </w:pPr>
+      <w:r>
+        <w:t>Descriptions</w:t>
+      </w:r>
+      <w:r>
+        <w:t>:</w:t>
+      </w:r>
+    </w:p>
+    <w:p>
+      <w:proofErr w:type="gramStart"/>
+      <w:r>
+        <w:t>In order to</w:t>
+      </w:r>
+      <w:proofErr w:type="gramEnd"/>
+      <w:r>
+        <w:t xml:space="preserve"> explain and understand the add page, refer to the following image</w:t>
+      </w:r>
+      <w:r>
+        <w:t>s</w:t>
+      </w:r>
+      <w:r>
+        <w:t xml:space="preserve"> and the listed descriptions</w:t>
+      </w:r>
+      <w:r>
+        <w:t>:</w:t>
+      </w:r>
+    </w:p>
+    <w:p>
+      <w:pPr>
+        <w:pStyle w:val="Heading3"/>
+      </w:pPr>
+      <w:r>
+        <w:t>Navigation Button:</w:t>
+      </w:r>
+    </w:p>
+    <w:p>
+      <w:r>
+        <w:rPr>
+          <w:noProof/>
+        </w:rPr>
+        <w:drawing>
+          <wp:inline distT="0" distB="0" distL="0" distR="0" wp14:anchorId="5ACA46FC" wp14:editId="6473C95D">
+            <wp:extent cx="5943600" cy="795020"/>
+            <wp:effectExtent l="0" t="0" r="0" b="5080"/>
+            <wp:docPr id="8" name="Picture 8"/>
+            <wp:cNvGraphicFramePr>
+              <a:graphicFrameLocks xmlns:a="http://schemas.openxmlformats.org/drawingml/2006/main" noChangeAspect="1"/>
+            </wp:cNvGraphicFramePr>
+            <a:graphic xmlns:a="http://schemas.openxmlformats.org/drawingml/2006/main">
+              <a:graphicData uri="http://schemas.openxmlformats.org/drawingml/2006/picture">
+                <pic:pic xmlns:pic="http://schemas.openxmlformats.org/drawingml/2006/picture">
+                  <pic:nvPicPr>
+                    <pic:cNvPr id="8" name="addDescTitle.PNG"/>
+                    <pic:cNvPicPr/>
+                  </pic:nvPicPr>
+                  <pic:blipFill>
+                    <a:blip r:embed="rId9">
+                      <a:extLst>
+                        <a:ext uri="{28A0092B-C50C-407E-A947-70E740481C1C}">
+                          <a14:useLocalDpi xmlns:a14="http://schemas.microsoft.com/office/drawing/2010/main" val="0"/>
+                        </a:ext>
+                      </a:extLst>
+                    </a:blip>
+                    <a:stretch>
+                      <a:fillRect/>
+                    </a:stretch>
+                  </pic:blipFill>
+                  <pic:spPr>
+                    <a:xfrm>
+                      <a:off x="0" y="0"/>
+                      <a:ext cx="5943600" cy="795020"/>
+                    </a:xfrm>
+                    <a:prstGeom prst="rect">
+                      <a:avLst/>
+                    </a:prstGeom>
+                  </pic:spPr>
+                </pic:pic>
+              </a:graphicData>
+            </a:graphic>
+          </wp:inline>
+        </w:drawing>
+      </w:r>
+    </w:p>
+    <w:p>
+      <w:pPr>
+        <w:pStyle w:val="ListParagraph"/>
+        <w:numPr>
+          <w:ilvl w:val="0"/>
+          <w:numId w:val="1"/>
+        </w:numPr>
+      </w:pPr>
+      <w:r>
+        <w:t>At the top of the page this button is found. This button is used to navigate between the add page and the delete/edit page. Once clicked, the browser will navigate to the delete/edit page.</w:t>
+      </w:r>
+    </w:p>
+    <w:p>
+      <w:pPr>
+        <w:pStyle w:val="Heading3"/>
+      </w:pPr>
+      <w:r>
+        <w:t>Log/Message Box:</w:t>
+      </w:r>
+    </w:p>
+    <w:p>
+      <w:r>
+        <w:rPr>
+          <w:noProof/>
+        </w:rPr>
+        <w:drawing>
+          <wp:inline distT="0" distB="0" distL="0" distR="0" wp14:anchorId="2B16FC22" wp14:editId="00770F8A">
+            <wp:extent cx="779631" cy="1303020"/>
+            <wp:effectExtent l="0" t="0" r="1905" b="0"/>
+            <wp:docPr id="9" name="Picture 9"/>
+            <wp:cNvGraphicFramePr>
+              <a:graphicFrameLocks xmlns:a="http://schemas.openxmlformats.org/drawingml/2006/main" noChangeAspect="1"/>
+            </wp:cNvGraphicFramePr>
+            <a:graphic xmlns:a="http://schemas.openxmlformats.org/drawingml/2006/main">
+              <a:graphicData uri="http://schemas.openxmlformats.org/drawingml/2006/picture">
+                <pic:pic xmlns:pic="http://schemas.openxmlformats.org/drawingml/2006/picture">
+                  <pic:nvPicPr>
+                    <pic:cNvPr id="9" name="addDescLog.png"/>
+                    <pic:cNvPicPr/>
+                  </pic:nvPicPr>
+                  <pic:blipFill>
+                    <a:blip r:embed="rId10" cstate="print">
+                      <a:extLst>
+                        <a:ext uri="{28A0092B-C50C-407E-A947-70E740481C1C}">
+                          <a14:useLocalDpi xmlns:a14="http://schemas.microsoft.com/office/drawing/2010/main" val="0"/>
+                        </a:ext>
+                      </a:extLst>
+                    </a:blip>
+                    <a:stretch>
+                      <a:fillRect/>
+                    </a:stretch>
+                  </pic:blipFill>
+                  <pic:spPr>
+                    <a:xfrm>
+                      <a:off x="0" y="0"/>
+                      <a:ext cx="782760" cy="1308250"/>
+                    </a:xfrm>
+                    <a:prstGeom prst="rect">
+                      <a:avLst/>
+                    </a:prstGeom>
+                  </pic:spPr>
+                </pic:pic>
+              </a:graphicData>
+            </a:graphic>
+          </wp:inline>
+        </w:drawing>
+      </w:r>
+    </w:p>
+    <w:p>
+      <w:pPr>
+        <w:pStyle w:val="ListParagraph"/>
+        <w:numPr>
+          <w:ilvl w:val="0"/>
+          <w:numId w:val="2"/>
+        </w:numPr>
+      </w:pPr>
+      <w:r>
+        <w:t>Todo</w:t>
+      </w:r>
+    </w:p>
+    <w:p>
+      <w:pPr>
+        <w:pStyle w:val="Heading3"/>
+      </w:pPr>
+      <w:r>
+        <w:lastRenderedPageBreak/>
+        <w:t>Main Adding Area:</w:t>
+      </w:r>
+    </w:p>
+    <w:p>
+      <w:r>
+        <w:rPr>
+          <w:noProof/>
+        </w:rPr>
+        <w:drawing>
+          <wp:inline distT="0" distB="0" distL="0" distR="0" wp14:anchorId="586E2EDC" wp14:editId="3ACA4B9A">
+            <wp:extent cx="5943600" cy="2656840"/>
+            <wp:effectExtent l="0" t="0" r="0" b="0"/>
+            <wp:docPr id="11" name="Picture 11"/>
+            <wp:cNvGraphicFramePr>
+              <a:graphicFrameLocks xmlns:a="http://schemas.openxmlformats.org/drawingml/2006/main" noChangeAspect="1"/>
+            </wp:cNvGraphicFramePr>
+            <a:graphic xmlns:a="http://schemas.openxmlformats.org/drawingml/2006/main">
+              <a:graphicData uri="http://schemas.openxmlformats.org/drawingml/2006/picture">
+                <pic:pic xmlns:pic="http://schemas.openxmlformats.org/drawingml/2006/picture">
+                  <pic:nvPicPr>
+                    <pic:cNvPr id="11" name="addDescMain.png"/>
+                    <pic:cNvPicPr/>
+                  </pic:nvPicPr>
+                  <pic:blipFill>
+                    <a:blip r:embed="rId11">
+                      <a:extLst>
+                        <a:ext uri="{28A0092B-C50C-407E-A947-70E740481C1C}">
+                          <a14:useLocalDpi xmlns:a14="http://schemas.microsoft.com/office/drawing/2010/main" val="0"/>
+                        </a:ext>
+                      </a:extLst>
+                    </a:blip>
+                    <a:stretch>
+                      <a:fillRect/>
+                    </a:stretch>
+                  </pic:blipFill>
+                  <pic:spPr>
+                    <a:xfrm>
+                      <a:off x="0" y="0"/>
+                      <a:ext cx="5943600" cy="2656840"/>
+                    </a:xfrm>
+                    <a:prstGeom prst="rect">
+                      <a:avLst/>
+                    </a:prstGeom>
+                  </pic:spPr>
+                </pic:pic>
+              </a:graphicData>
+            </a:graphic>
+          </wp:inline>
+        </w:drawing>
+      </w:r>
+    </w:p>
+    <w:p>
+      <w:r>
+        <w:t xml:space="preserve">The main portion of the add page is this large area shown above. This is where </w:t>
+      </w:r>
+      <w:proofErr w:type="gramStart"/>
+      <w:r>
+        <w:t>all of</w:t>
+      </w:r>
+      <w:proofErr w:type="gramEnd"/>
+      <w:r>
+        <w:t xml:space="preserve"> the user interaction occurs in order to add new content to the database for the app to use.</w:t>
+      </w:r>
+    </w:p>
+    <w:p>
+      <w:pPr>
+        <w:pStyle w:val="ListParagraph"/>
+        <w:numPr>
+          <w:ilvl w:val="0"/>
+          <w:numId w:val="3"/>
+        </w:numPr>
+      </w:pPr>
+      <w:r>
+        <w:t xml:space="preserve">This portion refers to adding a new Country to the database. Once a Country </w:t>
+      </w:r>
+      <w:r>
+        <w:t>is</w:t>
+      </w:r>
+      <w:r>
+        <w:t xml:space="preserve"> added, then that new Country can be referred to </w:t>
+      </w:r>
+      <w:proofErr w:type="gramStart"/>
+      <w:r>
+        <w:t>in order to</w:t>
+      </w:r>
+      <w:proofErr w:type="gramEnd"/>
+      <w:r>
+        <w:t xml:space="preserve"> add content (grades, topics, lessons) to it for the app to access. </w:t>
+      </w:r>
+      <w:proofErr w:type="gramStart"/>
+      <w:r>
+        <w:t>So</w:t>
+      </w:r>
+      <w:proofErr w:type="gramEnd"/>
+      <w:r>
+        <w:t xml:space="preserve"> for grades, topics, lessons to be added to a Country, the Country must first be added to the database through area 1.</w:t>
+      </w:r>
+      <w:r>
+        <w:t xml:space="preserve"> The area has one textbox for user entry, here is where the name of the new Country will be placed. Once typed, the user will click the button to the right labeled ‘Add Country’ to </w:t>
+      </w:r>
+      <w:r>
+        <w:t>attempt to add to the database. Anything that occurs will be reported to the previously mentioned log/message box.</w:t>
+      </w:r>
+    </w:p>
+    <w:p>
+      <w:pPr>
+        <w:pStyle w:val="ListParagraph"/>
+        <w:numPr>
+          <w:ilvl w:val="0"/>
+          <w:numId w:val="3"/>
+        </w:numPr>
+      </w:pPr>
+      <w:r>
+        <w:t xml:space="preserve">This portion refers to adding a new Topic to the database. Once a Topic is added, then that new Topic can be referred to </w:t>
+      </w:r>
+      <w:proofErr w:type="gramStart"/>
+      <w:r>
+        <w:t>in order to</w:t>
+      </w:r>
+      <w:proofErr w:type="gramEnd"/>
+      <w:r>
+        <w:t xml:space="preserve"> add new content relating to a topic. </w:t>
+      </w:r>
+      <w:proofErr w:type="gramStart"/>
+      <w:r>
+        <w:t>So</w:t>
+      </w:r>
+      <w:proofErr w:type="gramEnd"/>
+      <w:r>
+        <w:t xml:space="preserve"> in order for a lesson or a Country’s grade to be associated with a topic, it first must be added to the database through area 2. The area has one textbox for user entry, here is where the name of the new Topic will be placed. Once typed, the user will click the button to the right labeled ‘Add Topic’ to attempt to add to the database. Anything that occurs will be reported to the log box.</w:t>
+      </w:r>
+    </w:p>
+    <w:p>
+      <w:pPr>
+        <w:pStyle w:val="ListParagraph"/>
+        <w:numPr>
+          <w:ilvl w:val="0"/>
+          <w:numId w:val="3"/>
+        </w:numPr>
+      </w:pPr>
+      <w:r>
+        <w:t xml:space="preserve">This portion refers to associating a Grade with a given Country. Here is where the user first selects the Country that they want to add a Grade to, then the user selects the Grade that they want associated with the previously selected Country. </w:t>
+      </w:r>
+      <w:proofErr w:type="gramStart"/>
+      <w:r>
+        <w:t>So</w:t>
+      </w:r>
+      <w:proofErr w:type="gramEnd"/>
+      <w:r>
+        <w:t xml:space="preserve"> in order to add a topic or lessons associated with a given Country’s Grade, the user must first add the Country’s Grade through area 3. The area has two items: a dropbox that contains all Countries in the database and another dropbox that will be populated with all available Grades that can be associated with the selected Country. First the user uses the first dropbox to select </w:t>
+      </w:r>
+      <w:r>
+        <w:t>their Country. After selection, the second dropbox will automatically populate with all Grades that are able to be associated with that Country. Be sure to check the log box in case of information output. After both are selected, the user clicks the button to the right labeled ‘Add Country Grade’ in attempt to add the association. Anything that occurs will be reported to log box.</w:t>
+      </w:r>
+    </w:p>
+    <w:p>
+      <w:pPr>
+        <w:pStyle w:val="ListParagraph"/>
+        <w:numPr>
+          <w:ilvl w:val="0"/>
+          <w:numId w:val="3"/>
+        </w:numPr>
+      </w:pPr>
+      <w:r>
+        <w:t xml:space="preserve">This portion refers to associating a </w:t>
+      </w:r>
+      <w:r>
+        <w:t>Topic</w:t>
+      </w:r>
+      <w:r>
+        <w:t xml:space="preserve"> with a given Country</w:t>
+      </w:r>
+      <w:r>
+        <w:t>’s Grade</w:t>
+      </w:r>
+      <w:r>
+        <w:t>. Here is where the user first selects the Country</w:t>
+      </w:r>
+      <w:r>
+        <w:t xml:space="preserve"> Grade association</w:t>
+      </w:r>
+      <w:r>
+        <w:t xml:space="preserve"> that they want to add a </w:t>
+      </w:r>
+      <w:r>
+        <w:t>Topic</w:t>
+      </w:r>
+      <w:r>
+        <w:t xml:space="preserve"> to, then the user selects the </w:t>
+      </w:r>
+      <w:r>
+        <w:t>Topic</w:t>
+      </w:r>
+      <w:r>
+        <w:t xml:space="preserve"> that they want associated with the previously selected Country</w:t>
+      </w:r>
+      <w:r>
+        <w:t xml:space="preserve"> Grade</w:t>
+      </w:r>
+      <w:r>
+        <w:t xml:space="preserve">. </w:t>
+      </w:r>
+      <w:proofErr w:type="gramStart"/>
+      <w:r>
+        <w:t>So</w:t>
+      </w:r>
+      <w:proofErr w:type="gramEnd"/>
+      <w:r>
+        <w:t xml:space="preserve"> in order to add lessons associated with a given Country</w:t>
+      </w:r>
+      <w:r>
+        <w:t>’</w:t>
+      </w:r>
+      <w:r>
+        <w:t xml:space="preserve">s Grade, the user must first add the </w:t>
+      </w:r>
+      <w:r>
+        <w:t>‘</w:t>
+      </w:r>
+      <w:r>
+        <w:t>Country Grade</w:t>
+      </w:r>
+      <w:r>
+        <w:t xml:space="preserve"> Topic’ association</w:t>
+      </w:r>
+      <w:r>
+        <w:t xml:space="preserve"> through area </w:t>
+      </w:r>
+      <w:r>
+        <w:t>4</w:t>
+      </w:r>
+      <w:r>
+        <w:t>. The area has two items: a dropbox that contains all Countr</w:t>
+      </w:r>
+      <w:r>
+        <w:t>y Grade associations</w:t>
+      </w:r>
+      <w:r>
+        <w:t xml:space="preserve"> in the database and another dropbox that will be populated with all available </w:t>
+      </w:r>
+      <w:r>
+        <w:t>Topics</w:t>
+      </w:r>
+      <w:r>
+        <w:t xml:space="preserve"> that can be associated with the selected </w:t>
+      </w:r>
+      <w:r>
+        <w:t>‘</w:t>
+      </w:r>
+      <w:r>
+        <w:t>Country</w:t>
+      </w:r>
+      <w:r>
+        <w:t xml:space="preserve"> Grade’</w:t>
+      </w:r>
+      <w:r>
+        <w:t xml:space="preserve">. </w:t>
+      </w:r>
+      <w:r>
+        <w:lastRenderedPageBreak/>
+        <w:t xml:space="preserve">First the user uses the first dropbox to select their </w:t>
+      </w:r>
+      <w:r>
+        <w:t>‘</w:t>
+      </w:r>
+      <w:r>
+        <w:t>Country</w:t>
+      </w:r>
+      <w:r>
+        <w:t xml:space="preserve"> Grade’</w:t>
+      </w:r>
+      <w:r>
+        <w:t xml:space="preserve">. After selection, the second dropbox will automatically populate with all </w:t>
+      </w:r>
+      <w:r>
+        <w:t>Topics</w:t>
+      </w:r>
+      <w:r>
+        <w:t xml:space="preserve"> that are able to be associated with that </w:t>
+      </w:r>
+      <w:r>
+        <w:t>‘</w:t>
+      </w:r>
+      <w:r>
+        <w:t>Country</w:t>
+      </w:r>
+      <w:r>
+        <w:t xml:space="preserve"> Grade’</w:t>
+      </w:r>
+      <w:r>
+        <w:t>. Be sure to check the log box in case of information output. After both are selected, the user clicks the button to the right labeled ‘Add Country Grade</w:t>
+      </w:r>
+      <w:r>
+        <w:t xml:space="preserve"> Topic</w:t>
+      </w:r>
+      <w:r>
+        <w:t>’ in attempt to add the association. Anything that occurs will be reported to log box.</w:t>
+      </w:r>
+    </w:p>
+    <w:p>
+      <w:pPr>
+        <w:pStyle w:val="ListParagraph"/>
+        <w:numPr>
+          <w:ilvl w:val="0"/>
+          <w:numId w:val="3"/>
+        </w:numPr>
+      </w:pPr>
+      <w:r>
+        <w:t xml:space="preserve">This portion refers to associating a </w:t>
+      </w:r>
+      <w:r>
+        <w:t>Lesson</w:t>
+      </w:r>
+      <w:r>
+        <w:t xml:space="preserve"> with a given </w:t>
+      </w:r>
+      <w:r>
+        <w:t>‘</w:t>
+      </w:r>
+      <w:r>
+        <w:t>Country Grade</w:t>
+      </w:r>
+      <w:r>
+        <w:t xml:space="preserve"> Topic’</w:t>
+      </w:r>
+      <w:r>
+        <w:t xml:space="preserve">. Here is where the user first selects the </w:t>
+      </w:r>
+      <w:r>
+        <w:t>‘</w:t>
+      </w:r>
+      <w:r>
+        <w:t xml:space="preserve">Country Grade </w:t>
+      </w:r>
+      <w:r>
+        <w:t xml:space="preserve">Topic’ </w:t>
+      </w:r>
+      <w:r>
+        <w:t xml:space="preserve">association that they want to add a </w:t>
+      </w:r>
+      <w:r>
+        <w:t>Lesson</w:t>
+      </w:r>
+      <w:r>
+        <w:t xml:space="preserve"> to, then </w:t>
+      </w:r>
+      <w:r>
+        <w:t>the user fills in the remaining areas that relate to the Lesson that will be added</w:t>
+      </w:r>
+      <w:r>
+        <w:t xml:space="preserve">. The area has </w:t>
+      </w:r>
+      <w:r>
+        <w:t>four</w:t>
+      </w:r>
+      <w:r>
+        <w:t xml:space="preserve"> items:</w:t>
+      </w:r>
+    </w:p>
+    <w:p>
+      <w:pPr>
+        <w:pStyle w:val="ListParagraph"/>
+      </w:pPr>
+    </w:p>
+    <w:p>
+      <w:pPr>
+        <w:pStyle w:val="ListParagraph"/>
+        <w:ind w:left="1440" w:hanging="720"/>
+      </w:pPr>
+      <w:r>
+        <w:t>5.1)</w:t>
+      </w:r>
+      <w:r>
+        <w:tab/>
+      </w:r>
+      <w:r>
+        <w:t xml:space="preserve">a dropbox that contains all </w:t>
+      </w:r>
+      <w:r>
+        <w:t>‘</w:t>
+      </w:r>
+      <w:r>
+        <w:t>Country Grade</w:t>
+      </w:r>
+      <w:r>
+        <w:t xml:space="preserve"> Topic’</w:t>
+      </w:r>
+      <w:r>
+        <w:t xml:space="preserve"> associations in the database</w:t>
+      </w:r>
+      <w:r>
+        <w:t>, a textbox for the entry of the Lesson title.</w:t>
+      </w:r>
+    </w:p>
+    <w:p>
+      <w:pPr>
+        <w:pStyle w:val="ListParagraph"/>
+      </w:pPr>
+      <w:r>
+        <w:t>5.2)</w:t>
+      </w:r>
+      <w:r>
+        <w:tab/>
+        <w:t>another textbox for the entry of the text that goes along with the audio file</w:t>
+      </w:r>
+    </w:p>
+    <w:p>
+      <w:pPr>
+        <w:pStyle w:val="ListParagraph"/>
+      </w:pPr>
+      <w:r>
+        <w:t>5.3)</w:t>
+      </w:r>
+      <w:r>
+        <w:tab/>
+        <w:t>a file upload button to navigate to the mp3 audio file for the Lesson</w:t>
+      </w:r>
+      <w:r>
+        <w:t>.</w:t>
+      </w:r>
+    </w:p>
+    <w:p>
+      <w:pPr>
+        <w:pStyle w:val="ListParagraph"/>
+      </w:pPr>
+    </w:p>
+    <w:p>
+      <w:pPr>
+        <w:pStyle w:val="ListParagraph"/>
+      </w:pPr>
+      <w:r>
+        <w:t>First the user uses the dropbox to select their ‘Country Grade</w:t>
+      </w:r>
+      <w:r>
+        <w:t xml:space="preserve"> Topic</w:t>
+      </w:r>
+      <w:r>
+        <w:t xml:space="preserve">’. After selection, </w:t>
+      </w:r>
+      <w:r>
+        <w:t xml:space="preserve">the user will enter the title for the Lesson in the </w:t>
+      </w:r>
+      <w:r>
+        <w:t>first</w:t>
+      </w:r>
+      <w:r>
+        <w:t xml:space="preserve"> </w:t>
+      </w:r>
+      <w:r>
+        <w:t>textbox</w:t>
+      </w:r>
+      <w:r>
+        <w:t>. Next, the user will enter the text that goes</w:t>
+      </w:r>
+      <w:r>
+        <w:t xml:space="preserve"> with the audio file in the second textbox</w:t>
+      </w:r>
+      <w:r>
+        <w:t xml:space="preserve">. </w:t>
+      </w:r>
+      <w:r>
+        <w:t xml:space="preserve">Lastly, the user will click the button for the file upload and navigate and select the desired mp3 audio file. </w:t>
+      </w:r>
+      <w:r>
+        <w:t xml:space="preserve">Be sure to check the log box in case of information output. After </w:t>
+      </w:r>
+      <w:r>
+        <w:t>all content</w:t>
+      </w:r>
+      <w:r>
+        <w:t xml:space="preserve"> </w:t>
+      </w:r>
+      <w:r>
+        <w:t>is selected and entered</w:t>
+      </w:r>
+      <w:r>
+        <w:t>, the user clicks the button to the right labeled ‘</w:t>
+      </w:r>
+      <w:r>
+        <w:t>Add Lesson’</w:t>
+      </w:r>
+      <w:r>
+        <w:t xml:space="preserve"> in attempt to add the </w:t>
+      </w:r>
+      <w:r>
+        <w:t>Lesson with all the given information</w:t>
+      </w:r>
+      <w:r>
+        <w:t>. Anything that occurs will be reported to log box.</w:t>
+      </w:r>
+    </w:p>
+    <w:p>
+      <w:pPr>
+        <w:pStyle w:val="Heading3"/>
+      </w:pPr>
+      <w:r>
+        <w:t>Lesson Display Area:</w:t>
+      </w:r>
+    </w:p>
+    <w:p>
+      <w:r>
+        <w:rPr>
+          <w:noProof/>
+        </w:rPr>
+        <w:drawing>
+          <wp:inline distT="0" distB="0" distL="0" distR="0" wp14:anchorId="3D1067F6" wp14:editId="19DCCA9F">
+            <wp:extent cx="5943600" cy="1505585"/>
+            <wp:effectExtent l="0" t="0" r="0" b="0"/>
+            <wp:docPr id="12" name="Picture 12"/>
+            <wp:cNvGraphicFramePr>
+              <a:graphicFrameLocks xmlns:a="http://schemas.openxmlformats.org/drawingml/2006/main" noChangeAspect="1"/>
+            </wp:cNvGraphicFramePr>
+            <a:graphic xmlns:a="http://schemas.openxmlformats.org/drawingml/2006/main">
+              <a:graphicData uri="http://schemas.openxmlformats.org/drawingml/2006/picture">
+                <pic:pic xmlns:pic="http://schemas.openxmlformats.org/drawingml/2006/picture">
+                  <pic:nvPicPr>
+                    <pic:cNvPr id="12" name="addDescLessons.png"/>
+                    <pic:cNvPicPr/>
+                  </pic:nvPicPr>
+                  <pic:blipFill>
+                    <a:blip r:embed="rId12" cstate="print">
+                      <a:extLst>
+                        <a:ext uri="{28A0092B-C50C-407E-A947-70E740481C1C}">
+                          <a14:useLocalDpi xmlns:a14="http://schemas.microsoft.com/office/drawing/2010/main" val="0"/>
+                        </a:ext>
+                      </a:extLst>
+                    </a:blip>
+                    <a:stretch>
+                      <a:fillRect/>
+                    </a:stretch>
+                  </pic:blipFill>
+                  <pic:spPr>
+                    <a:xfrm>
+                      <a:off x="0" y="0"/>
+                      <a:ext cx="5943600" cy="1505585"/>
+                    </a:xfrm>
+                    <a:prstGeom prst="rect">
+                      <a:avLst/>
+                    </a:prstGeom>
+                  </pic:spPr>
+                </pic:pic>
+              </a:graphicData>
+            </a:graphic>
+          </wp:inline>
+        </w:drawing>
+      </w:r>
+    </w:p>
+    <w:p>
+      <w:r>
+        <w:t>The sub-main portion of the add page is the display of the Lessons data from the database. This is put in place to easily see what lessons are in the database for the app to use without having to navigate to the delete/edit page.</w:t>
+      </w:r>
+    </w:p>
+    <w:p>
+      <w:r>
+        <w:t>There are a few items to note:</w:t>
+      </w:r>
+    </w:p>
+    <w:p>
+      <w:pPr>
+        <w:pStyle w:val="ListParagraph"/>
+        <w:numPr>
+          <w:ilvl w:val="0"/>
+          <w:numId w:val="4"/>
+        </w:numPr>
+      </w:pPr>
+      <w:r>
+        <w:t>The red boxed area refers to the header information associated with the Lessons. They read in order:</w:t>
+      </w:r>
+    </w:p>
+    <w:p>
+      <w:pPr>
+        <w:pStyle w:val="ListParagraph"/>
+        <w:numPr>
+          <w:ilvl w:val="1"/>
+          <w:numId w:val="4"/>
+        </w:numPr>
+      </w:pPr>
+      <w:r>
+        <w:t>Country: the country that the given lesson is associated with.</w:t>
+      </w:r>
+    </w:p>
+    <w:p>
+      <w:pPr>
+        <w:pStyle w:val="ListParagraph"/>
+        <w:numPr>
+          <w:ilvl w:val="1"/>
+          <w:numId w:val="4"/>
+        </w:numPr>
+      </w:pPr>
+      <w:r>
+        <w:t>Grade: the grade in which the lesson is associated with in relation to the country.</w:t>
+      </w:r>
+    </w:p>
+    <w:p>
+      <w:pPr>
+        <w:pStyle w:val="ListParagraph"/>
+        <w:numPr>
+          <w:ilvl w:val="1"/>
+          <w:numId w:val="4"/>
+        </w:numPr>
+      </w:pPr>
+      <w:r>
+        <w:t>Topic: the topic in which the lesson is associated with in relation to the ‘Country Grade’.</w:t>
+      </w:r>
+    </w:p>
+    <w:p>
+      <w:pPr>
+        <w:pStyle w:val="ListParagraph"/>
+        <w:numPr>
+          <w:ilvl w:val="1"/>
+          <w:numId w:val="4"/>
+        </w:numPr>
+      </w:pPr>
+      <w:r>
+        <w:t>Title: the title that was given to the associated Lesson.</w:t>
+      </w:r>
+    </w:p>
+    <w:p>
+      <w:pPr>
+        <w:pStyle w:val="ListParagraph"/>
+        <w:numPr>
+          <w:ilvl w:val="1"/>
+          <w:numId w:val="4"/>
+        </w:numPr>
+      </w:pPr>
+      <w:r>
+        <w:t>Text: the text that goes with the audio associated with the Lesson.</w:t>
+      </w:r>
+    </w:p>
+    <w:p>
+      <w:pPr>
+        <w:pStyle w:val="ListParagraph"/>
+        <w:numPr>
+          <w:ilvl w:val="1"/>
+          <w:numId w:val="4"/>
+        </w:numPr>
+      </w:pPr>
+      <w:r>
+        <w:t>Filename: the file that is associated with the Lesson.</w:t>
+      </w:r>
+    </w:p>
+    <w:p>
+      <w:pPr>
+        <w:pStyle w:val="ListParagraph"/>
+        <w:numPr>
+          <w:ilvl w:val="0"/>
+          <w:numId w:val="4"/>
+        </w:numPr>
+      </w:pPr>
+      <w:r>
+        <w:t>The area under the red boxed area is a table that contains the Lessons.</w:t>
+      </w:r>
+    </w:p>
+    <w:p>
+      <w:pPr>
+        <w:pStyle w:val="ListParagraph"/>
+        <w:numPr>
+          <w:ilvl w:val="0"/>
+          <w:numId w:val="4"/>
+        </w:numPr>
+      </w:pPr>
+      <w:r>
+        <w:t>The purple boxed area on the right shows a scroll bar. This allows the Lesson content to grow while keeping the site page the same size. So in order to see more Lessons, the user only needs to use the scroll bar.</w:t>
+      </w:r>
       <w:bookmarkStart w:id="0" w:name="_GoBack"/>
       <w:bookmarkEnd w:id="0"/>
     </w:p>
@@ -490,7 +1627,14 @@
         <w:pStyle w:val="Heading1"/>
       </w:pPr>
       <w:r>
-        <w:t>Add Page</w:t>
+        <w:lastRenderedPageBreak/>
+        <w:t>Delete</w:t>
+      </w:r>
+      <w:r>
+        <w:t>/Edit</w:t>
+      </w:r>
+      <w:r>
+        <w:t xml:space="preserve"> Page</w:t>
       </w:r>
     </w:p>
     <w:p>
@@ -498,7 +1642,13 @@
         <w:pStyle w:val="Heading2"/>
       </w:pPr>
       <w:r>
-        <w:t>How the Add Page is set up:</w:t>
+        <w:t>How the Delete</w:t>
+      </w:r>
+      <w:r>
+        <w:t>/Edit</w:t>
+      </w:r>
+      <w:r>
+        <w:t xml:space="preserve"> Page is set up:</w:t>
       </w:r>
     </w:p>
     <w:p>
@@ -506,74 +1656,413 @@
         <w:pStyle w:val="Heading2"/>
       </w:pPr>
       <w:r>
-        <w:t>How to:</w:t>
-      </w:r>
-    </w:p>
-    <w:p>
-      <w:r>
-        <w:t>-</w:t>
-      </w:r>
-      <w:proofErr w:type="spellStart"/>
-      <w:r>
-        <w:t>todo</w:t>
-      </w:r>
-      <w:proofErr w:type="spellEnd"/>
-    </w:p>
-    <w:p/>
-    <w:p>
-      <w:pPr>
-        <w:pStyle w:val="Heading1"/>
-      </w:pPr>
-      <w:r>
-        <w:t>Delete</w:t>
-      </w:r>
-      <w:r>
-        <w:t>/Edit</w:t>
-      </w:r>
-      <w:r>
-        <w:t xml:space="preserve"> Page</w:t>
-      </w:r>
-    </w:p>
-    <w:p>
-      <w:pPr>
-        <w:pStyle w:val="Heading2"/>
-      </w:pPr>
-      <w:r>
-        <w:t>How the Delete</w:t>
-      </w:r>
-      <w:r>
-        <w:t>/Edit</w:t>
-      </w:r>
-      <w:r>
-        <w:t xml:space="preserve"> Page is set up:</w:t>
-      </w:r>
-    </w:p>
-    <w:p>
-      <w:pPr>
-        <w:pStyle w:val="Heading2"/>
-      </w:pPr>
-      <w:r>
-        <w:t>How to:</w:t>
-      </w:r>
-    </w:p>
-    <w:p>
-      <w:r>
-        <w:t>-</w:t>
-      </w:r>
-      <w:proofErr w:type="spellStart"/>
-      <w:r>
-        <w:t>todo</w:t>
-      </w:r>
-      <w:proofErr w:type="spellEnd"/>
+        <w:t>Descriptions</w:t>
+      </w:r>
+      <w:r>
+        <w:t>:</w:t>
+      </w:r>
+    </w:p>
+    <w:p>
+      <w:r>
+        <w:t>-todo</w:t>
+      </w:r>
     </w:p>
     <w:sectPr>
       <w:pgSz w:w="12240" w:h="15840"/>
-      <w:pgMar w:top="1440" w:right="1440" w:bottom="1440" w:left="1440" w:header="720" w:footer="720" w:gutter="0"/>
+      <w:pgMar w:top="720" w:right="1440" w:bottom="720" w:left="1440" w:header="720" w:footer="720" w:gutter="0"/>
       <w:cols w:space="720"/>
       <w:docGrid w:linePitch="360"/>
     </w:sectPr>
   </w:body>
 </w:document>
+</file>
+
+<file path=word/numbering.xml><?xml version="1.0" encoding="utf-8"?>
+<w:numbering xmlns:wpc="http://schemas.microsoft.com/office/word/2010/wordprocessingCanvas" xmlns:cx="http://schemas.microsoft.com/office/drawing/2014/chartex" xmlns:cx1="http://schemas.microsoft.com/office/drawing/2015/9/8/chartex" xmlns:cx2="http://schemas.microsoft.com/office/drawing/2015/10/21/chartex" xmlns:cx3="http://schemas.microsoft.com/office/drawing/2016/5/9/chartex" xmlns:cx4="http://schemas.microsoft.com/office/drawing/2016/5/10/chartex" xmlns:cx5="http://schemas.microsoft.com/office/drawing/2016/5/11/chartex" xmlns:cx6="http://schemas.microsoft.com/office/drawing/2016/5/12/chartex" xmlns:cx7="http://schemas.microsoft.com/office/drawing/2016/5/13/chartex" xmlns:cx8="http://schemas.microsoft.com/office/drawing/2016/5/14/chartex" xmlns:mc="http://schemas.openxmlformats.org/markup-compatibility/2006" xmlns:aink="http://schemas.microsoft.com/office/drawing/2016/ink" xmlns:am3d="http://schemas.microsoft.com/office/drawing/2017/model3d" xmlns:o="urn:schemas-microsoft-com:office:office" xmlns:r="http://schemas.openxmlformats.org/officeDocument/2006/relationships" xmlns:m="http://schemas.openxmlformats.org/officeDocument/2006/math" xmlns:v="urn:schemas-microsoft-com:vml" xmlns:wp14="http://schemas.microsoft.com/office/word/2010/wordprocessingDrawing" xmlns:wp="http://schemas.openxmlformats.org/drawingml/2006/wordprocessingDrawing" xmlns:w10="urn:schemas-microsoft-com:office:word" xmlns:w="http://schemas.openxmlformats.org/wordprocessingml/2006/main" xmlns:w14="http://schemas.microsoft.com/office/word/2010/wordml" xmlns:w15="http://schemas.microsoft.com/office/word/2012/wordml" xmlns:w16cid="http://schemas.microsoft.com/office/word/2016/wordml/cid" xmlns:w16se="http://schemas.microsoft.com/office/word/2015/wordml/symex" xmlns:wpg="http://schemas.microsoft.com/office/word/2010/wordprocessingGroup" xmlns:wpi="http://schemas.microsoft.com/office/word/2010/wordprocessingInk" xmlns:wne="http://schemas.microsoft.com/office/word/2006/wordml" xmlns:wps="http://schemas.microsoft.com/office/word/2010/wordprocessingShape" mc:Ignorable="w14 w15 w16se w16cid wp14">
+  <w:abstractNum w:abstractNumId="0" w15:restartNumberingAfterBreak="0">
+    <w:nsid w:val="0F3507C0"/>
+    <w:multiLevelType w:val="hybridMultilevel"/>
+    <w:tmpl w:val="DBFE18CA"/>
+    <w:lvl w:ilvl="0" w:tplc="0409000F">
+      <w:start w:val="1"/>
+      <w:numFmt w:val="decimal"/>
+      <w:lvlText w:val="%1."/>
+      <w:lvlJc w:val="left"/>
+      <w:pPr>
+        <w:ind w:left="720" w:hanging="360"/>
+      </w:pPr>
+    </w:lvl>
+    <w:lvl w:ilvl="1" w:tplc="04090019" w:tentative="1">
+      <w:start w:val="1"/>
+      <w:numFmt w:val="lowerLetter"/>
+      <w:lvlText w:val="%2."/>
+      <w:lvlJc w:val="left"/>
+      <w:pPr>
+        <w:ind w:left="1440" w:hanging="360"/>
+      </w:pPr>
+    </w:lvl>
+    <w:lvl w:ilvl="2" w:tplc="0409001B" w:tentative="1">
+      <w:start w:val="1"/>
+      <w:numFmt w:val="lowerRoman"/>
+      <w:lvlText w:val="%3."/>
+      <w:lvlJc w:val="right"/>
+      <w:pPr>
+        <w:ind w:left="2160" w:hanging="180"/>
+      </w:pPr>
+    </w:lvl>
+    <w:lvl w:ilvl="3" w:tplc="0409000F" w:tentative="1">
+      <w:start w:val="1"/>
+      <w:numFmt w:val="decimal"/>
+      <w:lvlText w:val="%4."/>
+      <w:lvlJc w:val="left"/>
+      <w:pPr>
+        <w:ind w:left="2880" w:hanging="360"/>
+      </w:pPr>
+    </w:lvl>
+    <w:lvl w:ilvl="4" w:tplc="04090019" w:tentative="1">
+      <w:start w:val="1"/>
+      <w:numFmt w:val="lowerLetter"/>
+      <w:lvlText w:val="%5."/>
+      <w:lvlJc w:val="left"/>
+      <w:pPr>
+        <w:ind w:left="3600" w:hanging="360"/>
+      </w:pPr>
+    </w:lvl>
+    <w:lvl w:ilvl="5" w:tplc="0409001B" w:tentative="1">
+      <w:start w:val="1"/>
+      <w:numFmt w:val="lowerRoman"/>
+      <w:lvlText w:val="%6."/>
+      <w:lvlJc w:val="right"/>
+      <w:pPr>
+        <w:ind w:left="4320" w:hanging="180"/>
+      </w:pPr>
+    </w:lvl>
+    <w:lvl w:ilvl="6" w:tplc="0409000F" w:tentative="1">
+      <w:start w:val="1"/>
+      <w:numFmt w:val="decimal"/>
+      <w:lvlText w:val="%7."/>
+      <w:lvlJc w:val="left"/>
+      <w:pPr>
+        <w:ind w:left="5040" w:hanging="360"/>
+      </w:pPr>
+    </w:lvl>
+    <w:lvl w:ilvl="7" w:tplc="04090019" w:tentative="1">
+      <w:start w:val="1"/>
+      <w:numFmt w:val="lowerLetter"/>
+      <w:lvlText w:val="%8."/>
+      <w:lvlJc w:val="left"/>
+      <w:pPr>
+        <w:ind w:left="5760" w:hanging="360"/>
+      </w:pPr>
+    </w:lvl>
+    <w:lvl w:ilvl="8" w:tplc="0409001B" w:tentative="1">
+      <w:start w:val="1"/>
+      <w:numFmt w:val="lowerRoman"/>
+      <w:lvlText w:val="%9."/>
+      <w:lvlJc w:val="right"/>
+      <w:pPr>
+        <w:ind w:left="6480" w:hanging="180"/>
+      </w:pPr>
+    </w:lvl>
+  </w:abstractNum>
+  <w:abstractNum w:abstractNumId="1" w15:restartNumberingAfterBreak="0">
+    <w:nsid w:val="49003F8D"/>
+    <w:multiLevelType w:val="hybridMultilevel"/>
+    <w:tmpl w:val="096E029C"/>
+    <w:lvl w:ilvl="0" w:tplc="0409000F">
+      <w:start w:val="1"/>
+      <w:numFmt w:val="decimal"/>
+      <w:lvlText w:val="%1."/>
+      <w:lvlJc w:val="left"/>
+      <w:pPr>
+        <w:ind w:left="720" w:hanging="360"/>
+      </w:pPr>
+    </w:lvl>
+    <w:lvl w:ilvl="1" w:tplc="04090019" w:tentative="1">
+      <w:start w:val="1"/>
+      <w:numFmt w:val="lowerLetter"/>
+      <w:lvlText w:val="%2."/>
+      <w:lvlJc w:val="left"/>
+      <w:pPr>
+        <w:ind w:left="1440" w:hanging="360"/>
+      </w:pPr>
+    </w:lvl>
+    <w:lvl w:ilvl="2" w:tplc="0409001B" w:tentative="1">
+      <w:start w:val="1"/>
+      <w:numFmt w:val="lowerRoman"/>
+      <w:lvlText w:val="%3."/>
+      <w:lvlJc w:val="right"/>
+      <w:pPr>
+        <w:ind w:left="2160" w:hanging="180"/>
+      </w:pPr>
+    </w:lvl>
+    <w:lvl w:ilvl="3" w:tplc="0409000F" w:tentative="1">
+      <w:start w:val="1"/>
+      <w:numFmt w:val="decimal"/>
+      <w:lvlText w:val="%4."/>
+      <w:lvlJc w:val="left"/>
+      <w:pPr>
+        <w:ind w:left="2880" w:hanging="360"/>
+      </w:pPr>
+    </w:lvl>
+    <w:lvl w:ilvl="4" w:tplc="04090019" w:tentative="1">
+      <w:start w:val="1"/>
+      <w:numFmt w:val="lowerLetter"/>
+      <w:lvlText w:val="%5."/>
+      <w:lvlJc w:val="left"/>
+      <w:pPr>
+        <w:ind w:left="3600" w:hanging="360"/>
+      </w:pPr>
+    </w:lvl>
+    <w:lvl w:ilvl="5" w:tplc="0409001B" w:tentative="1">
+      <w:start w:val="1"/>
+      <w:numFmt w:val="lowerRoman"/>
+      <w:lvlText w:val="%6."/>
+      <w:lvlJc w:val="right"/>
+      <w:pPr>
+        <w:ind w:left="4320" w:hanging="180"/>
+      </w:pPr>
+    </w:lvl>
+    <w:lvl w:ilvl="6" w:tplc="0409000F" w:tentative="1">
+      <w:start w:val="1"/>
+      <w:numFmt w:val="decimal"/>
+      <w:lvlText w:val="%7."/>
+      <w:lvlJc w:val="left"/>
+      <w:pPr>
+        <w:ind w:left="5040" w:hanging="360"/>
+      </w:pPr>
+    </w:lvl>
+    <w:lvl w:ilvl="7" w:tplc="04090019" w:tentative="1">
+      <w:start w:val="1"/>
+      <w:numFmt w:val="lowerLetter"/>
+      <w:lvlText w:val="%8."/>
+      <w:lvlJc w:val="left"/>
+      <w:pPr>
+        <w:ind w:left="5760" w:hanging="360"/>
+      </w:pPr>
+    </w:lvl>
+    <w:lvl w:ilvl="8" w:tplc="0409001B" w:tentative="1">
+      <w:start w:val="1"/>
+      <w:numFmt w:val="lowerRoman"/>
+      <w:lvlText w:val="%9."/>
+      <w:lvlJc w:val="right"/>
+      <w:pPr>
+        <w:ind w:left="6480" w:hanging="180"/>
+      </w:pPr>
+    </w:lvl>
+  </w:abstractNum>
+  <w:abstractNum w:abstractNumId="2" w15:restartNumberingAfterBreak="0">
+    <w:nsid w:val="492D0016"/>
+    <w:multiLevelType w:val="hybridMultilevel"/>
+    <w:tmpl w:val="DBFE18CA"/>
+    <w:lvl w:ilvl="0" w:tplc="0409000F">
+      <w:start w:val="1"/>
+      <w:numFmt w:val="decimal"/>
+      <w:lvlText w:val="%1."/>
+      <w:lvlJc w:val="left"/>
+      <w:pPr>
+        <w:ind w:left="720" w:hanging="360"/>
+      </w:pPr>
+    </w:lvl>
+    <w:lvl w:ilvl="1" w:tplc="04090019" w:tentative="1">
+      <w:start w:val="1"/>
+      <w:numFmt w:val="lowerLetter"/>
+      <w:lvlText w:val="%2."/>
+      <w:lvlJc w:val="left"/>
+      <w:pPr>
+        <w:ind w:left="1440" w:hanging="360"/>
+      </w:pPr>
+    </w:lvl>
+    <w:lvl w:ilvl="2" w:tplc="0409001B" w:tentative="1">
+      <w:start w:val="1"/>
+      <w:numFmt w:val="lowerRoman"/>
+      <w:lvlText w:val="%3."/>
+      <w:lvlJc w:val="right"/>
+      <w:pPr>
+        <w:ind w:left="2160" w:hanging="180"/>
+      </w:pPr>
+    </w:lvl>
+    <w:lvl w:ilvl="3" w:tplc="0409000F" w:tentative="1">
+      <w:start w:val="1"/>
+      <w:numFmt w:val="decimal"/>
+      <w:lvlText w:val="%4."/>
+      <w:lvlJc w:val="left"/>
+      <w:pPr>
+        <w:ind w:left="2880" w:hanging="360"/>
+      </w:pPr>
+    </w:lvl>
+    <w:lvl w:ilvl="4" w:tplc="04090019" w:tentative="1">
+      <w:start w:val="1"/>
+      <w:numFmt w:val="lowerLetter"/>
+      <w:lvlText w:val="%5."/>
+      <w:lvlJc w:val="left"/>
+      <w:pPr>
+        <w:ind w:left="3600" w:hanging="360"/>
+      </w:pPr>
+    </w:lvl>
+    <w:lvl w:ilvl="5" w:tplc="0409001B" w:tentative="1">
+      <w:start w:val="1"/>
+      <w:numFmt w:val="lowerRoman"/>
+      <w:lvlText w:val="%6."/>
+      <w:lvlJc w:val="right"/>
+      <w:pPr>
+        <w:ind w:left="4320" w:hanging="180"/>
+      </w:pPr>
+    </w:lvl>
+    <w:lvl w:ilvl="6" w:tplc="0409000F" w:tentative="1">
+      <w:start w:val="1"/>
+      <w:numFmt w:val="decimal"/>
+      <w:lvlText w:val="%7."/>
+      <w:lvlJc w:val="left"/>
+      <w:pPr>
+        <w:ind w:left="5040" w:hanging="360"/>
+      </w:pPr>
+    </w:lvl>
+    <w:lvl w:ilvl="7" w:tplc="04090019" w:tentative="1">
+      <w:start w:val="1"/>
+      <w:numFmt w:val="lowerLetter"/>
+      <w:lvlText w:val="%8."/>
+      <w:lvlJc w:val="left"/>
+      <w:pPr>
+        <w:ind w:left="5760" w:hanging="360"/>
+      </w:pPr>
+    </w:lvl>
+    <w:lvl w:ilvl="8" w:tplc="0409001B" w:tentative="1">
+      <w:start w:val="1"/>
+      <w:numFmt w:val="lowerRoman"/>
+      <w:lvlText w:val="%9."/>
+      <w:lvlJc w:val="right"/>
+      <w:pPr>
+        <w:ind w:left="6480" w:hanging="180"/>
+      </w:pPr>
+    </w:lvl>
+  </w:abstractNum>
+  <w:abstractNum w:abstractNumId="3" w15:restartNumberingAfterBreak="0">
+    <w:nsid w:val="7CC8693F"/>
+    <w:multiLevelType w:val="hybridMultilevel"/>
+    <w:tmpl w:val="D7FA3A84"/>
+    <w:lvl w:ilvl="0" w:tplc="04090001">
+      <w:start w:val="1"/>
+      <w:numFmt w:val="bullet"/>
+      <w:lvlText w:val=""/>
+      <w:lvlJc w:val="left"/>
+      <w:pPr>
+        <w:ind w:left="720" w:hanging="360"/>
+      </w:pPr>
+      <w:rPr>
+        <w:rFonts w:ascii="Symbol" w:hAnsi="Symbol" w:hint="default"/>
+      </w:rPr>
+    </w:lvl>
+    <w:lvl w:ilvl="1" w:tplc="04090003">
+      <w:start w:val="1"/>
+      <w:numFmt w:val="bullet"/>
+      <w:lvlText w:val="o"/>
+      <w:lvlJc w:val="left"/>
+      <w:pPr>
+        <w:ind w:left="1440" w:hanging="360"/>
+      </w:pPr>
+      <w:rPr>
+        <w:rFonts w:ascii="Courier New" w:hAnsi="Courier New" w:cs="Courier New" w:hint="default"/>
+      </w:rPr>
+    </w:lvl>
+    <w:lvl w:ilvl="2" w:tplc="04090005" w:tentative="1">
+      <w:start w:val="1"/>
+      <w:numFmt w:val="bullet"/>
+      <w:lvlText w:val=""/>
+      <w:lvlJc w:val="left"/>
+      <w:pPr>
+        <w:ind w:left="2160" w:hanging="360"/>
+      </w:pPr>
+      <w:rPr>
+        <w:rFonts w:ascii="Wingdings" w:hAnsi="Wingdings" w:hint="default"/>
+      </w:rPr>
+    </w:lvl>
+    <w:lvl w:ilvl="3" w:tplc="04090001" w:tentative="1">
+      <w:start w:val="1"/>
+      <w:numFmt w:val="bullet"/>
+      <w:lvlText w:val=""/>
+      <w:lvlJc w:val="left"/>
+      <w:pPr>
+        <w:ind w:left="2880" w:hanging="360"/>
+      </w:pPr>
+      <w:rPr>
+        <w:rFonts w:ascii="Symbol" w:hAnsi="Symbol" w:hint="default"/>
+      </w:rPr>
+    </w:lvl>
+    <w:lvl w:ilvl="4" w:tplc="04090003" w:tentative="1">
+      <w:start w:val="1"/>
+      <w:numFmt w:val="bullet"/>
+      <w:lvlText w:val="o"/>
+      <w:lvlJc w:val="left"/>
+      <w:pPr>
+        <w:ind w:left="3600" w:hanging="360"/>
+      </w:pPr>
+      <w:rPr>
+        <w:rFonts w:ascii="Courier New" w:hAnsi="Courier New" w:cs="Courier New" w:hint="default"/>
+      </w:rPr>
+    </w:lvl>
+    <w:lvl w:ilvl="5" w:tplc="04090005" w:tentative="1">
+      <w:start w:val="1"/>
+      <w:numFmt w:val="bullet"/>
+      <w:lvlText w:val=""/>
+      <w:lvlJc w:val="left"/>
+      <w:pPr>
+        <w:ind w:left="4320" w:hanging="360"/>
+      </w:pPr>
+      <w:rPr>
+        <w:rFonts w:ascii="Wingdings" w:hAnsi="Wingdings" w:hint="default"/>
+      </w:rPr>
+    </w:lvl>
+    <w:lvl w:ilvl="6" w:tplc="04090001" w:tentative="1">
+      <w:start w:val="1"/>
+      <w:numFmt w:val="bullet"/>
+      <w:lvlText w:val=""/>
+      <w:lvlJc w:val="left"/>
+      <w:pPr>
+        <w:ind w:left="5040" w:hanging="360"/>
+      </w:pPr>
+      <w:rPr>
+        <w:rFonts w:ascii="Symbol" w:hAnsi="Symbol" w:hint="default"/>
+      </w:rPr>
+    </w:lvl>
+    <w:lvl w:ilvl="7" w:tplc="04090003" w:tentative="1">
+      <w:start w:val="1"/>
+      <w:numFmt w:val="bullet"/>
+      <w:lvlText w:val="o"/>
+      <w:lvlJc w:val="left"/>
+      <w:pPr>
+        <w:ind w:left="5760" w:hanging="360"/>
+      </w:pPr>
+      <w:rPr>
+        <w:rFonts w:ascii="Courier New" w:hAnsi="Courier New" w:cs="Courier New" w:hint="default"/>
+      </w:rPr>
+    </w:lvl>
+    <w:lvl w:ilvl="8" w:tplc="04090005" w:tentative="1">
+      <w:start w:val="1"/>
+      <w:numFmt w:val="bullet"/>
+      <w:lvlText w:val=""/>
+      <w:lvlJc w:val="left"/>
+      <w:pPr>
+        <w:ind w:left="6480" w:hanging="360"/>
+      </w:pPr>
+      <w:rPr>
+        <w:rFonts w:ascii="Wingdings" w:hAnsi="Wingdings" w:hint="default"/>
+      </w:rPr>
+    </w:lvl>
+  </w:abstractNum>
+  <w:num w:numId="1">
+    <w:abstractNumId w:val="1"/>
+  </w:num>
+  <w:num w:numId="2">
+    <w:abstractNumId w:val="2"/>
+  </w:num>
+  <w:num w:numId="3">
+    <w:abstractNumId w:val="0"/>
+  </w:num>
+  <w:num w:numId="4">
+    <w:abstractNumId w:val="3"/>
+  </w:num>
+</w:numbering>
 </file>
 
 <file path=word/styles.xml><?xml version="1.0" encoding="utf-8"?>
@@ -1017,6 +2506,28 @@
       <w:szCs w:val="26"/>
     </w:rPr>
   </w:style>
+  <w:style w:type="paragraph" w:styleId="Heading3">
+    <w:name w:val="heading 3"/>
+    <w:basedOn w:val="Normal"/>
+    <w:next w:val="Normal"/>
+    <w:link w:val="Heading3Char"/>
+    <w:uiPriority w:val="9"/>
+    <w:unhideWhenUsed/>
+    <w:qFormat/>
+    <w:rsid w:val="006F353A"/>
+    <w:pPr>
+      <w:keepNext/>
+      <w:keepLines/>
+      <w:spacing w:before="40" w:after="0"/>
+      <w:outlineLvl w:val="2"/>
+    </w:pPr>
+    <w:rPr>
+      <w:rFonts w:asciiTheme="majorHAnsi" w:eastAsiaTheme="majorEastAsia" w:hAnsiTheme="majorHAnsi" w:cstheme="majorBidi"/>
+      <w:color w:val="1F3763" w:themeColor="accent1" w:themeShade="7F"/>
+      <w:sz w:val="24"/>
+      <w:szCs w:val="24"/>
+    </w:rPr>
+  </w:style>
   <w:style w:type="character" w:default="1" w:styleId="DefaultParagraphFont">
     <w:name w:val="Default Paragraph Font"/>
     <w:uiPriority w:val="1"/>
@@ -1068,6 +2579,30 @@
       <w:color w:val="2F5496" w:themeColor="accent1" w:themeShade="BF"/>
       <w:sz w:val="26"/>
       <w:szCs w:val="26"/>
+    </w:rPr>
+  </w:style>
+  <w:style w:type="paragraph" w:styleId="ListParagraph">
+    <w:name w:val="List Paragraph"/>
+    <w:basedOn w:val="Normal"/>
+    <w:uiPriority w:val="34"/>
+    <w:qFormat/>
+    <w:rsid w:val="00334573"/>
+    <w:pPr>
+      <w:ind w:left="720"/>
+      <w:contextualSpacing/>
+    </w:pPr>
+  </w:style>
+  <w:style w:type="character" w:customStyle="1" w:styleId="Heading3Char">
+    <w:name w:val="Heading 3 Char"/>
+    <w:basedOn w:val="DefaultParagraphFont"/>
+    <w:link w:val="Heading3"/>
+    <w:uiPriority w:val="9"/>
+    <w:rsid w:val="006F353A"/>
+    <w:rPr>
+      <w:rFonts w:asciiTheme="majorHAnsi" w:eastAsiaTheme="majorEastAsia" w:hAnsiTheme="majorHAnsi" w:cstheme="majorBidi"/>
+      <w:color w:val="1F3763" w:themeColor="accent1" w:themeShade="7F"/>
+      <w:sz w:val="24"/>
+      <w:szCs w:val="24"/>
     </w:rPr>
   </w:style>
 </w:styles>

</xml_diff>

<commit_message>
additions to website user guide
-added/replaced some images and desccriptions for the add page since the
previous ones were out of date
-started the delete portion, but need to wait due to some design that is
not displaying correctly
</commit_message>
<xml_diff>
--- a/Documentations/Website/website_userGuide.docx
+++ b/Documentations/Website/website_userGuide.docx
@@ -45,10 +45,16 @@
     <w:p>
       <w:proofErr w:type="gramStart"/>
       <w:r>
+        <w:rPr>
+          <w:highlight w:val="yellow"/>
+        </w:rPr>
         <w:t>?do</w:t>
       </w:r>
       <w:proofErr w:type="gramEnd"/>
       <w:r>
+        <w:rPr>
+          <w:highlight w:val="yellow"/>
+        </w:rPr>
         <w:t xml:space="preserve"> we need this section since this goes to Stan who knows why this was made?</w:t>
       </w:r>
     </w:p>
@@ -599,10 +605,10 @@
           <w:noProof/>
         </w:rPr>
         <w:drawing>
-          <wp:inline distT="0" distB="0" distL="0" distR="0" wp14:anchorId="4097E07E" wp14:editId="103E73E9">
-            <wp:extent cx="5943600" cy="2545715"/>
-            <wp:effectExtent l="0" t="0" r="0" b="6985"/>
-            <wp:docPr id="4" name="Picture 4"/>
+          <wp:inline distT="0" distB="0" distL="0" distR="0" wp14:anchorId="5D69D3DF" wp14:editId="36077D4F">
+            <wp:extent cx="5943600" cy="2482215"/>
+            <wp:effectExtent l="0" t="0" r="0" b="0"/>
+            <wp:docPr id="10" name="Picture 10"/>
             <wp:cNvGraphicFramePr>
               <a:graphicFrameLocks xmlns:a="http://schemas.openxmlformats.org/drawingml/2006/main" noChangeAspect="1"/>
             </wp:cNvGraphicFramePr>
@@ -610,7 +616,7 @@
               <a:graphicData uri="http://schemas.openxmlformats.org/drawingml/2006/picture">
                 <pic:pic xmlns:pic="http://schemas.openxmlformats.org/drawingml/2006/picture">
                   <pic:nvPicPr>
-                    <pic:cNvPr id="4" name="addNormalTop.PNG"/>
+                    <pic:cNvPr id="10" name="addNormalTop.PNG"/>
                     <pic:cNvPicPr/>
                   </pic:nvPicPr>
                   <pic:blipFill>
@@ -628,7 +634,7 @@
                   <pic:spPr>
                     <a:xfrm>
                       <a:off x="0" y="0"/>
-                      <a:ext cx="5943600" cy="2545715"/>
+                      <a:ext cx="5943600" cy="2482215"/>
                     </a:xfrm>
                     <a:prstGeom prst="rect">
                       <a:avLst/>
@@ -827,10 +833,10 @@
           <w:noProof/>
         </w:rPr>
         <w:drawing>
-          <wp:inline distT="0" distB="0" distL="0" distR="0" wp14:anchorId="5ACA46FC" wp14:editId="6473C95D">
-            <wp:extent cx="5943600" cy="795020"/>
-            <wp:effectExtent l="0" t="0" r="0" b="5080"/>
-            <wp:docPr id="8" name="Picture 8"/>
+          <wp:inline distT="0" distB="0" distL="0" distR="0" wp14:anchorId="048CFE49" wp14:editId="12900470">
+            <wp:extent cx="5943600" cy="847090"/>
+            <wp:effectExtent l="0" t="0" r="0" b="0"/>
+            <wp:docPr id="13" name="Picture 13"/>
             <wp:cNvGraphicFramePr>
               <a:graphicFrameLocks xmlns:a="http://schemas.openxmlformats.org/drawingml/2006/main" noChangeAspect="1"/>
             </wp:cNvGraphicFramePr>
@@ -838,7 +844,7 @@
               <a:graphicData uri="http://schemas.openxmlformats.org/drawingml/2006/picture">
                 <pic:pic xmlns:pic="http://schemas.openxmlformats.org/drawingml/2006/picture">
                   <pic:nvPicPr>
-                    <pic:cNvPr id="8" name="addDescTitle.PNG"/>
+                    <pic:cNvPr id="13" name="addDescTitle.PNG"/>
                     <pic:cNvPicPr/>
                   </pic:nvPicPr>
                   <pic:blipFill>
@@ -856,7 +862,7 @@
                   <pic:spPr>
                     <a:xfrm>
                       <a:off x="0" y="0"/>
-                      <a:ext cx="5943600" cy="795020"/>
+                      <a:ext cx="5943600" cy="847090"/>
                     </a:xfrm>
                     <a:prstGeom prst="rect">
                       <a:avLst/>
@@ -878,7 +884,13 @@
         </w:numPr>
       </w:pPr>
       <w:r>
-        <w:t>At the top of the page this button is found. This button is used to navigate between the add page and the delete/edit page. Once clicked, the browser will navigate to the delete/edit page.</w:t>
+        <w:t xml:space="preserve">At the top </w:t>
+      </w:r>
+      <w:r>
+        <w:t xml:space="preserve">left </w:t>
+      </w:r>
+      <w:r>
+        <w:t>of the page this button is found. This button is used to navigate between the add page and the delete/edit page. Once clicked, the browser will navigate to the delete/edit page.</w:t>
       </w:r>
     </w:p>
     <w:p>
@@ -895,10 +907,10 @@
           <w:noProof/>
         </w:rPr>
         <w:drawing>
-          <wp:inline distT="0" distB="0" distL="0" distR="0" wp14:anchorId="2B16FC22" wp14:editId="00770F8A">
-            <wp:extent cx="779631" cy="1303020"/>
-            <wp:effectExtent l="0" t="0" r="1905" b="0"/>
-            <wp:docPr id="9" name="Picture 9"/>
+          <wp:inline distT="0" distB="0" distL="0" distR="0" wp14:anchorId="324B9313" wp14:editId="1E52C90B">
+            <wp:extent cx="3109229" cy="1767993"/>
+            <wp:effectExtent l="0" t="0" r="0" b="3810"/>
+            <wp:docPr id="14" name="Picture 14"/>
             <wp:cNvGraphicFramePr>
               <a:graphicFrameLocks xmlns:a="http://schemas.openxmlformats.org/drawingml/2006/main" noChangeAspect="1"/>
             </wp:cNvGraphicFramePr>
@@ -906,11 +918,11 @@
               <a:graphicData uri="http://schemas.openxmlformats.org/drawingml/2006/picture">
                 <pic:pic xmlns:pic="http://schemas.openxmlformats.org/drawingml/2006/picture">
                   <pic:nvPicPr>
-                    <pic:cNvPr id="9" name="addDescLog.png"/>
+                    <pic:cNvPr id="14" name="addDescLog.png"/>
                     <pic:cNvPicPr/>
                   </pic:nvPicPr>
                   <pic:blipFill>
-                    <a:blip r:embed="rId10" cstate="print">
+                    <a:blip r:embed="rId10">
                       <a:extLst>
                         <a:ext uri="{28A0092B-C50C-407E-A947-70E740481C1C}">
                           <a14:useLocalDpi xmlns:a14="http://schemas.microsoft.com/office/drawing/2010/main" val="0"/>
@@ -924,7 +936,7 @@
                   <pic:spPr>
                     <a:xfrm>
                       <a:off x="0" y="0"/>
-                      <a:ext cx="782760" cy="1308250"/>
+                      <a:ext cx="3109229" cy="1767993"/>
                     </a:xfrm>
                     <a:prstGeom prst="rect">
                       <a:avLst/>
@@ -938,15 +950,43 @@
       </w:r>
     </w:p>
     <w:p>
+      <w:r>
+        <w:t xml:space="preserve">In the top right of the page this is found. </w:t>
+      </w:r>
+      <w:r>
+        <w:t xml:space="preserve">It is a log or message box that will display </w:t>
+      </w:r>
+      <w:proofErr w:type="gramStart"/>
+      <w:r>
+        <w:t>any and all</w:t>
+      </w:r>
+      <w:proofErr w:type="gramEnd"/>
+      <w:r>
+        <w:t xml:space="preserve"> information that is necessary for the user to view. Such as: error messages, failures, or successes. The user should keep an eye on this after every action to ensure they do not miss any valuable information.</w:t>
+      </w:r>
+    </w:p>
+    <w:p>
       <w:pPr>
         <w:pStyle w:val="ListParagraph"/>
         <w:numPr>
           <w:ilvl w:val="0"/>
-          <w:numId w:val="2"/>
+          <w:numId w:val="5"/>
         </w:numPr>
       </w:pPr>
       <w:r>
-        <w:t>Todo</w:t>
+        <w:t>This button that reads ‘Clear Log’ clears the log box to a blank state.</w:t>
+      </w:r>
+    </w:p>
+    <w:p>
+      <w:pPr>
+        <w:pStyle w:val="ListParagraph"/>
+        <w:numPr>
+          <w:ilvl w:val="0"/>
+          <w:numId w:val="5"/>
+        </w:numPr>
+      </w:pPr>
+      <w:r>
+        <w:t>This white portion is the area in which the messages populate. Every new message is displayed on the next line preceded by a ‘~’ (tilde).</w:t>
       </w:r>
     </w:p>
     <w:p>
@@ -955,7 +995,7 @@
       </w:pPr>
       <w:r>
         <w:lastRenderedPageBreak/>
-        <w:t>Main Adding Area:</w:t>
+        <w:t>Main Add Area:</w:t>
       </w:r>
     </w:p>
     <w:p>
@@ -1119,43 +1159,7 @@
         </w:numPr>
       </w:pPr>
       <w:r>
-        <w:t xml:space="preserve">This portion refers to associating a </w:t>
-      </w:r>
-      <w:r>
-        <w:t>Topic</w:t>
-      </w:r>
-      <w:r>
-        <w:t xml:space="preserve"> with a given Country</w:t>
-      </w:r>
-      <w:r>
-        <w:t>’s Grade</w:t>
-      </w:r>
-      <w:r>
-        <w:t>. Here is where the user first selects the Country</w:t>
-      </w:r>
-      <w:r>
-        <w:t xml:space="preserve"> Grade association</w:t>
-      </w:r>
-      <w:r>
-        <w:t xml:space="preserve"> that they want to add a </w:t>
-      </w:r>
-      <w:r>
-        <w:t>Topic</w:t>
-      </w:r>
-      <w:r>
-        <w:t xml:space="preserve"> to, then the user selects the </w:t>
-      </w:r>
-      <w:r>
-        <w:t>Topic</w:t>
-      </w:r>
-      <w:r>
-        <w:t xml:space="preserve"> that they want associated with the previously selected Country</w:t>
-      </w:r>
-      <w:r>
-        <w:t xml:space="preserve"> Grade</w:t>
-      </w:r>
-      <w:r>
-        <w:t xml:space="preserve">. </w:t>
+        <w:t xml:space="preserve">This portion refers to associating a Topic with a given Country’s Grade. Here is where the user first selects the Country Grade association that they want to add a Topic to, then the user selects the Topic that they want associated with the previously selected Country Grade. </w:t>
       </w:r>
       <w:proofErr w:type="gramStart"/>
       <w:r>
@@ -1163,95 +1167,11 @@
       </w:r>
       <w:proofErr w:type="gramEnd"/>
       <w:r>
-        <w:t xml:space="preserve"> in order to add lessons associated with a given Country</w:t>
-      </w:r>
-      <w:r>
-        <w:t>’</w:t>
-      </w:r>
-      <w:r>
-        <w:t xml:space="preserve">s Grade, the user must first add the </w:t>
-      </w:r>
-      <w:r>
-        <w:t>‘</w:t>
-      </w:r>
-      <w:r>
-        <w:t>Country Grade</w:t>
-      </w:r>
-      <w:r>
-        <w:t xml:space="preserve"> Topic’ association</w:t>
-      </w:r>
-      <w:r>
-        <w:t xml:space="preserve"> through area </w:t>
-      </w:r>
-      <w:r>
-        <w:t>4</w:t>
-      </w:r>
-      <w:r>
-        <w:t>. The area has two items: a dropbox that contains all Countr</w:t>
-      </w:r>
-      <w:r>
-        <w:t>y Grade associations</w:t>
-      </w:r>
-      <w:r>
-        <w:t xml:space="preserve"> in the database and another dropbox that will be populated with all available </w:t>
-      </w:r>
-      <w:r>
-        <w:t>Topics</w:t>
-      </w:r>
-      <w:r>
-        <w:t xml:space="preserve"> that can be associated with the selected </w:t>
-      </w:r>
-      <w:r>
-        <w:t>‘</w:t>
-      </w:r>
-      <w:r>
-        <w:t>Country</w:t>
-      </w:r>
-      <w:r>
-        <w:t xml:space="preserve"> Grade’</w:t>
-      </w:r>
-      <w:r>
-        <w:t xml:space="preserve">. </w:t>
+        <w:t xml:space="preserve"> in order to add lessons associated with a given Country’s Grade, the user must first add the ‘Country Grade Topic’ association through area 4. The area has two items: a dropbox that contains all Country Grade associations in the database and another dropbox that will be populated with all available Topics that can be associated with the selected ‘Country Grade’. </w:t>
       </w:r>
       <w:r>
         <w:lastRenderedPageBreak/>
-        <w:t xml:space="preserve">First the user uses the first dropbox to select their </w:t>
-      </w:r>
-      <w:r>
-        <w:t>‘</w:t>
-      </w:r>
-      <w:r>
-        <w:t>Country</w:t>
-      </w:r>
-      <w:r>
-        <w:t xml:space="preserve"> Grade’</w:t>
-      </w:r>
-      <w:r>
-        <w:t xml:space="preserve">. After selection, the second dropbox will automatically populate with all </w:t>
-      </w:r>
-      <w:r>
-        <w:t>Topics</w:t>
-      </w:r>
-      <w:r>
-        <w:t xml:space="preserve"> that are able to be associated with that </w:t>
-      </w:r>
-      <w:r>
-        <w:t>‘</w:t>
-      </w:r>
-      <w:r>
-        <w:t>Country</w:t>
-      </w:r>
-      <w:r>
-        <w:t xml:space="preserve"> Grade’</w:t>
-      </w:r>
-      <w:r>
-        <w:t>. Be sure to check the log box in case of information output. After both are selected, the user clicks the button to the right labeled ‘Add Country Grade</w:t>
-      </w:r>
-      <w:r>
-        <w:t xml:space="preserve"> Topic</w:t>
-      </w:r>
-      <w:r>
-        <w:t>’ in attempt to add the association. Anything that occurs will be reported to log box.</w:t>
+        <w:t>First the user uses the first dropbox to select their ‘Country Grade’. After selection, the second dropbox will automatically populate with all Topics that are able to be associated with that ‘Country Grade’. Be sure to check the log box in case of information output. After both are selected, the user clicks the button to the right labeled ‘Add Country Grade Topic’ in attempt to add the association. Anything that occurs will be reported to log box.</w:t>
       </w:r>
     </w:p>
     <w:p>
@@ -1263,13 +1183,7 @@
         </w:numPr>
       </w:pPr>
       <w:r>
-        <w:t xml:space="preserve">This portion refers to associating a </w:t>
-      </w:r>
-      <w:r>
-        <w:t>Lesson</w:t>
-      </w:r>
-      <w:r>
-        <w:t xml:space="preserve"> with a given </w:t>
+        <w:t xml:space="preserve">This portion refers to associating a Lesson with a given </w:t>
       </w:r>
       <w:r>
         <w:t>‘</w:t>
@@ -1619,52 +1533,325 @@
       <w:r>
         <w:t>The purple boxed area on the right shows a scroll bar. This allows the Lesson content to grow while keeping the site page the same size. So in order to see more Lessons, the user only needs to use the scroll bar.</w:t>
       </w:r>
+    </w:p>
+    <w:p>
+      <w:pPr>
+        <w:pStyle w:val="Heading1"/>
+      </w:pPr>
+      <w:r>
+        <w:lastRenderedPageBreak/>
+        <w:t>Delete</w:t>
+      </w:r>
+      <w:r>
+        <w:t>/Edit</w:t>
+      </w:r>
+      <w:r>
+        <w:t xml:space="preserve"> Page</w:t>
+      </w:r>
+    </w:p>
+    <w:p>
+      <w:pPr>
+        <w:pStyle w:val="Heading2"/>
+      </w:pPr>
+      <w:r>
+        <w:t>How the Delete</w:t>
+      </w:r>
+      <w:r>
+        <w:t>/Edit</w:t>
+      </w:r>
+      <w:r>
+        <w:t xml:space="preserve"> Page is set up:</w:t>
+      </w:r>
+    </w:p>
+    <w:p>
+      <w:r>
+        <w:t>The delete page is basically one section but divided up according to the type of data in the database. There is a separate table with its own scroll bar for each piece of data: Country, Topic, ‘Country Grade’, ‘Country Grade Topic’, and Lesson. This way the whole delete/edit page fits on to one page and to maneuver through the data, the user uses the scroll bar for each individual table.</w:t>
+      </w:r>
+    </w:p>
+    <w:p>
+      <w:r>
+        <w:rPr>
+          <w:noProof/>
+        </w:rPr>
+        <w:drawing>
+          <wp:inline distT="0" distB="0" distL="0" distR="0" wp14:anchorId="2BD22CC1" wp14:editId="297E4A87">
+            <wp:extent cx="5943600" cy="3314065"/>
+            <wp:effectExtent l="0" t="0" r="0" b="635"/>
+            <wp:docPr id="18" name="Picture 18"/>
+            <wp:cNvGraphicFramePr>
+              <a:graphicFrameLocks xmlns:a="http://schemas.openxmlformats.org/drawingml/2006/main" noChangeAspect="1"/>
+            </wp:cNvGraphicFramePr>
+            <a:graphic xmlns:a="http://schemas.openxmlformats.org/drawingml/2006/main">
+              <a:graphicData uri="http://schemas.openxmlformats.org/drawingml/2006/picture">
+                <pic:pic xmlns:pic="http://schemas.openxmlformats.org/drawingml/2006/picture">
+                  <pic:nvPicPr>
+                    <pic:cNvPr id="18" name="delNormal.png"/>
+                    <pic:cNvPicPr/>
+                  </pic:nvPicPr>
+                  <pic:blipFill>
+                    <a:blip r:embed="rId13" cstate="print">
+                      <a:extLst>
+                        <a:ext uri="{28A0092B-C50C-407E-A947-70E740481C1C}">
+                          <a14:useLocalDpi xmlns:a14="http://schemas.microsoft.com/office/drawing/2010/main" val="0"/>
+                        </a:ext>
+                      </a:extLst>
+                    </a:blip>
+                    <a:stretch>
+                      <a:fillRect/>
+                    </a:stretch>
+                  </pic:blipFill>
+                  <pic:spPr>
+                    <a:xfrm>
+                      <a:off x="0" y="0"/>
+                      <a:ext cx="5943600" cy="3314065"/>
+                    </a:xfrm>
+                    <a:prstGeom prst="rect">
+                      <a:avLst/>
+                    </a:prstGeom>
+                  </pic:spPr>
+                </pic:pic>
+              </a:graphicData>
+            </a:graphic>
+          </wp:inline>
+        </w:drawing>
+      </w:r>
       <w:bookmarkStart w:id="0" w:name="_GoBack"/>
       <w:bookmarkEnd w:id="0"/>
     </w:p>
     <w:p>
       <w:pPr>
-        <w:pStyle w:val="Heading1"/>
-      </w:pPr>
+        <w:pStyle w:val="Heading2"/>
+      </w:pPr>
+      <w:r>
+        <w:t>Descriptions</w:t>
+      </w:r>
+      <w:r>
+        <w:t>:</w:t>
+      </w:r>
+    </w:p>
+    <w:p>
+      <w:proofErr w:type="gramStart"/>
+      <w:r>
+        <w:t>In order to</w:t>
+      </w:r>
+      <w:proofErr w:type="gramEnd"/>
+      <w:r>
+        <w:t xml:space="preserve"> explain and understand the </w:t>
+      </w:r>
+      <w:r>
+        <w:t>delete/edit</w:t>
+      </w:r>
+      <w:r>
+        <w:t xml:space="preserve"> page, refer to the following images and the listed descriptions:</w:t>
+      </w:r>
+    </w:p>
+    <w:p>
+      <w:pPr>
+        <w:pStyle w:val="Heading3"/>
+      </w:pPr>
+      <w:r>
+        <w:t>Navigation Button:</w:t>
+      </w:r>
+    </w:p>
+    <w:p>
+      <w:r>
+        <w:rPr>
+          <w:noProof/>
+        </w:rPr>
+        <w:drawing>
+          <wp:inline distT="0" distB="0" distL="0" distR="0" wp14:anchorId="2F3B7AB4" wp14:editId="5ECEF236">
+            <wp:extent cx="5943600" cy="814705"/>
+            <wp:effectExtent l="0" t="0" r="0" b="4445"/>
+            <wp:docPr id="16" name="Picture 16"/>
+            <wp:cNvGraphicFramePr>
+              <a:graphicFrameLocks xmlns:a="http://schemas.openxmlformats.org/drawingml/2006/main" noChangeAspect="1"/>
+            </wp:cNvGraphicFramePr>
+            <a:graphic xmlns:a="http://schemas.openxmlformats.org/drawingml/2006/main">
+              <a:graphicData uri="http://schemas.openxmlformats.org/drawingml/2006/picture">
+                <pic:pic xmlns:pic="http://schemas.openxmlformats.org/drawingml/2006/picture">
+                  <pic:nvPicPr>
+                    <pic:cNvPr id="16" name="delDescTitle.png"/>
+                    <pic:cNvPicPr/>
+                  </pic:nvPicPr>
+                  <pic:blipFill>
+                    <a:blip r:embed="rId14">
+                      <a:extLst>
+                        <a:ext uri="{28A0092B-C50C-407E-A947-70E740481C1C}">
+                          <a14:useLocalDpi xmlns:a14="http://schemas.microsoft.com/office/drawing/2010/main" val="0"/>
+                        </a:ext>
+                      </a:extLst>
+                    </a:blip>
+                    <a:stretch>
+                      <a:fillRect/>
+                    </a:stretch>
+                  </pic:blipFill>
+                  <pic:spPr>
+                    <a:xfrm>
+                      <a:off x="0" y="0"/>
+                      <a:ext cx="5943600" cy="814705"/>
+                    </a:xfrm>
+                    <a:prstGeom prst="rect">
+                      <a:avLst/>
+                    </a:prstGeom>
+                  </pic:spPr>
+                </pic:pic>
+              </a:graphicData>
+            </a:graphic>
+          </wp:inline>
+        </w:drawing>
+      </w:r>
+    </w:p>
+    <w:p>
+      <w:pPr>
+        <w:pStyle w:val="ListParagraph"/>
+        <w:numPr>
+          <w:ilvl w:val="0"/>
+          <w:numId w:val="6"/>
+        </w:numPr>
+      </w:pPr>
+      <w:r>
+        <w:t xml:space="preserve">At the top left of the page this button is found. This button is used to navigate between the </w:t>
+      </w:r>
+      <w:r>
+        <w:t>delete/edit</w:t>
+      </w:r>
+      <w:r>
+        <w:t xml:space="preserve"> page and the </w:t>
+      </w:r>
+      <w:r>
+        <w:t>add</w:t>
+      </w:r>
+      <w:r>
+        <w:t xml:space="preserve"> page. Once clicked, the browser will navigate to the</w:t>
+      </w:r>
+      <w:r>
+        <w:t xml:space="preserve"> add </w:t>
+      </w:r>
+      <w:r>
+        <w:t>page.</w:t>
+      </w:r>
+    </w:p>
+    <w:p>
+      <w:pPr>
+        <w:pStyle w:val="Heading3"/>
+      </w:pPr>
+      <w:r>
+        <w:t>Log/Message Box:</w:t>
+      </w:r>
+    </w:p>
+    <w:p>
+      <w:r>
+        <w:rPr>
+          <w:noProof/>
+        </w:rPr>
+        <w:drawing>
+          <wp:inline distT="0" distB="0" distL="0" distR="0" wp14:anchorId="6749B614" wp14:editId="703B62DB">
+            <wp:extent cx="3109229" cy="1767993"/>
+            <wp:effectExtent l="0" t="0" r="0" b="3810"/>
+            <wp:docPr id="17" name="Picture 17"/>
+            <wp:cNvGraphicFramePr>
+              <a:graphicFrameLocks xmlns:a="http://schemas.openxmlformats.org/drawingml/2006/main" noChangeAspect="1"/>
+            </wp:cNvGraphicFramePr>
+            <a:graphic xmlns:a="http://schemas.openxmlformats.org/drawingml/2006/main">
+              <a:graphicData uri="http://schemas.openxmlformats.org/drawingml/2006/picture">
+                <pic:pic xmlns:pic="http://schemas.openxmlformats.org/drawingml/2006/picture">
+                  <pic:nvPicPr>
+                    <pic:cNvPr id="17" name="bothDescLog.png"/>
+                    <pic:cNvPicPr/>
+                  </pic:nvPicPr>
+                  <pic:blipFill>
+                    <a:blip r:embed="rId10">
+                      <a:extLst>
+                        <a:ext uri="{28A0092B-C50C-407E-A947-70E740481C1C}">
+                          <a14:useLocalDpi xmlns:a14="http://schemas.microsoft.com/office/drawing/2010/main" val="0"/>
+                        </a:ext>
+                      </a:extLst>
+                    </a:blip>
+                    <a:stretch>
+                      <a:fillRect/>
+                    </a:stretch>
+                  </pic:blipFill>
+                  <pic:spPr>
+                    <a:xfrm>
+                      <a:off x="0" y="0"/>
+                      <a:ext cx="3109229" cy="1767993"/>
+                    </a:xfrm>
+                    <a:prstGeom prst="rect">
+                      <a:avLst/>
+                    </a:prstGeom>
+                  </pic:spPr>
+                </pic:pic>
+              </a:graphicData>
+            </a:graphic>
+          </wp:inline>
+        </w:drawing>
+      </w:r>
+    </w:p>
+    <w:p>
       <w:r>
         <w:lastRenderedPageBreak/>
-        <w:t>Delete</w:t>
-      </w:r>
-      <w:r>
-        <w:t>/Edit</w:t>
-      </w:r>
-      <w:r>
-        <w:t xml:space="preserve"> Page</w:t>
-      </w:r>
-    </w:p>
-    <w:p>
-      <w:pPr>
-        <w:pStyle w:val="Heading2"/>
-      </w:pPr>
-      <w:r>
-        <w:t>How the Delete</w:t>
-      </w:r>
-      <w:r>
-        <w:t>/Edit</w:t>
-      </w:r>
-      <w:r>
-        <w:t xml:space="preserve"> Page is set up:</w:t>
-      </w:r>
-    </w:p>
-    <w:p>
-      <w:pPr>
-        <w:pStyle w:val="Heading2"/>
-      </w:pPr>
-      <w:r>
-        <w:t>Descriptions</w:t>
-      </w:r>
-      <w:r>
-        <w:t>:</w:t>
-      </w:r>
-    </w:p>
-    <w:p>
-      <w:r>
-        <w:t>-todo</w:t>
+        <w:t xml:space="preserve">In the top right of the page this is found. It is a log or message box that will display </w:t>
+      </w:r>
+      <w:proofErr w:type="gramStart"/>
+      <w:r>
+        <w:t>any and all</w:t>
+      </w:r>
+      <w:proofErr w:type="gramEnd"/>
+      <w:r>
+        <w:t xml:space="preserve"> information that is necessary for the user to view. Such as: error messages, failures, or successes. The user should keep an eye on this after every action to ensure they do not miss any valuable information.</w:t>
+      </w:r>
+    </w:p>
+    <w:p>
+      <w:pPr>
+        <w:pStyle w:val="ListParagraph"/>
+        <w:numPr>
+          <w:ilvl w:val="0"/>
+          <w:numId w:val="7"/>
+        </w:numPr>
+      </w:pPr>
+      <w:r>
+        <w:t>This button that reads ‘Clear Log’ clears the log box to a blank state.</w:t>
+      </w:r>
+    </w:p>
+    <w:p>
+      <w:pPr>
+        <w:pStyle w:val="ListParagraph"/>
+        <w:numPr>
+          <w:ilvl w:val="0"/>
+          <w:numId w:val="7"/>
+        </w:numPr>
+      </w:pPr>
+      <w:r>
+        <w:t>This white portion is the area in which the messages populate. Every new message is displayed on the next line preceded by a ‘~’ (tilde).</w:t>
+      </w:r>
+    </w:p>
+    <w:p>
+      <w:pPr>
+        <w:pStyle w:val="Heading3"/>
+      </w:pPr>
+      <w:r>
+        <w:t>Main Delete/Edit Area:</w:t>
+      </w:r>
+    </w:p>
+    <w:p>
+      <w:pPr>
+        <w:rPr>
+          <w:highlight w:val="yellow"/>
+        </w:rPr>
+      </w:pPr>
+      <w:r>
+        <w:rPr>
+          <w:highlight w:val="yellow"/>
+        </w:rPr>
+        <w:t>-picture</w:t>
+      </w:r>
+    </w:p>
+    <w:p>
+      <w:r>
+        <w:rPr>
+          <w:highlight w:val="yellow"/>
+        </w:rPr>
+        <w:t>-descriptions</w:t>
       </w:r>
     </w:p>
     <w:sectPr>
@@ -1766,9 +1953,9 @@
     </w:lvl>
   </w:abstractNum>
   <w:abstractNum w:abstractNumId="1" w15:restartNumberingAfterBreak="0">
-    <w:nsid w:val="49003F8D"/>
+    <w:nsid w:val="23301320"/>
     <w:multiLevelType w:val="hybridMultilevel"/>
-    <w:tmpl w:val="096E029C"/>
+    <w:tmpl w:val="CD8CE932"/>
     <w:lvl w:ilvl="0" w:tplc="0409000F">
       <w:start w:val="1"/>
       <w:numFmt w:val="decimal"/>
@@ -1852,6 +2039,92 @@
     </w:lvl>
   </w:abstractNum>
   <w:abstractNum w:abstractNumId="2" w15:restartNumberingAfterBreak="0">
+    <w:nsid w:val="49003F8D"/>
+    <w:multiLevelType w:val="hybridMultilevel"/>
+    <w:tmpl w:val="A77A6CAE"/>
+    <w:lvl w:ilvl="0" w:tplc="0409000F">
+      <w:start w:val="1"/>
+      <w:numFmt w:val="decimal"/>
+      <w:lvlText w:val="%1."/>
+      <w:lvlJc w:val="left"/>
+      <w:pPr>
+        <w:ind w:left="720" w:hanging="360"/>
+      </w:pPr>
+    </w:lvl>
+    <w:lvl w:ilvl="1" w:tplc="04090019" w:tentative="1">
+      <w:start w:val="1"/>
+      <w:numFmt w:val="lowerLetter"/>
+      <w:lvlText w:val="%2."/>
+      <w:lvlJc w:val="left"/>
+      <w:pPr>
+        <w:ind w:left="1440" w:hanging="360"/>
+      </w:pPr>
+    </w:lvl>
+    <w:lvl w:ilvl="2" w:tplc="0409001B" w:tentative="1">
+      <w:start w:val="1"/>
+      <w:numFmt w:val="lowerRoman"/>
+      <w:lvlText w:val="%3."/>
+      <w:lvlJc w:val="right"/>
+      <w:pPr>
+        <w:ind w:left="2160" w:hanging="180"/>
+      </w:pPr>
+    </w:lvl>
+    <w:lvl w:ilvl="3" w:tplc="0409000F" w:tentative="1">
+      <w:start w:val="1"/>
+      <w:numFmt w:val="decimal"/>
+      <w:lvlText w:val="%4."/>
+      <w:lvlJc w:val="left"/>
+      <w:pPr>
+        <w:ind w:left="2880" w:hanging="360"/>
+      </w:pPr>
+    </w:lvl>
+    <w:lvl w:ilvl="4" w:tplc="04090019" w:tentative="1">
+      <w:start w:val="1"/>
+      <w:numFmt w:val="lowerLetter"/>
+      <w:lvlText w:val="%5."/>
+      <w:lvlJc w:val="left"/>
+      <w:pPr>
+        <w:ind w:left="3600" w:hanging="360"/>
+      </w:pPr>
+    </w:lvl>
+    <w:lvl w:ilvl="5" w:tplc="0409001B" w:tentative="1">
+      <w:start w:val="1"/>
+      <w:numFmt w:val="lowerRoman"/>
+      <w:lvlText w:val="%6."/>
+      <w:lvlJc w:val="right"/>
+      <w:pPr>
+        <w:ind w:left="4320" w:hanging="180"/>
+      </w:pPr>
+    </w:lvl>
+    <w:lvl w:ilvl="6" w:tplc="0409000F" w:tentative="1">
+      <w:start w:val="1"/>
+      <w:numFmt w:val="decimal"/>
+      <w:lvlText w:val="%7."/>
+      <w:lvlJc w:val="left"/>
+      <w:pPr>
+        <w:ind w:left="5040" w:hanging="360"/>
+      </w:pPr>
+    </w:lvl>
+    <w:lvl w:ilvl="7" w:tplc="04090019" w:tentative="1">
+      <w:start w:val="1"/>
+      <w:numFmt w:val="lowerLetter"/>
+      <w:lvlText w:val="%8."/>
+      <w:lvlJc w:val="left"/>
+      <w:pPr>
+        <w:ind w:left="5760" w:hanging="360"/>
+      </w:pPr>
+    </w:lvl>
+    <w:lvl w:ilvl="8" w:tplc="0409001B" w:tentative="1">
+      <w:start w:val="1"/>
+      <w:numFmt w:val="lowerRoman"/>
+      <w:lvlText w:val="%9."/>
+      <w:lvlJc w:val="right"/>
+      <w:pPr>
+        <w:ind w:left="6480" w:hanging="180"/>
+      </w:pPr>
+    </w:lvl>
+  </w:abstractNum>
+  <w:abstractNum w:abstractNumId="3" w15:restartNumberingAfterBreak="0">
     <w:nsid w:val="492D0016"/>
     <w:multiLevelType w:val="hybridMultilevel"/>
     <w:tmpl w:val="DBFE18CA"/>
@@ -1937,7 +2210,93 @@
       </w:pPr>
     </w:lvl>
   </w:abstractNum>
-  <w:abstractNum w:abstractNumId="3" w15:restartNumberingAfterBreak="0">
+  <w:abstractNum w:abstractNumId="4" w15:restartNumberingAfterBreak="0">
+    <w:nsid w:val="554A2D17"/>
+    <w:multiLevelType w:val="hybridMultilevel"/>
+    <w:tmpl w:val="A77A6CAE"/>
+    <w:lvl w:ilvl="0" w:tplc="0409000F">
+      <w:start w:val="1"/>
+      <w:numFmt w:val="decimal"/>
+      <w:lvlText w:val="%1."/>
+      <w:lvlJc w:val="left"/>
+      <w:pPr>
+        <w:ind w:left="720" w:hanging="360"/>
+      </w:pPr>
+    </w:lvl>
+    <w:lvl w:ilvl="1" w:tplc="04090019" w:tentative="1">
+      <w:start w:val="1"/>
+      <w:numFmt w:val="lowerLetter"/>
+      <w:lvlText w:val="%2."/>
+      <w:lvlJc w:val="left"/>
+      <w:pPr>
+        <w:ind w:left="1440" w:hanging="360"/>
+      </w:pPr>
+    </w:lvl>
+    <w:lvl w:ilvl="2" w:tplc="0409001B" w:tentative="1">
+      <w:start w:val="1"/>
+      <w:numFmt w:val="lowerRoman"/>
+      <w:lvlText w:val="%3."/>
+      <w:lvlJc w:val="right"/>
+      <w:pPr>
+        <w:ind w:left="2160" w:hanging="180"/>
+      </w:pPr>
+    </w:lvl>
+    <w:lvl w:ilvl="3" w:tplc="0409000F" w:tentative="1">
+      <w:start w:val="1"/>
+      <w:numFmt w:val="decimal"/>
+      <w:lvlText w:val="%4."/>
+      <w:lvlJc w:val="left"/>
+      <w:pPr>
+        <w:ind w:left="2880" w:hanging="360"/>
+      </w:pPr>
+    </w:lvl>
+    <w:lvl w:ilvl="4" w:tplc="04090019" w:tentative="1">
+      <w:start w:val="1"/>
+      <w:numFmt w:val="lowerLetter"/>
+      <w:lvlText w:val="%5."/>
+      <w:lvlJc w:val="left"/>
+      <w:pPr>
+        <w:ind w:left="3600" w:hanging="360"/>
+      </w:pPr>
+    </w:lvl>
+    <w:lvl w:ilvl="5" w:tplc="0409001B" w:tentative="1">
+      <w:start w:val="1"/>
+      <w:numFmt w:val="lowerRoman"/>
+      <w:lvlText w:val="%6."/>
+      <w:lvlJc w:val="right"/>
+      <w:pPr>
+        <w:ind w:left="4320" w:hanging="180"/>
+      </w:pPr>
+    </w:lvl>
+    <w:lvl w:ilvl="6" w:tplc="0409000F" w:tentative="1">
+      <w:start w:val="1"/>
+      <w:numFmt w:val="decimal"/>
+      <w:lvlText w:val="%7."/>
+      <w:lvlJc w:val="left"/>
+      <w:pPr>
+        <w:ind w:left="5040" w:hanging="360"/>
+      </w:pPr>
+    </w:lvl>
+    <w:lvl w:ilvl="7" w:tplc="04090019" w:tentative="1">
+      <w:start w:val="1"/>
+      <w:numFmt w:val="lowerLetter"/>
+      <w:lvlText w:val="%8."/>
+      <w:lvlJc w:val="left"/>
+      <w:pPr>
+        <w:ind w:left="5760" w:hanging="360"/>
+      </w:pPr>
+    </w:lvl>
+    <w:lvl w:ilvl="8" w:tplc="0409001B" w:tentative="1">
+      <w:start w:val="1"/>
+      <w:numFmt w:val="lowerRoman"/>
+      <w:lvlText w:val="%9."/>
+      <w:lvlJc w:val="right"/>
+      <w:pPr>
+        <w:ind w:left="6480" w:hanging="180"/>
+      </w:pPr>
+    </w:lvl>
+  </w:abstractNum>
+  <w:abstractNum w:abstractNumId="5" w15:restartNumberingAfterBreak="0">
     <w:nsid w:val="7CC8693F"/>
     <w:multiLevelType w:val="hybridMultilevel"/>
     <w:tmpl w:val="D7FA3A84"/>
@@ -2050,17 +2409,112 @@
       </w:rPr>
     </w:lvl>
   </w:abstractNum>
+  <w:abstractNum w:abstractNumId="6" w15:restartNumberingAfterBreak="0">
+    <w:nsid w:val="7EBF2A4F"/>
+    <w:multiLevelType w:val="hybridMultilevel"/>
+    <w:tmpl w:val="A77A6CAE"/>
+    <w:lvl w:ilvl="0" w:tplc="0409000F">
+      <w:start w:val="1"/>
+      <w:numFmt w:val="decimal"/>
+      <w:lvlText w:val="%1."/>
+      <w:lvlJc w:val="left"/>
+      <w:pPr>
+        <w:ind w:left="720" w:hanging="360"/>
+      </w:pPr>
+    </w:lvl>
+    <w:lvl w:ilvl="1" w:tplc="04090019" w:tentative="1">
+      <w:start w:val="1"/>
+      <w:numFmt w:val="lowerLetter"/>
+      <w:lvlText w:val="%2."/>
+      <w:lvlJc w:val="left"/>
+      <w:pPr>
+        <w:ind w:left="1440" w:hanging="360"/>
+      </w:pPr>
+    </w:lvl>
+    <w:lvl w:ilvl="2" w:tplc="0409001B" w:tentative="1">
+      <w:start w:val="1"/>
+      <w:numFmt w:val="lowerRoman"/>
+      <w:lvlText w:val="%3."/>
+      <w:lvlJc w:val="right"/>
+      <w:pPr>
+        <w:ind w:left="2160" w:hanging="180"/>
+      </w:pPr>
+    </w:lvl>
+    <w:lvl w:ilvl="3" w:tplc="0409000F" w:tentative="1">
+      <w:start w:val="1"/>
+      <w:numFmt w:val="decimal"/>
+      <w:lvlText w:val="%4."/>
+      <w:lvlJc w:val="left"/>
+      <w:pPr>
+        <w:ind w:left="2880" w:hanging="360"/>
+      </w:pPr>
+    </w:lvl>
+    <w:lvl w:ilvl="4" w:tplc="04090019" w:tentative="1">
+      <w:start w:val="1"/>
+      <w:numFmt w:val="lowerLetter"/>
+      <w:lvlText w:val="%5."/>
+      <w:lvlJc w:val="left"/>
+      <w:pPr>
+        <w:ind w:left="3600" w:hanging="360"/>
+      </w:pPr>
+    </w:lvl>
+    <w:lvl w:ilvl="5" w:tplc="0409001B" w:tentative="1">
+      <w:start w:val="1"/>
+      <w:numFmt w:val="lowerRoman"/>
+      <w:lvlText w:val="%6."/>
+      <w:lvlJc w:val="right"/>
+      <w:pPr>
+        <w:ind w:left="4320" w:hanging="180"/>
+      </w:pPr>
+    </w:lvl>
+    <w:lvl w:ilvl="6" w:tplc="0409000F" w:tentative="1">
+      <w:start w:val="1"/>
+      <w:numFmt w:val="decimal"/>
+      <w:lvlText w:val="%7."/>
+      <w:lvlJc w:val="left"/>
+      <w:pPr>
+        <w:ind w:left="5040" w:hanging="360"/>
+      </w:pPr>
+    </w:lvl>
+    <w:lvl w:ilvl="7" w:tplc="04090019" w:tentative="1">
+      <w:start w:val="1"/>
+      <w:numFmt w:val="lowerLetter"/>
+      <w:lvlText w:val="%8."/>
+      <w:lvlJc w:val="left"/>
+      <w:pPr>
+        <w:ind w:left="5760" w:hanging="360"/>
+      </w:pPr>
+    </w:lvl>
+    <w:lvl w:ilvl="8" w:tplc="0409001B" w:tentative="1">
+      <w:start w:val="1"/>
+      <w:numFmt w:val="lowerRoman"/>
+      <w:lvlText w:val="%9."/>
+      <w:lvlJc w:val="right"/>
+      <w:pPr>
+        <w:ind w:left="6480" w:hanging="180"/>
+      </w:pPr>
+    </w:lvl>
+  </w:abstractNum>
   <w:num w:numId="1">
-    <w:abstractNumId w:val="1"/>
+    <w:abstractNumId w:val="2"/>
   </w:num>
   <w:num w:numId="2">
-    <w:abstractNumId w:val="2"/>
+    <w:abstractNumId w:val="3"/>
   </w:num>
   <w:num w:numId="3">
     <w:abstractNumId w:val="0"/>
   </w:num>
   <w:num w:numId="4">
-    <w:abstractNumId w:val="3"/>
+    <w:abstractNumId w:val="5"/>
+  </w:num>
+  <w:num w:numId="5">
+    <w:abstractNumId w:val="6"/>
+  </w:num>
+  <w:num w:numId="6">
+    <w:abstractNumId w:val="1"/>
+  </w:num>
+  <w:num w:numId="7">
+    <w:abstractNumId w:val="4"/>
   </w:num>
 </w:numbering>
 </file>

</xml_diff>

<commit_message>
website user guide - delete page
-finished up the delete/edit page
-this is version 1.0.0 of the user guide
</commit_message>
<xml_diff>
--- a/Documentations/Website/website_userGuide.docx
+++ b/Documentations/Website/website_userGuide.docx
@@ -281,7 +281,7 @@
                     <pic:cNvPicPr/>
                   </pic:nvPicPr>
                   <pic:blipFill>
-                    <a:blip r:embed="rId5">
+                    <a:blip r:embed="rId7">
                       <a:extLst>
                         <a:ext uri="{28A0092B-C50C-407E-A947-70E740481C1C}">
                           <a14:useLocalDpi xmlns:a14="http://schemas.microsoft.com/office/drawing/2010/main" val="0"/>
@@ -346,7 +346,7 @@
                     <pic:cNvPicPr/>
                   </pic:nvPicPr>
                   <pic:blipFill>
-                    <a:blip r:embed="rId6">
+                    <a:blip r:embed="rId8">
                       <a:extLst>
                         <a:ext uri="{28A0092B-C50C-407E-A947-70E740481C1C}">
                           <a14:useLocalDpi xmlns:a14="http://schemas.microsoft.com/office/drawing/2010/main" val="0"/>
@@ -496,6 +496,7 @@
         <w:t>Add Page</w:t>
       </w:r>
     </w:p>
+    <w:p/>
     <w:p>
       <w:pPr>
         <w:pStyle w:val="Heading2"/>
@@ -620,7 +621,7 @@
                     <pic:cNvPicPr/>
                   </pic:nvPicPr>
                   <pic:blipFill>
-                    <a:blip r:embed="rId7" cstate="print">
+                    <a:blip r:embed="rId9" cstate="print">
                       <a:extLst>
                         <a:ext uri="{28A0092B-C50C-407E-A947-70E740481C1C}">
                           <a14:useLocalDpi xmlns:a14="http://schemas.microsoft.com/office/drawing/2010/main" val="0"/>
@@ -655,7 +656,6 @@
         <w:rPr>
           <w:noProof/>
         </w:rPr>
-        <w:lastRenderedPageBreak/>
         <mc:AlternateContent>
           <mc:Choice Requires="wps">
             <w:drawing>
@@ -762,7 +762,7 @@
                     <pic:cNvPicPr/>
                   </pic:nvPicPr>
                   <pic:blipFill>
-                    <a:blip r:embed="rId8" cstate="print">
+                    <a:blip r:embed="rId10" cstate="print">
                       <a:extLst>
                         <a:ext uri="{28A0092B-C50C-407E-A947-70E740481C1C}">
                           <a14:useLocalDpi xmlns:a14="http://schemas.microsoft.com/office/drawing/2010/main" val="0"/>
@@ -848,7 +848,7 @@
                     <pic:cNvPicPr/>
                   </pic:nvPicPr>
                   <pic:blipFill>
-                    <a:blip r:embed="rId9">
+                    <a:blip r:embed="rId11">
                       <a:extLst>
                         <a:ext uri="{28A0092B-C50C-407E-A947-70E740481C1C}">
                           <a14:useLocalDpi xmlns:a14="http://schemas.microsoft.com/office/drawing/2010/main" val="0"/>
@@ -922,7 +922,7 @@
                     <pic:cNvPicPr/>
                   </pic:nvPicPr>
                   <pic:blipFill>
-                    <a:blip r:embed="rId10">
+                    <a:blip r:embed="rId12">
                       <a:extLst>
                         <a:ext uri="{28A0092B-C50C-407E-A947-70E740481C1C}">
                           <a14:useLocalDpi xmlns:a14="http://schemas.microsoft.com/office/drawing/2010/main" val="0"/>
@@ -1019,7 +1019,7 @@
                     <pic:cNvPicPr/>
                   </pic:nvPicPr>
                   <pic:blipFill>
-                    <a:blip r:embed="rId11">
+                    <a:blip r:embed="rId13">
                       <a:extLst>
                         <a:ext uri="{28A0092B-C50C-407E-A947-70E740481C1C}">
                           <a14:useLocalDpi xmlns:a14="http://schemas.microsoft.com/office/drawing/2010/main" val="0"/>
@@ -1167,11 +1167,11 @@
       </w:r>
       <w:proofErr w:type="gramEnd"/>
       <w:r>
-        <w:t xml:space="preserve"> in order to add lessons associated with a given Country’s Grade, the user must first add the ‘Country Grade Topic’ association through area 4. The area has two items: a dropbox that contains all Country Grade associations in the database and another dropbox that will be populated with all available Topics that can be associated with the selected ‘Country Grade’. </w:t>
+        <w:t xml:space="preserve"> in order to add lessons associated with a given Country’s Grade, the user must first add the ‘Country Grade Topic’ association through area 4. The area has two items: a dropbox that </w:t>
       </w:r>
       <w:r>
         <w:lastRenderedPageBreak/>
-        <w:t>First the user uses the first dropbox to select their ‘Country Grade’. After selection, the second dropbox will automatically populate with all Topics that are able to be associated with that ‘Country Grade’. Be sure to check the log box in case of information output. After both are selected, the user clicks the button to the right labeled ‘Add Country Grade Topic’ in attempt to add the association. Anything that occurs will be reported to log box.</w:t>
+        <w:t>contains all Country Grade associations in the database and another dropbox that will be populated with all available Topics that can be associated with the selected ‘Country Grade’. First the user uses the first dropbox to select their ‘Country Grade’. After selection, the second dropbox will automatically populate with all Topics that are able to be associated with that ‘Country Grade’. Be sure to check the log box in case of information output. After both are selected, the user clicks the button to the right labeled ‘Add Country Grade Topic’ in attempt to add the association. Anything that occurs will be reported to log box.</w:t>
       </w:r>
     </w:p>
     <w:p>
@@ -1389,7 +1389,7 @@
                     <pic:cNvPicPr/>
                   </pic:nvPicPr>
                   <pic:blipFill>
-                    <a:blip r:embed="rId12" cstate="print">
+                    <a:blip r:embed="rId14" cstate="print">
                       <a:extLst>
                         <a:ext uri="{28A0092B-C50C-407E-A947-70E740481C1C}">
                           <a14:useLocalDpi xmlns:a14="http://schemas.microsoft.com/office/drawing/2010/main" val="0"/>
@@ -1519,6 +1519,7 @@
         </w:numPr>
       </w:pPr>
       <w:r>
+        <w:lastRenderedPageBreak/>
         <w:t>The area under the red boxed area is a table that contains the Lessons.</w:t>
       </w:r>
     </w:p>
@@ -1539,7 +1540,6 @@
         <w:pStyle w:val="Heading1"/>
       </w:pPr>
       <w:r>
-        <w:lastRenderedPageBreak/>
         <w:t>Delete</w:t>
       </w:r>
       <w:r>
@@ -1549,6 +1549,7 @@
         <w:t xml:space="preserve"> Page</w:t>
       </w:r>
     </w:p>
+    <w:p/>
     <w:p>
       <w:pPr>
         <w:pStyle w:val="Heading2"/>
@@ -1574,10 +1575,10 @@
           <w:noProof/>
         </w:rPr>
         <w:drawing>
-          <wp:inline distT="0" distB="0" distL="0" distR="0" wp14:anchorId="2BD22CC1" wp14:editId="297E4A87">
-            <wp:extent cx="5943600" cy="3314065"/>
-            <wp:effectExtent l="0" t="0" r="0" b="635"/>
-            <wp:docPr id="18" name="Picture 18"/>
+          <wp:inline distT="0" distB="0" distL="0" distR="0" wp14:anchorId="4B30EDC3" wp14:editId="1338FEC2">
+            <wp:extent cx="5943600" cy="3196590"/>
+            <wp:effectExtent l="0" t="0" r="0" b="3810"/>
+            <wp:docPr id="4" name="Picture 4"/>
             <wp:cNvGraphicFramePr>
               <a:graphicFrameLocks xmlns:a="http://schemas.openxmlformats.org/drawingml/2006/main" noChangeAspect="1"/>
             </wp:cNvGraphicFramePr>
@@ -1585,11 +1586,11 @@
               <a:graphicData uri="http://schemas.openxmlformats.org/drawingml/2006/picture">
                 <pic:pic xmlns:pic="http://schemas.openxmlformats.org/drawingml/2006/picture">
                   <pic:nvPicPr>
-                    <pic:cNvPr id="18" name="delNormal.png"/>
+                    <pic:cNvPr id="4" name="delNormal.png"/>
                     <pic:cNvPicPr/>
                   </pic:nvPicPr>
                   <pic:blipFill>
-                    <a:blip r:embed="rId13" cstate="print">
+                    <a:blip r:embed="rId15" cstate="print">
                       <a:extLst>
                         <a:ext uri="{28A0092B-C50C-407E-A947-70E740481C1C}">
                           <a14:useLocalDpi xmlns:a14="http://schemas.microsoft.com/office/drawing/2010/main" val="0"/>
@@ -1603,7 +1604,7 @@
                   <pic:spPr>
                     <a:xfrm>
                       <a:off x="0" y="0"/>
-                      <a:ext cx="5943600" cy="3314065"/>
+                      <a:ext cx="5943600" cy="3196590"/>
                     </a:xfrm>
                     <a:prstGeom prst="rect">
                       <a:avLst/>
@@ -1615,8 +1616,6 @@
           </wp:inline>
         </w:drawing>
       </w:r>
-      <w:bookmarkStart w:id="0" w:name="_GoBack"/>
-      <w:bookmarkEnd w:id="0"/>
     </w:p>
     <w:p>
       <w:pPr>
@@ -1636,13 +1635,7 @@
       </w:r>
       <w:proofErr w:type="gramEnd"/>
       <w:r>
-        <w:t xml:space="preserve"> explain and understand the </w:t>
-      </w:r>
-      <w:r>
-        <w:t>delete/edit</w:t>
-      </w:r>
-      <w:r>
-        <w:t xml:space="preserve"> page, refer to the following images and the listed descriptions:</w:t>
+        <w:t xml:space="preserve"> explain and understand the delete/edit page, refer to the following images and the listed descriptions:</w:t>
       </w:r>
     </w:p>
     <w:p>
@@ -1674,7 +1667,7 @@
                     <pic:cNvPicPr/>
                   </pic:nvPicPr>
                   <pic:blipFill>
-                    <a:blip r:embed="rId14">
+                    <a:blip r:embed="rId16">
                       <a:extLst>
                         <a:ext uri="{28A0092B-C50C-407E-A947-70E740481C1C}">
                           <a14:useLocalDpi xmlns:a14="http://schemas.microsoft.com/office/drawing/2010/main" val="0"/>
@@ -1736,6 +1729,7 @@
         <w:pStyle w:val="Heading3"/>
       </w:pPr>
       <w:r>
+        <w:lastRenderedPageBreak/>
         <w:t>Log/Message Box:</w:t>
       </w:r>
     </w:p>
@@ -1760,7 +1754,7 @@
                     <pic:cNvPicPr/>
                   </pic:nvPicPr>
                   <pic:blipFill>
-                    <a:blip r:embed="rId10">
+                    <a:blip r:embed="rId12">
                       <a:extLst>
                         <a:ext uri="{28A0092B-C50C-407E-A947-70E740481C1C}">
                           <a14:useLocalDpi xmlns:a14="http://schemas.microsoft.com/office/drawing/2010/main" val="0"/>
@@ -1789,7 +1783,6 @@
     </w:p>
     <w:p>
       <w:r>
-        <w:lastRenderedPageBreak/>
         <w:t xml:space="preserve">In the top right of the page this is found. It is a log or message box that will display </w:t>
       </w:r>
       <w:proofErr w:type="gramStart"/>
@@ -1834,27 +1827,863 @@
       </w:r>
     </w:p>
     <w:p>
-      <w:pPr>
+      <w:r>
         <w:rPr>
-          <w:highlight w:val="yellow"/>
+          <w:noProof/>
         </w:rPr>
-      </w:pPr>
+        <w:drawing>
+          <wp:inline distT="0" distB="0" distL="0" distR="0" wp14:anchorId="633D4BD4" wp14:editId="55015581">
+            <wp:extent cx="5943600" cy="2581275"/>
+            <wp:effectExtent l="0" t="0" r="0" b="9525"/>
+            <wp:docPr id="8" name="Picture 8"/>
+            <wp:cNvGraphicFramePr>
+              <a:graphicFrameLocks xmlns:a="http://schemas.openxmlformats.org/drawingml/2006/main" noChangeAspect="1"/>
+            </wp:cNvGraphicFramePr>
+            <a:graphic xmlns:a="http://schemas.openxmlformats.org/drawingml/2006/main">
+              <a:graphicData uri="http://schemas.openxmlformats.org/drawingml/2006/picture">
+                <pic:pic xmlns:pic="http://schemas.openxmlformats.org/drawingml/2006/picture">
+                  <pic:nvPicPr>
+                    <pic:cNvPr id="8" name="delDescNormal.png"/>
+                    <pic:cNvPicPr/>
+                  </pic:nvPicPr>
+                  <pic:blipFill>
+                    <a:blip r:embed="rId17" cstate="print">
+                      <a:extLst>
+                        <a:ext uri="{28A0092B-C50C-407E-A947-70E740481C1C}">
+                          <a14:useLocalDpi xmlns:a14="http://schemas.microsoft.com/office/drawing/2010/main" val="0"/>
+                        </a:ext>
+                      </a:extLst>
+                    </a:blip>
+                    <a:stretch>
+                      <a:fillRect/>
+                    </a:stretch>
+                  </pic:blipFill>
+                  <pic:spPr>
+                    <a:xfrm>
+                      <a:off x="0" y="0"/>
+                      <a:ext cx="5943600" cy="2581275"/>
+                    </a:xfrm>
+                    <a:prstGeom prst="rect">
+                      <a:avLst/>
+                    </a:prstGeom>
+                  </pic:spPr>
+                </pic:pic>
+              </a:graphicData>
+            </a:graphic>
+          </wp:inline>
+        </w:drawing>
+      </w:r>
+    </w:p>
+    <w:p>
+      <w:r>
+        <w:t>Th</w:t>
+      </w:r>
+      <w:r>
+        <w:t>is is</w:t>
+      </w:r>
+      <w:r>
+        <w:t xml:space="preserve"> </w:t>
+      </w:r>
+      <w:r>
+        <w:t>where all whole functionality of the</w:t>
+      </w:r>
+      <w:r>
+        <w:t xml:space="preserve"> </w:t>
+      </w:r>
+      <w:r>
+        <w:t>delete/edit</w:t>
+      </w:r>
+      <w:r>
+        <w:t xml:space="preserve"> page is</w:t>
+      </w:r>
+      <w:r>
+        <w:t>,</w:t>
+      </w:r>
+      <w:r>
+        <w:t xml:space="preserve"> th</w:t>
+      </w:r>
+      <w:r>
+        <w:t>e</w:t>
+      </w:r>
+      <w:r>
+        <w:t xml:space="preserve"> large area shown above. This is where </w:t>
+      </w:r>
+      <w:proofErr w:type="gramStart"/>
+      <w:r>
+        <w:t>all of</w:t>
+      </w:r>
+      <w:proofErr w:type="gramEnd"/>
+      <w:r>
+        <w:t xml:space="preserve"> the user interaction occurs in order to </w:t>
+      </w:r>
+      <w:r>
+        <w:t>delete or edit</w:t>
+      </w:r>
+      <w:r>
+        <w:t xml:space="preserve"> </w:t>
+      </w:r>
+      <w:r>
+        <w:t>existing</w:t>
+      </w:r>
+      <w:r>
+        <w:t xml:space="preserve"> content </w:t>
+      </w:r>
+      <w:r>
+        <w:t>in</w:t>
+      </w:r>
+      <w:r>
+        <w:t xml:space="preserve"> the database for the app to use.</w:t>
+      </w:r>
+      <w:r>
+        <w:t xml:space="preserve"> The way it is set up is there is a table displaying all the content inside of the database. Each table represents a different piece (each explained below). This allows the user to delete or possibly edit every entry in the database that is currently available to the app.</w:t>
+      </w:r>
+    </w:p>
+    <w:p>
+      <w:r>
+        <w:t xml:space="preserve">*Some of the tables do not allow editing. This is because </w:t>
+      </w:r>
+      <w:proofErr w:type="gramStart"/>
+      <w:r>
+        <w:t>in order to</w:t>
+      </w:r>
+      <w:proofErr w:type="gramEnd"/>
+      <w:r>
+        <w:t xml:space="preserve"> edit pieces of data the user must do that through one of the basic data pieces such as Country or Topic, or through pieces that are not bound to any other piece of data such as Title or Text </w:t>
+      </w:r>
+      <w:r>
+        <w:t xml:space="preserve">inside of Lessons </w:t>
+      </w:r>
+      <w:r>
+        <w:t>(more on that below</w:t>
+      </w:r>
+      <w:r>
+        <w:t>: all #’s</w:t>
+      </w:r>
+      <w:r>
+        <w:t>).</w:t>
+      </w:r>
+    </w:p>
+    <w:p>
+      <w:r>
+        <w:t>*Some tables do not allow the removal of a row if there is data associated with it. This makes it so that the user cannot accidently remove one row from a high</w:t>
+      </w:r>
+      <w:r>
+        <w:t>-</w:t>
+      </w:r>
+      <w:r>
+        <w:t>level table which would result in every row associated with the deleted row in a low</w:t>
+      </w:r>
+      <w:r>
+        <w:t>-</w:t>
+      </w:r>
+      <w:r>
+        <w:t>level table to be removed as well (more on that below</w:t>
+      </w:r>
+      <w:r>
+        <w:t xml:space="preserve">: #’s </w:t>
+      </w:r>
+      <w:r>
+        <w:lastRenderedPageBreak/>
+        <w:t>1,2,3</w:t>
+      </w:r>
+      <w:r>
+        <w:t>).</w:t>
+      </w:r>
+      <w:r>
+        <w:t xml:space="preserve"> </w:t>
+      </w:r>
+      <w:proofErr w:type="gramStart"/>
+      <w:r>
+        <w:t>In order to</w:t>
+      </w:r>
+      <w:proofErr w:type="gramEnd"/>
+      <w:r>
+        <w:t xml:space="preserve"> do so, all data must be removed that is associated with it first, then it can be removed (one exception explained below</w:t>
+      </w:r>
+      <w:r>
+        <w:t>: #4</w:t>
+      </w:r>
+      <w:r>
+        <w:t>).</w:t>
+      </w:r>
+    </w:p>
+    <w:p>
+      <w:pPr>
+        <w:pStyle w:val="ListParagraph"/>
+        <w:numPr>
+          <w:ilvl w:val="0"/>
+          <w:numId w:val="8"/>
+        </w:numPr>
+      </w:pPr>
+      <w:r>
+        <w:t xml:space="preserve">This area shows </w:t>
+      </w:r>
+      <w:r>
+        <w:t xml:space="preserve">all the Countries in the database. On the app, these Countries will show up for the app users to select. These are also the Countries that can be associated with </w:t>
+      </w:r>
+      <w:r>
+        <w:t>on the add page</w:t>
+      </w:r>
+      <w:r>
+        <w:t xml:space="preserve">. </w:t>
+      </w:r>
+    </w:p>
+    <w:p>
+      <w:pPr>
+        <w:pStyle w:val="ListParagraph"/>
+        <w:numPr>
+          <w:ilvl w:val="1"/>
+          <w:numId w:val="8"/>
+        </w:numPr>
+      </w:pPr>
+      <w:r>
+        <w:t>A Country cannot be deleted unless there is no content associated with that given Country.</w:t>
+      </w:r>
+    </w:p>
+    <w:p>
+      <w:pPr>
+        <w:pStyle w:val="ListParagraph"/>
+        <w:numPr>
+          <w:ilvl w:val="1"/>
+          <w:numId w:val="8"/>
+        </w:numPr>
+      </w:pPr>
+      <w:r>
+        <w:t xml:space="preserve">The name of the Country can be edited, which will propagate down through the database and replace </w:t>
+      </w:r>
+      <w:r>
+        <w:t>where</w:t>
+      </w:r>
+      <w:r>
+        <w:t xml:space="preserve"> the previous Country</w:t>
+      </w:r>
+      <w:r>
+        <w:t xml:space="preserve"> name</w:t>
+      </w:r>
+      <w:r>
+        <w:t xml:space="preserve"> was listed to the new edited version.</w:t>
+      </w:r>
+    </w:p>
+    <w:p>
+      <w:pPr>
+        <w:pStyle w:val="ListParagraph"/>
+        <w:numPr>
+          <w:ilvl w:val="0"/>
+          <w:numId w:val="8"/>
+        </w:numPr>
+      </w:pPr>
+      <w:r>
+        <w:t xml:space="preserve">This area shows all the </w:t>
+      </w:r>
+      <w:r>
+        <w:t>Topics</w:t>
+      </w:r>
+      <w:r>
+        <w:t xml:space="preserve"> in the database. These are</w:t>
+      </w:r>
+      <w:r>
+        <w:t xml:space="preserve"> </w:t>
+      </w:r>
+      <w:r>
+        <w:t xml:space="preserve">the </w:t>
+      </w:r>
+      <w:r>
+        <w:t>Topics</w:t>
+      </w:r>
+      <w:r>
+        <w:t xml:space="preserve"> that can be associated with on the add page.</w:t>
+      </w:r>
+    </w:p>
+    <w:p>
+      <w:pPr>
+        <w:pStyle w:val="ListParagraph"/>
+        <w:numPr>
+          <w:ilvl w:val="1"/>
+          <w:numId w:val="8"/>
+        </w:numPr>
+      </w:pPr>
+      <w:r>
+        <w:t xml:space="preserve">A </w:t>
+      </w:r>
+      <w:r>
+        <w:t>Topic</w:t>
+      </w:r>
+      <w:r>
+        <w:t xml:space="preserve"> cannot be deleted unless there is no content associated with that given </w:t>
+      </w:r>
+      <w:r>
+        <w:t>Topic</w:t>
+      </w:r>
+      <w:r>
+        <w:t xml:space="preserve">. </w:t>
+      </w:r>
+    </w:p>
+    <w:p>
+      <w:pPr>
+        <w:pStyle w:val="ListParagraph"/>
+        <w:numPr>
+          <w:ilvl w:val="1"/>
+          <w:numId w:val="8"/>
+        </w:numPr>
+      </w:pPr>
+      <w:r>
+        <w:t xml:space="preserve">The name of the </w:t>
+      </w:r>
+      <w:r>
+        <w:t>Topic</w:t>
+      </w:r>
+      <w:r>
+        <w:t xml:space="preserve"> can be edited, which will propagate down through the database and replace where the previous </w:t>
+      </w:r>
+      <w:r>
+        <w:t>Topic name</w:t>
+      </w:r>
+      <w:r>
+        <w:t xml:space="preserve"> was listed to the new edited version.</w:t>
+      </w:r>
+    </w:p>
+    <w:p>
+      <w:pPr>
+        <w:pStyle w:val="ListParagraph"/>
+        <w:numPr>
+          <w:ilvl w:val="0"/>
+          <w:numId w:val="8"/>
+        </w:numPr>
+      </w:pPr>
+      <w:r>
+        <w:t xml:space="preserve">This area shows all the </w:t>
+      </w:r>
+      <w:r>
+        <w:t>‘Country Grade’ associations</w:t>
+      </w:r>
+      <w:r>
+        <w:t xml:space="preserve"> in the database. On the app, these </w:t>
+      </w:r>
+      <w:r>
+        <w:t xml:space="preserve">‘Country Grade’ </w:t>
+      </w:r>
+      <w:r>
+        <w:t xml:space="preserve">associations </w:t>
+      </w:r>
+      <w:r>
+        <w:t xml:space="preserve">will show up for the app users to select. These are also the </w:t>
+      </w:r>
+      <w:r>
+        <w:t>‘Country Grade</w:t>
+      </w:r>
+      <w:r>
+        <w:t>s</w:t>
+      </w:r>
+      <w:r>
+        <w:t>’</w:t>
+      </w:r>
+      <w:r>
+        <w:t xml:space="preserve"> </w:t>
+      </w:r>
+      <w:r>
+        <w:t xml:space="preserve">that can be associated with on the add page. </w:t>
+      </w:r>
+    </w:p>
+    <w:p>
+      <w:pPr>
+        <w:pStyle w:val="ListParagraph"/>
+        <w:numPr>
+          <w:ilvl w:val="1"/>
+          <w:numId w:val="8"/>
+        </w:numPr>
+      </w:pPr>
+      <w:r>
+        <w:t xml:space="preserve">A </w:t>
+      </w:r>
+      <w:r>
+        <w:t xml:space="preserve">‘Country Grade’ </w:t>
+      </w:r>
+      <w:r>
+        <w:t>cannot be deleted unless there is no content associated with that given Country.</w:t>
+      </w:r>
+    </w:p>
+    <w:p>
+      <w:pPr>
+        <w:pStyle w:val="ListParagraph"/>
+        <w:numPr>
+          <w:ilvl w:val="1"/>
+          <w:numId w:val="8"/>
+        </w:numPr>
+      </w:pPr>
+      <w:r>
+        <w:t xml:space="preserve">The </w:t>
+      </w:r>
+      <w:r>
+        <w:t xml:space="preserve">‘Country Grade’ </w:t>
+      </w:r>
+      <w:r>
+        <w:t>can</w:t>
+      </w:r>
+      <w:r>
+        <w:t>not</w:t>
+      </w:r>
+      <w:r>
+        <w:t xml:space="preserve"> be edited, </w:t>
+      </w:r>
+      <w:r>
+        <w:t>since it relies on the basic datatypes: Country and Grade. Changing either of these would put the database in an invalid state.</w:t>
+      </w:r>
+    </w:p>
+    <w:p>
+      <w:pPr>
+        <w:pStyle w:val="ListParagraph"/>
+        <w:numPr>
+          <w:ilvl w:val="0"/>
+          <w:numId w:val="8"/>
+        </w:numPr>
+      </w:pPr>
+      <w:r>
+        <w:t>This area shows all the ‘Country Grade</w:t>
+      </w:r>
+      <w:r>
+        <w:t xml:space="preserve"> Topic</w:t>
+      </w:r>
+      <w:r>
+        <w:t>’ associations in the database. On the app, these ‘Country Grade Topic’ associations will show up for the app users to select. These are also the ‘Country Grade Topic’ that can be associated with on the add page</w:t>
+      </w:r>
+      <w:r>
+        <w:t xml:space="preserve"> for adding Lessons</w:t>
+      </w:r>
+      <w:r>
+        <w:t xml:space="preserve">. </w:t>
+      </w:r>
+    </w:p>
+    <w:p>
+      <w:pPr>
+        <w:pStyle w:val="ListParagraph"/>
+        <w:numPr>
+          <w:ilvl w:val="1"/>
+          <w:numId w:val="8"/>
+        </w:numPr>
+      </w:pPr>
+      <w:r>
+        <w:t>A ‘Country Grade Topic’</w:t>
+      </w:r>
+      <w:r>
+        <w:t xml:space="preserve"> may be</w:t>
+      </w:r>
+      <w:r>
+        <w:t xml:space="preserve"> deleted</w:t>
+      </w:r>
+      <w:r>
+        <w:t xml:space="preserve"> at the expense of all the Lessons associated with the selected </w:t>
+      </w:r>
+      <w:r>
+        <w:t>‘Country Grade Topic’</w:t>
+      </w:r>
+      <w:r>
+        <w:t>.</w:t>
+      </w:r>
+      <w:r>
+        <w:t xml:space="preserve"> This is a table where it can remove data from the table even though there is data associated with it. It will remove the </w:t>
+      </w:r>
+      <w:r>
+        <w:t>‘Country Grade Topic’</w:t>
+      </w:r>
+      <w:r>
+        <w:t xml:space="preserve"> and every Lesson associated with it.</w:t>
+      </w:r>
+    </w:p>
+    <w:p>
+      <w:pPr>
+        <w:pStyle w:val="ListParagraph"/>
+        <w:numPr>
+          <w:ilvl w:val="1"/>
+          <w:numId w:val="8"/>
+        </w:numPr>
+      </w:pPr>
+      <w:r>
+        <w:t>The ‘Country Grade Topic’ cannot be edited, since it relies on the basic datatypes: Country</w:t>
+      </w:r>
+      <w:r>
+        <w:t>, Grade and Topic</w:t>
+      </w:r>
+      <w:r>
+        <w:t xml:space="preserve">. Changing </w:t>
+      </w:r>
+      <w:r>
+        <w:t>any</w:t>
+      </w:r>
+      <w:r>
+        <w:t xml:space="preserve"> of these would put the database in an invalid state.</w:t>
+      </w:r>
+    </w:p>
+    <w:p>
+      <w:pPr>
+        <w:pStyle w:val="ListParagraph"/>
+        <w:numPr>
+          <w:ilvl w:val="0"/>
+          <w:numId w:val="8"/>
+        </w:numPr>
+      </w:pPr>
+      <w:r>
+        <w:t xml:space="preserve">This area shows all the </w:t>
+      </w:r>
+      <w:r>
+        <w:t>Lessons</w:t>
+      </w:r>
+      <w:r>
+        <w:t xml:space="preserve"> in the database. On the app, these </w:t>
+      </w:r>
+      <w:r>
+        <w:t>Lessons</w:t>
+      </w:r>
+      <w:r>
+        <w:t xml:space="preserve"> will show up for the app users to select.</w:t>
+      </w:r>
+    </w:p>
+    <w:p>
+      <w:pPr>
+        <w:pStyle w:val="ListParagraph"/>
+        <w:numPr>
+          <w:ilvl w:val="1"/>
+          <w:numId w:val="8"/>
+        </w:numPr>
+      </w:pPr>
+      <w:r>
+        <w:t xml:space="preserve">A </w:t>
+      </w:r>
+      <w:r>
+        <w:t>Lesson</w:t>
+      </w:r>
+      <w:r>
+        <w:t xml:space="preserve"> </w:t>
+      </w:r>
+      <w:r>
+        <w:t>may be removed since it is the lowest level table</w:t>
+      </w:r>
+      <w:r>
+        <w:t>.</w:t>
+      </w:r>
+      <w:r>
+        <w:t xml:space="preserve"> Removing the Lesson will make </w:t>
+      </w:r>
+      <w:proofErr w:type="gramStart"/>
+      <w:r>
+        <w:t>it</w:t>
+      </w:r>
+      <w:proofErr w:type="gramEnd"/>
+      <w:r>
+        <w:t xml:space="preserve"> so the app users will not see the Lesson anymore and the mp3 file is removed from the database.</w:t>
+      </w:r>
+    </w:p>
+    <w:p>
+      <w:pPr>
+        <w:pStyle w:val="ListParagraph"/>
+        <w:numPr>
+          <w:ilvl w:val="1"/>
+          <w:numId w:val="8"/>
+        </w:numPr>
+      </w:pPr>
+      <w:r>
+        <w:t xml:space="preserve">The </w:t>
+      </w:r>
+      <w:r>
+        <w:t>Title and the Text</w:t>
+      </w:r>
+      <w:r>
+        <w:t xml:space="preserve"> of the </w:t>
+      </w:r>
+      <w:r>
+        <w:t>Lesson</w:t>
+      </w:r>
+      <w:r>
+        <w:t xml:space="preserve"> can be edited</w:t>
+      </w:r>
+      <w:r>
+        <w:t>. So that if a title change is desired by the user or the text was incorrect it can be edited and updated.</w:t>
+      </w:r>
+    </w:p>
+    <w:p>
+      <w:pPr>
+        <w:pStyle w:val="Heading3"/>
+      </w:pPr>
+      <w:r>
+        <w:lastRenderedPageBreak/>
+        <w:t>Deleting:</w:t>
+      </w:r>
+    </w:p>
+    <w:p>
       <w:r>
         <w:rPr>
-          <w:highlight w:val="yellow"/>
+          <w:noProof/>
         </w:rPr>
-        <w:t>-picture</w:t>
-      </w:r>
-    </w:p>
-    <w:p>
+        <w:drawing>
+          <wp:inline distT="0" distB="0" distL="0" distR="0" wp14:anchorId="7D789AB9" wp14:editId="1C4143B7">
+            <wp:extent cx="5943600" cy="2500630"/>
+            <wp:effectExtent l="0" t="0" r="0" b="0"/>
+            <wp:docPr id="9" name="Picture 9"/>
+            <wp:cNvGraphicFramePr>
+              <a:graphicFrameLocks xmlns:a="http://schemas.openxmlformats.org/drawingml/2006/main" noChangeAspect="1"/>
+            </wp:cNvGraphicFramePr>
+            <a:graphic xmlns:a="http://schemas.openxmlformats.org/drawingml/2006/main">
+              <a:graphicData uri="http://schemas.openxmlformats.org/drawingml/2006/picture">
+                <pic:pic xmlns:pic="http://schemas.openxmlformats.org/drawingml/2006/picture">
+                  <pic:nvPicPr>
+                    <pic:cNvPr id="9" name="delDescDelete.png"/>
+                    <pic:cNvPicPr/>
+                  </pic:nvPicPr>
+                  <pic:blipFill>
+                    <a:blip r:embed="rId18">
+                      <a:extLst>
+                        <a:ext uri="{28A0092B-C50C-407E-A947-70E740481C1C}">
+                          <a14:useLocalDpi xmlns:a14="http://schemas.microsoft.com/office/drawing/2010/main" val="0"/>
+                        </a:ext>
+                      </a:extLst>
+                    </a:blip>
+                    <a:stretch>
+                      <a:fillRect/>
+                    </a:stretch>
+                  </pic:blipFill>
+                  <pic:spPr>
+                    <a:xfrm>
+                      <a:off x="0" y="0"/>
+                      <a:ext cx="5943600" cy="2500630"/>
+                    </a:xfrm>
+                    <a:prstGeom prst="rect">
+                      <a:avLst/>
+                    </a:prstGeom>
+                  </pic:spPr>
+                </pic:pic>
+              </a:graphicData>
+            </a:graphic>
+          </wp:inline>
+        </w:drawing>
+      </w:r>
+    </w:p>
+    <w:p>
+      <w:pPr>
+        <w:pStyle w:val="ListParagraph"/>
+        <w:numPr>
+          <w:ilvl w:val="0"/>
+          <w:numId w:val="9"/>
+        </w:numPr>
+      </w:pPr>
+      <w:proofErr w:type="gramStart"/>
+      <w:r>
+        <w:t>In order to</w:t>
+      </w:r>
+      <w:proofErr w:type="gramEnd"/>
+      <w:r>
+        <w:t xml:space="preserve"> delete an item/row the button labeled ‘Delete’ is clicked by the user corresponding to the desired row to be deleted.</w:t>
+      </w:r>
+    </w:p>
+    <w:p>
+      <w:pPr>
+        <w:pStyle w:val="ListParagraph"/>
+        <w:numPr>
+          <w:ilvl w:val="0"/>
+          <w:numId w:val="9"/>
+        </w:numPr>
+      </w:pPr>
+      <w:r>
+        <w:t>A confirm box will drop down from the top of the browser to ask for confirmation from the user to ensure that the user wants to remove that row. Selecting ‘OK’ will proceed to attempt to delete the row. ‘Cancel’ will cancel the deleting action. Always check the log box after performing actions.</w:t>
+      </w:r>
+    </w:p>
+    <w:p>
+      <w:pPr>
+        <w:ind w:left="360"/>
+      </w:pPr>
       <w:r>
         <w:rPr>
-          <w:highlight w:val="yellow"/>
+          <w:noProof/>
         </w:rPr>
-        <w:t>-descriptions</w:t>
-      </w:r>
+        <w:drawing>
+          <wp:inline distT="0" distB="0" distL="0" distR="0" wp14:anchorId="463752C7" wp14:editId="75E00A59">
+            <wp:extent cx="5090601" cy="2712955"/>
+            <wp:effectExtent l="0" t="0" r="0" b="0"/>
+            <wp:docPr id="15" name="Picture 15"/>
+            <wp:cNvGraphicFramePr>
+              <a:graphicFrameLocks xmlns:a="http://schemas.openxmlformats.org/drawingml/2006/main" noChangeAspect="1"/>
+            </wp:cNvGraphicFramePr>
+            <a:graphic xmlns:a="http://schemas.openxmlformats.org/drawingml/2006/main">
+              <a:graphicData uri="http://schemas.openxmlformats.org/drawingml/2006/picture">
+                <pic:pic xmlns:pic="http://schemas.openxmlformats.org/drawingml/2006/picture">
+                  <pic:nvPicPr>
+                    <pic:cNvPr id="15" name="delDescDelete2.png"/>
+                    <pic:cNvPicPr/>
+                  </pic:nvPicPr>
+                  <pic:blipFill>
+                    <a:blip r:embed="rId19">
+                      <a:extLst>
+                        <a:ext uri="{28A0092B-C50C-407E-A947-70E740481C1C}">
+                          <a14:useLocalDpi xmlns:a14="http://schemas.microsoft.com/office/drawing/2010/main" val="0"/>
+                        </a:ext>
+                      </a:extLst>
+                    </a:blip>
+                    <a:stretch>
+                      <a:fillRect/>
+                    </a:stretch>
+                  </pic:blipFill>
+                  <pic:spPr>
+                    <a:xfrm>
+                      <a:off x="0" y="0"/>
+                      <a:ext cx="5090601" cy="2712955"/>
+                    </a:xfrm>
+                    <a:prstGeom prst="rect">
+                      <a:avLst/>
+                    </a:prstGeom>
+                  </pic:spPr>
+                </pic:pic>
+              </a:graphicData>
+            </a:graphic>
+          </wp:inline>
+        </w:drawing>
+      </w:r>
+    </w:p>
+    <w:p>
+      <w:pPr>
+        <w:pStyle w:val="ListParagraph"/>
+        <w:numPr>
+          <w:ilvl w:val="0"/>
+          <w:numId w:val="10"/>
+        </w:numPr>
+      </w:pPr>
+      <w:r>
+        <w:t xml:space="preserve">Refer to #4 in the ‘Main Delete/Edit’ image. When a ‘Country Grade Topic’ is to be removed, it will remove the </w:t>
+      </w:r>
+      <w:r>
+        <w:t>‘Country Grade Topic’</w:t>
+      </w:r>
+      <w:r>
+        <w:t xml:space="preserve"> along with all the associated Lessons. This drop down gives a little more information to the user of the process.</w:t>
+      </w:r>
+    </w:p>
+    <w:p>
+      <w:pPr>
+        <w:pStyle w:val="Heading3"/>
+      </w:pPr>
+      <w:r>
+        <w:lastRenderedPageBreak/>
+        <w:t>Editing:</w:t>
+      </w:r>
+    </w:p>
+    <w:p>
+      <w:r>
+        <w:rPr>
+          <w:noProof/>
+        </w:rPr>
+        <w:drawing>
+          <wp:inline distT="0" distB="0" distL="0" distR="0" wp14:anchorId="2FC47C75" wp14:editId="5856BBBC">
+            <wp:extent cx="3665538" cy="2850127"/>
+            <wp:effectExtent l="0" t="0" r="0" b="7620"/>
+            <wp:docPr id="19" name="Picture 19"/>
+            <wp:cNvGraphicFramePr>
+              <a:graphicFrameLocks xmlns:a="http://schemas.openxmlformats.org/drawingml/2006/main" noChangeAspect="1"/>
+            </wp:cNvGraphicFramePr>
+            <a:graphic xmlns:a="http://schemas.openxmlformats.org/drawingml/2006/main">
+              <a:graphicData uri="http://schemas.openxmlformats.org/drawingml/2006/picture">
+                <pic:pic xmlns:pic="http://schemas.openxmlformats.org/drawingml/2006/picture">
+                  <pic:nvPicPr>
+                    <pic:cNvPr id="19" name="delDescEdit.png"/>
+                    <pic:cNvPicPr/>
+                  </pic:nvPicPr>
+                  <pic:blipFill>
+                    <a:blip r:embed="rId20">
+                      <a:extLst>
+                        <a:ext uri="{28A0092B-C50C-407E-A947-70E740481C1C}">
+                          <a14:useLocalDpi xmlns:a14="http://schemas.microsoft.com/office/drawing/2010/main" val="0"/>
+                        </a:ext>
+                      </a:extLst>
+                    </a:blip>
+                    <a:stretch>
+                      <a:fillRect/>
+                    </a:stretch>
+                  </pic:blipFill>
+                  <pic:spPr>
+                    <a:xfrm>
+                      <a:off x="0" y="0"/>
+                      <a:ext cx="3665538" cy="2850127"/>
+                    </a:xfrm>
+                    <a:prstGeom prst="rect">
+                      <a:avLst/>
+                    </a:prstGeom>
+                  </pic:spPr>
+                </pic:pic>
+              </a:graphicData>
+            </a:graphic>
+          </wp:inline>
+        </w:drawing>
+      </w:r>
+    </w:p>
+    <w:p>
+      <w:pPr>
+        <w:pStyle w:val="ListParagraph"/>
+        <w:numPr>
+          <w:ilvl w:val="0"/>
+          <w:numId w:val="12"/>
+        </w:numPr>
+      </w:pPr>
+      <w:proofErr w:type="gramStart"/>
+      <w:r>
+        <w:t>In order to</w:t>
+      </w:r>
+      <w:proofErr w:type="gramEnd"/>
+      <w:r>
+        <w:t xml:space="preserve"> </w:t>
+      </w:r>
+      <w:r>
+        <w:t>edit</w:t>
+      </w:r>
+      <w:r>
+        <w:t xml:space="preserve"> an item/row the button labeled ‘</w:t>
+      </w:r>
+      <w:r>
+        <w:t>Edit</w:t>
+      </w:r>
+      <w:r>
+        <w:t xml:space="preserve"> is clicked by the user corresponding to the desired row to be </w:t>
+      </w:r>
+      <w:r>
+        <w:t>edited</w:t>
+      </w:r>
+      <w:r>
+        <w:t>.</w:t>
+      </w:r>
+      <w:r>
+        <w:t xml:space="preserve"> When clicked, fields that </w:t>
+      </w:r>
+      <w:proofErr w:type="gramStart"/>
+      <w:r>
+        <w:t>are able to</w:t>
+      </w:r>
+      <w:proofErr w:type="gramEnd"/>
+      <w:r>
+        <w:t xml:space="preserve"> be edited are changed to a textbox that can be edited by typing in them.</w:t>
+      </w:r>
+    </w:p>
+    <w:p>
+      <w:pPr>
+        <w:pStyle w:val="ListParagraph"/>
+        <w:numPr>
+          <w:ilvl w:val="0"/>
+          <w:numId w:val="12"/>
+        </w:numPr>
+      </w:pPr>
+      <w:r>
+        <w:t xml:space="preserve">If the user is satisfied with the </w:t>
+      </w:r>
+      <w:r>
+        <w:t xml:space="preserve">change, the ‘Update’ button is </w:t>
+      </w:r>
+      <w:proofErr w:type="gramStart"/>
+      <w:r>
+        <w:t>clicked</w:t>
+      </w:r>
+      <w:proofErr w:type="gramEnd"/>
+      <w:r>
+        <w:t xml:space="preserve"> and the edit is propagated down through the database and changes all occurrences of the old field to the newly edited one. If the user decides not to edit that row, ‘Cancel’ is selected and the table returns to its originally state.</w:t>
+      </w:r>
+      <w:bookmarkStart w:id="0" w:name="_GoBack"/>
+      <w:bookmarkEnd w:id="0"/>
     </w:p>
     <w:sectPr>
+      <w:headerReference w:type="default" r:id="rId21"/>
       <w:pgSz w:w="12240" w:h="15840"/>
       <w:pgMar w:top="720" w:right="1440" w:bottom="720" w:left="1440" w:header="720" w:footer="720" w:gutter="0"/>
       <w:cols w:space="720"/>
@@ -1864,6 +2693,153 @@
 </w:document>
 </file>
 
+<file path=word/endnotes.xml><?xml version="1.0" encoding="utf-8"?>
+<w:endnotes xmlns:wpc="http://schemas.microsoft.com/office/word/2010/wordprocessingCanvas" xmlns:cx="http://schemas.microsoft.com/office/drawing/2014/chartex" xmlns:cx1="http://schemas.microsoft.com/office/drawing/2015/9/8/chartex" xmlns:cx2="http://schemas.microsoft.com/office/drawing/2015/10/21/chartex" xmlns:cx3="http://schemas.microsoft.com/office/drawing/2016/5/9/chartex" xmlns:cx4="http://schemas.microsoft.com/office/drawing/2016/5/10/chartex" xmlns:cx5="http://schemas.microsoft.com/office/drawing/2016/5/11/chartex" xmlns:cx6="http://schemas.microsoft.com/office/drawing/2016/5/12/chartex" xmlns:cx7="http://schemas.microsoft.com/office/drawing/2016/5/13/chartex" xmlns:cx8="http://schemas.microsoft.com/office/drawing/2016/5/14/chartex" xmlns:mc="http://schemas.openxmlformats.org/markup-compatibility/2006" xmlns:aink="http://schemas.microsoft.com/office/drawing/2016/ink" xmlns:am3d="http://schemas.microsoft.com/office/drawing/2017/model3d" xmlns:o="urn:schemas-microsoft-com:office:office" xmlns:r="http://schemas.openxmlformats.org/officeDocument/2006/relationships" xmlns:m="http://schemas.openxmlformats.org/officeDocument/2006/math" xmlns:v="urn:schemas-microsoft-com:vml" xmlns:wp14="http://schemas.microsoft.com/office/word/2010/wordprocessingDrawing" xmlns:wp="http://schemas.openxmlformats.org/drawingml/2006/wordprocessingDrawing" xmlns:w10="urn:schemas-microsoft-com:office:word" xmlns:w="http://schemas.openxmlformats.org/wordprocessingml/2006/main" xmlns:w14="http://schemas.microsoft.com/office/word/2010/wordml" xmlns:w15="http://schemas.microsoft.com/office/word/2012/wordml" xmlns:w16cid="http://schemas.microsoft.com/office/word/2016/wordml/cid" xmlns:w16se="http://schemas.microsoft.com/office/word/2015/wordml/symex" xmlns:wpg="http://schemas.microsoft.com/office/word/2010/wordprocessingGroup" xmlns:wpi="http://schemas.microsoft.com/office/word/2010/wordprocessingInk" xmlns:wne="http://schemas.microsoft.com/office/word/2006/wordml" xmlns:wps="http://schemas.microsoft.com/office/word/2010/wordprocessingShape" mc:Ignorable="w14 w15 w16se w16cid wp14">
+  <w:endnote w:type="separator" w:id="-1">
+    <w:p>
+      <w:pPr>
+        <w:spacing w:after="0" w:line="240" w:lineRule="auto"/>
+      </w:pPr>
+      <w:r>
+        <w:separator/>
+      </w:r>
+    </w:p>
+  </w:endnote>
+  <w:endnote w:type="continuationSeparator" w:id="0">
+    <w:p>
+      <w:pPr>
+        <w:spacing w:after="0" w:line="240" w:lineRule="auto"/>
+      </w:pPr>
+      <w:r>
+        <w:continuationSeparator/>
+      </w:r>
+    </w:p>
+  </w:endnote>
+</w:endnotes>
+</file>
+
+<file path=word/footnotes.xml><?xml version="1.0" encoding="utf-8"?>
+<w:footnotes xmlns:wpc="http://schemas.microsoft.com/office/word/2010/wordprocessingCanvas" xmlns:cx="http://schemas.microsoft.com/office/drawing/2014/chartex" xmlns:cx1="http://schemas.microsoft.com/office/drawing/2015/9/8/chartex" xmlns:cx2="http://schemas.microsoft.com/office/drawing/2015/10/21/chartex" xmlns:cx3="http://schemas.microsoft.com/office/drawing/2016/5/9/chartex" xmlns:cx4="http://schemas.microsoft.com/office/drawing/2016/5/10/chartex" xmlns:cx5="http://schemas.microsoft.com/office/drawing/2016/5/11/chartex" xmlns:cx6="http://schemas.microsoft.com/office/drawing/2016/5/12/chartex" xmlns:cx7="http://schemas.microsoft.com/office/drawing/2016/5/13/chartex" xmlns:cx8="http://schemas.microsoft.com/office/drawing/2016/5/14/chartex" xmlns:mc="http://schemas.openxmlformats.org/markup-compatibility/2006" xmlns:aink="http://schemas.microsoft.com/office/drawing/2016/ink" xmlns:am3d="http://schemas.microsoft.com/office/drawing/2017/model3d" xmlns:o="urn:schemas-microsoft-com:office:office" xmlns:r="http://schemas.openxmlformats.org/officeDocument/2006/relationships" xmlns:m="http://schemas.openxmlformats.org/officeDocument/2006/math" xmlns:v="urn:schemas-microsoft-com:vml" xmlns:wp14="http://schemas.microsoft.com/office/word/2010/wordprocessingDrawing" xmlns:wp="http://schemas.openxmlformats.org/drawingml/2006/wordprocessingDrawing" xmlns:w10="urn:schemas-microsoft-com:office:word" xmlns:w="http://schemas.openxmlformats.org/wordprocessingml/2006/main" xmlns:w14="http://schemas.microsoft.com/office/word/2010/wordml" xmlns:w15="http://schemas.microsoft.com/office/word/2012/wordml" xmlns:w16cid="http://schemas.microsoft.com/office/word/2016/wordml/cid" xmlns:w16se="http://schemas.microsoft.com/office/word/2015/wordml/symex" xmlns:wpg="http://schemas.microsoft.com/office/word/2010/wordprocessingGroup" xmlns:wpi="http://schemas.microsoft.com/office/word/2010/wordprocessingInk" xmlns:wne="http://schemas.microsoft.com/office/word/2006/wordml" xmlns:wps="http://schemas.microsoft.com/office/word/2010/wordprocessingShape" mc:Ignorable="w14 w15 w16se w16cid wp14">
+  <w:footnote w:type="separator" w:id="-1">
+    <w:p>
+      <w:pPr>
+        <w:spacing w:after="0" w:line="240" w:lineRule="auto"/>
+      </w:pPr>
+      <w:r>
+        <w:separator/>
+      </w:r>
+    </w:p>
+  </w:footnote>
+  <w:footnote w:type="continuationSeparator" w:id="0">
+    <w:p>
+      <w:pPr>
+        <w:spacing w:after="0" w:line="240" w:lineRule="auto"/>
+      </w:pPr>
+      <w:r>
+        <w:continuationSeparator/>
+      </w:r>
+    </w:p>
+  </w:footnote>
+</w:footnotes>
+</file>
+
+<file path=word/header1.xml><?xml version="1.0" encoding="utf-8"?>
+<w:hdr xmlns:wpc="http://schemas.microsoft.com/office/word/2010/wordprocessingCanvas" xmlns:cx="http://schemas.microsoft.com/office/drawing/2014/chartex" xmlns:cx1="http://schemas.microsoft.com/office/drawing/2015/9/8/chartex" xmlns:cx2="http://schemas.microsoft.com/office/drawing/2015/10/21/chartex" xmlns:cx3="http://schemas.microsoft.com/office/drawing/2016/5/9/chartex" xmlns:cx4="http://schemas.microsoft.com/office/drawing/2016/5/10/chartex" xmlns:cx5="http://schemas.microsoft.com/office/drawing/2016/5/11/chartex" xmlns:cx6="http://schemas.microsoft.com/office/drawing/2016/5/12/chartex" xmlns:cx7="http://schemas.microsoft.com/office/drawing/2016/5/13/chartex" xmlns:cx8="http://schemas.microsoft.com/office/drawing/2016/5/14/chartex" xmlns:mc="http://schemas.openxmlformats.org/markup-compatibility/2006" xmlns:aink="http://schemas.microsoft.com/office/drawing/2016/ink" xmlns:am3d="http://schemas.microsoft.com/office/drawing/2017/model3d" xmlns:o="urn:schemas-microsoft-com:office:office" xmlns:r="http://schemas.openxmlformats.org/officeDocument/2006/relationships" xmlns:m="http://schemas.openxmlformats.org/officeDocument/2006/math" xmlns:v="urn:schemas-microsoft-com:vml" xmlns:wp14="http://schemas.microsoft.com/office/word/2010/wordprocessingDrawing" xmlns:wp="http://schemas.openxmlformats.org/drawingml/2006/wordprocessingDrawing" xmlns:w10="urn:schemas-microsoft-com:office:word" xmlns:w="http://schemas.openxmlformats.org/wordprocessingml/2006/main" xmlns:w14="http://schemas.microsoft.com/office/word/2010/wordml" xmlns:w15="http://schemas.microsoft.com/office/word/2012/wordml" xmlns:w16cid="http://schemas.microsoft.com/office/word/2016/wordml/cid" xmlns:w16se="http://schemas.microsoft.com/office/word/2015/wordml/symex" xmlns:wpg="http://schemas.microsoft.com/office/word/2010/wordprocessingGroup" xmlns:wpi="http://schemas.microsoft.com/office/word/2010/wordprocessingInk" xmlns:wne="http://schemas.microsoft.com/office/word/2006/wordml" xmlns:wps="http://schemas.microsoft.com/office/word/2010/wordprocessingShape" mc:Ignorable="w14 w15 w16se w16cid wp14">
+  <w:sdt>
+    <w:sdtPr>
+      <w:rPr>
+        <w:color w:val="7F7F7F" w:themeColor="background1" w:themeShade="7F"/>
+        <w:spacing w:val="60"/>
+      </w:rPr>
+      <w:id w:val="-1382779923"/>
+      <w:docPartObj>
+        <w:docPartGallery w:val="Page Numbers (Top of Page)"/>
+        <w:docPartUnique/>
+      </w:docPartObj>
+    </w:sdtPr>
+    <w:sdtEndPr>
+      <w:rPr>
+        <w:b/>
+        <w:bCs/>
+        <w:noProof/>
+        <w:color w:val="auto"/>
+        <w:spacing w:val="0"/>
+      </w:rPr>
+    </w:sdtEndPr>
+    <w:sdtContent>
+      <w:p>
+        <w:pPr>
+          <w:pStyle w:val="Header"/>
+          <w:pBdr>
+            <w:bottom w:val="single" w:sz="4" w:space="1" w:color="D9D9D9" w:themeColor="background1" w:themeShade="D9"/>
+          </w:pBdr>
+          <w:jc w:val="right"/>
+          <w:rPr>
+            <w:b/>
+            <w:bCs/>
+          </w:rPr>
+        </w:pPr>
+        <w:r>
+          <w:rPr>
+            <w:color w:val="7F7F7F" w:themeColor="background1" w:themeShade="7F"/>
+            <w:spacing w:val="60"/>
+          </w:rPr>
+          <w:t>*</w:t>
+        </w:r>
+        <w:r>
+          <w:rPr>
+            <w:color w:val="7F7F7F" w:themeColor="background1" w:themeShade="7F"/>
+            <w:spacing w:val="60"/>
+            <w:highlight w:val="yellow"/>
+          </w:rPr>
+          <w:t>app name</w:t>
+        </w:r>
+        <w:r>
+          <w:rPr>
+            <w:color w:val="7F7F7F" w:themeColor="background1" w:themeShade="7F"/>
+            <w:spacing w:val="60"/>
+          </w:rPr>
+          <w:t>* Website User Guide</w:t>
+        </w:r>
+        <w:r>
+          <w:t xml:space="preserve"> | </w:t>
+        </w:r>
+        <w:r>
+          <w:fldChar w:fldCharType="begin"/>
+        </w:r>
+        <w:r>
+          <w:instrText xml:space="preserve"> PAGE   \* MERGEFORMAT </w:instrText>
+        </w:r>
+        <w:r>
+          <w:fldChar w:fldCharType="separate"/>
+        </w:r>
+        <w:r>
+          <w:rPr>
+            <w:b/>
+            <w:bCs/>
+            <w:noProof/>
+          </w:rPr>
+          <w:t>2</w:t>
+        </w:r>
+        <w:r>
+          <w:rPr>
+            <w:b/>
+            <w:bCs/>
+            <w:noProof/>
+          </w:rPr>
+          <w:fldChar w:fldCharType="end"/>
+        </w:r>
+      </w:p>
+    </w:sdtContent>
+  </w:sdt>
+  <w:p>
+    <w:pPr>
+      <w:pStyle w:val="Header"/>
+    </w:pPr>
+  </w:p>
+</w:hdr>
+</file>
+
 <file path=word/numbering.xml><?xml version="1.0" encoding="utf-8"?>
 <w:numbering xmlns:wpc="http://schemas.microsoft.com/office/word/2010/wordprocessingCanvas" xmlns:cx="http://schemas.microsoft.com/office/drawing/2014/chartex" xmlns:cx1="http://schemas.microsoft.com/office/drawing/2015/9/8/chartex" xmlns:cx2="http://schemas.microsoft.com/office/drawing/2015/10/21/chartex" xmlns:cx3="http://schemas.microsoft.com/office/drawing/2016/5/9/chartex" xmlns:cx4="http://schemas.microsoft.com/office/drawing/2016/5/10/chartex" xmlns:cx5="http://schemas.microsoft.com/office/drawing/2016/5/11/chartex" xmlns:cx6="http://schemas.microsoft.com/office/drawing/2016/5/12/chartex" xmlns:cx7="http://schemas.microsoft.com/office/drawing/2016/5/13/chartex" xmlns:cx8="http://schemas.microsoft.com/office/drawing/2016/5/14/chartex" xmlns:mc="http://schemas.openxmlformats.org/markup-compatibility/2006" xmlns:aink="http://schemas.microsoft.com/office/drawing/2016/ink" xmlns:am3d="http://schemas.microsoft.com/office/drawing/2017/model3d" xmlns:o="urn:schemas-microsoft-com:office:office" xmlns:r="http://schemas.openxmlformats.org/officeDocument/2006/relationships" xmlns:m="http://schemas.openxmlformats.org/officeDocument/2006/math" xmlns:v="urn:schemas-microsoft-com:vml" xmlns:wp14="http://schemas.microsoft.com/office/word/2010/wordprocessingDrawing" xmlns:wp="http://schemas.openxmlformats.org/drawingml/2006/wordprocessingDrawing" xmlns:w10="urn:schemas-microsoft-com:office:word" xmlns:w="http://schemas.openxmlformats.org/wordprocessingml/2006/main" xmlns:w14="http://schemas.microsoft.com/office/word/2010/wordml" xmlns:w15="http://schemas.microsoft.com/office/word/2012/wordml" xmlns:w16cid="http://schemas.microsoft.com/office/word/2016/wordml/cid" xmlns:w16se="http://schemas.microsoft.com/office/word/2015/wordml/symex" xmlns:wpg="http://schemas.microsoft.com/office/word/2010/wordprocessingGroup" xmlns:wpi="http://schemas.microsoft.com/office/word/2010/wordprocessingInk" xmlns:wne="http://schemas.microsoft.com/office/word/2006/wordml" xmlns:wps="http://schemas.microsoft.com/office/word/2010/wordprocessingShape" mc:Ignorable="w14 w15 w16se w16cid wp14">
   <w:abstractNum w:abstractNumId="0" w15:restartNumberingAfterBreak="0">
@@ -1953,6 +2929,92 @@
     </w:lvl>
   </w:abstractNum>
   <w:abstractNum w:abstractNumId="1" w15:restartNumberingAfterBreak="0">
+    <w:nsid w:val="1EAC5D26"/>
+    <w:multiLevelType w:val="hybridMultilevel"/>
+    <w:tmpl w:val="0DA4C474"/>
+    <w:lvl w:ilvl="0" w:tplc="0409000F">
+      <w:start w:val="1"/>
+      <w:numFmt w:val="decimal"/>
+      <w:lvlText w:val="%1."/>
+      <w:lvlJc w:val="left"/>
+      <w:pPr>
+        <w:ind w:left="720" w:hanging="360"/>
+      </w:pPr>
+    </w:lvl>
+    <w:lvl w:ilvl="1" w:tplc="04090019" w:tentative="1">
+      <w:start w:val="1"/>
+      <w:numFmt w:val="lowerLetter"/>
+      <w:lvlText w:val="%2."/>
+      <w:lvlJc w:val="left"/>
+      <w:pPr>
+        <w:ind w:left="1440" w:hanging="360"/>
+      </w:pPr>
+    </w:lvl>
+    <w:lvl w:ilvl="2" w:tplc="0409001B" w:tentative="1">
+      <w:start w:val="1"/>
+      <w:numFmt w:val="lowerRoman"/>
+      <w:lvlText w:val="%3."/>
+      <w:lvlJc w:val="right"/>
+      <w:pPr>
+        <w:ind w:left="2160" w:hanging="180"/>
+      </w:pPr>
+    </w:lvl>
+    <w:lvl w:ilvl="3" w:tplc="0409000F" w:tentative="1">
+      <w:start w:val="1"/>
+      <w:numFmt w:val="decimal"/>
+      <w:lvlText w:val="%4."/>
+      <w:lvlJc w:val="left"/>
+      <w:pPr>
+        <w:ind w:left="2880" w:hanging="360"/>
+      </w:pPr>
+    </w:lvl>
+    <w:lvl w:ilvl="4" w:tplc="04090019" w:tentative="1">
+      <w:start w:val="1"/>
+      <w:numFmt w:val="lowerLetter"/>
+      <w:lvlText w:val="%5."/>
+      <w:lvlJc w:val="left"/>
+      <w:pPr>
+        <w:ind w:left="3600" w:hanging="360"/>
+      </w:pPr>
+    </w:lvl>
+    <w:lvl w:ilvl="5" w:tplc="0409001B" w:tentative="1">
+      <w:start w:val="1"/>
+      <w:numFmt w:val="lowerRoman"/>
+      <w:lvlText w:val="%6."/>
+      <w:lvlJc w:val="right"/>
+      <w:pPr>
+        <w:ind w:left="4320" w:hanging="180"/>
+      </w:pPr>
+    </w:lvl>
+    <w:lvl w:ilvl="6" w:tplc="0409000F" w:tentative="1">
+      <w:start w:val="1"/>
+      <w:numFmt w:val="decimal"/>
+      <w:lvlText w:val="%7."/>
+      <w:lvlJc w:val="left"/>
+      <w:pPr>
+        <w:ind w:left="5040" w:hanging="360"/>
+      </w:pPr>
+    </w:lvl>
+    <w:lvl w:ilvl="7" w:tplc="04090019" w:tentative="1">
+      <w:start w:val="1"/>
+      <w:numFmt w:val="lowerLetter"/>
+      <w:lvlText w:val="%8."/>
+      <w:lvlJc w:val="left"/>
+      <w:pPr>
+        <w:ind w:left="5760" w:hanging="360"/>
+      </w:pPr>
+    </w:lvl>
+    <w:lvl w:ilvl="8" w:tplc="0409001B" w:tentative="1">
+      <w:start w:val="1"/>
+      <w:numFmt w:val="lowerRoman"/>
+      <w:lvlText w:val="%9."/>
+      <w:lvlJc w:val="right"/>
+      <w:pPr>
+        <w:ind w:left="6480" w:hanging="180"/>
+      </w:pPr>
+    </w:lvl>
+  </w:abstractNum>
+  <w:abstractNum w:abstractNumId="2" w15:restartNumberingAfterBreak="0">
     <w:nsid w:val="23301320"/>
     <w:multiLevelType w:val="hybridMultilevel"/>
     <w:tmpl w:val="CD8CE932"/>
@@ -2038,7 +3100,7 @@
       </w:pPr>
     </w:lvl>
   </w:abstractNum>
-  <w:abstractNum w:abstractNumId="2" w15:restartNumberingAfterBreak="0">
+  <w:abstractNum w:abstractNumId="3" w15:restartNumberingAfterBreak="0">
     <w:nsid w:val="49003F8D"/>
     <w:multiLevelType w:val="hybridMultilevel"/>
     <w:tmpl w:val="A77A6CAE"/>
@@ -2124,7 +3186,7 @@
       </w:pPr>
     </w:lvl>
   </w:abstractNum>
-  <w:abstractNum w:abstractNumId="3" w15:restartNumberingAfterBreak="0">
+  <w:abstractNum w:abstractNumId="4" w15:restartNumberingAfterBreak="0">
     <w:nsid w:val="492D0016"/>
     <w:multiLevelType w:val="hybridMultilevel"/>
     <w:tmpl w:val="DBFE18CA"/>
@@ -2210,7 +3272,7 @@
       </w:pPr>
     </w:lvl>
   </w:abstractNum>
-  <w:abstractNum w:abstractNumId="4" w15:restartNumberingAfterBreak="0">
+  <w:abstractNum w:abstractNumId="5" w15:restartNumberingAfterBreak="0">
     <w:nsid w:val="554A2D17"/>
     <w:multiLevelType w:val="hybridMultilevel"/>
     <w:tmpl w:val="A77A6CAE"/>
@@ -2296,7 +3358,265 @@
       </w:pPr>
     </w:lvl>
   </w:abstractNum>
-  <w:abstractNum w:abstractNumId="5" w15:restartNumberingAfterBreak="0">
+  <w:abstractNum w:abstractNumId="6" w15:restartNumberingAfterBreak="0">
+    <w:nsid w:val="5A0F3480"/>
+    <w:multiLevelType w:val="hybridMultilevel"/>
+    <w:tmpl w:val="467C854E"/>
+    <w:lvl w:ilvl="0" w:tplc="0409000F">
+      <w:start w:val="1"/>
+      <w:numFmt w:val="decimal"/>
+      <w:lvlText w:val="%1."/>
+      <w:lvlJc w:val="left"/>
+      <w:pPr>
+        <w:ind w:left="1080" w:hanging="360"/>
+      </w:pPr>
+    </w:lvl>
+    <w:lvl w:ilvl="1" w:tplc="04090019" w:tentative="1">
+      <w:start w:val="1"/>
+      <w:numFmt w:val="lowerLetter"/>
+      <w:lvlText w:val="%2."/>
+      <w:lvlJc w:val="left"/>
+      <w:pPr>
+        <w:ind w:left="1800" w:hanging="360"/>
+      </w:pPr>
+    </w:lvl>
+    <w:lvl w:ilvl="2" w:tplc="0409001B" w:tentative="1">
+      <w:start w:val="1"/>
+      <w:numFmt w:val="lowerRoman"/>
+      <w:lvlText w:val="%3."/>
+      <w:lvlJc w:val="right"/>
+      <w:pPr>
+        <w:ind w:left="2520" w:hanging="180"/>
+      </w:pPr>
+    </w:lvl>
+    <w:lvl w:ilvl="3" w:tplc="0409000F" w:tentative="1">
+      <w:start w:val="1"/>
+      <w:numFmt w:val="decimal"/>
+      <w:lvlText w:val="%4."/>
+      <w:lvlJc w:val="left"/>
+      <w:pPr>
+        <w:ind w:left="3240" w:hanging="360"/>
+      </w:pPr>
+    </w:lvl>
+    <w:lvl w:ilvl="4" w:tplc="04090019" w:tentative="1">
+      <w:start w:val="1"/>
+      <w:numFmt w:val="lowerLetter"/>
+      <w:lvlText w:val="%5."/>
+      <w:lvlJc w:val="left"/>
+      <w:pPr>
+        <w:ind w:left="3960" w:hanging="360"/>
+      </w:pPr>
+    </w:lvl>
+    <w:lvl w:ilvl="5" w:tplc="0409001B" w:tentative="1">
+      <w:start w:val="1"/>
+      <w:numFmt w:val="lowerRoman"/>
+      <w:lvlText w:val="%6."/>
+      <w:lvlJc w:val="right"/>
+      <w:pPr>
+        <w:ind w:left="4680" w:hanging="180"/>
+      </w:pPr>
+    </w:lvl>
+    <w:lvl w:ilvl="6" w:tplc="0409000F" w:tentative="1">
+      <w:start w:val="1"/>
+      <w:numFmt w:val="decimal"/>
+      <w:lvlText w:val="%7."/>
+      <w:lvlJc w:val="left"/>
+      <w:pPr>
+        <w:ind w:left="5400" w:hanging="360"/>
+      </w:pPr>
+    </w:lvl>
+    <w:lvl w:ilvl="7" w:tplc="04090019" w:tentative="1">
+      <w:start w:val="1"/>
+      <w:numFmt w:val="lowerLetter"/>
+      <w:lvlText w:val="%8."/>
+      <w:lvlJc w:val="left"/>
+      <w:pPr>
+        <w:ind w:left="6120" w:hanging="360"/>
+      </w:pPr>
+    </w:lvl>
+    <w:lvl w:ilvl="8" w:tplc="0409001B" w:tentative="1">
+      <w:start w:val="1"/>
+      <w:numFmt w:val="lowerRoman"/>
+      <w:lvlText w:val="%9."/>
+      <w:lvlJc w:val="right"/>
+      <w:pPr>
+        <w:ind w:left="6840" w:hanging="180"/>
+      </w:pPr>
+    </w:lvl>
+  </w:abstractNum>
+  <w:abstractNum w:abstractNumId="7" w15:restartNumberingAfterBreak="0">
+    <w:nsid w:val="5DBB1761"/>
+    <w:multiLevelType w:val="hybridMultilevel"/>
+    <w:tmpl w:val="0DA4C474"/>
+    <w:lvl w:ilvl="0" w:tplc="0409000F">
+      <w:start w:val="1"/>
+      <w:numFmt w:val="decimal"/>
+      <w:lvlText w:val="%1."/>
+      <w:lvlJc w:val="left"/>
+      <w:pPr>
+        <w:ind w:left="720" w:hanging="360"/>
+      </w:pPr>
+    </w:lvl>
+    <w:lvl w:ilvl="1" w:tplc="04090019" w:tentative="1">
+      <w:start w:val="1"/>
+      <w:numFmt w:val="lowerLetter"/>
+      <w:lvlText w:val="%2."/>
+      <w:lvlJc w:val="left"/>
+      <w:pPr>
+        <w:ind w:left="1440" w:hanging="360"/>
+      </w:pPr>
+    </w:lvl>
+    <w:lvl w:ilvl="2" w:tplc="0409001B" w:tentative="1">
+      <w:start w:val="1"/>
+      <w:numFmt w:val="lowerRoman"/>
+      <w:lvlText w:val="%3."/>
+      <w:lvlJc w:val="right"/>
+      <w:pPr>
+        <w:ind w:left="2160" w:hanging="180"/>
+      </w:pPr>
+    </w:lvl>
+    <w:lvl w:ilvl="3" w:tplc="0409000F" w:tentative="1">
+      <w:start w:val="1"/>
+      <w:numFmt w:val="decimal"/>
+      <w:lvlText w:val="%4."/>
+      <w:lvlJc w:val="left"/>
+      <w:pPr>
+        <w:ind w:left="2880" w:hanging="360"/>
+      </w:pPr>
+    </w:lvl>
+    <w:lvl w:ilvl="4" w:tplc="04090019" w:tentative="1">
+      <w:start w:val="1"/>
+      <w:numFmt w:val="lowerLetter"/>
+      <w:lvlText w:val="%5."/>
+      <w:lvlJc w:val="left"/>
+      <w:pPr>
+        <w:ind w:left="3600" w:hanging="360"/>
+      </w:pPr>
+    </w:lvl>
+    <w:lvl w:ilvl="5" w:tplc="0409001B" w:tentative="1">
+      <w:start w:val="1"/>
+      <w:numFmt w:val="lowerRoman"/>
+      <w:lvlText w:val="%6."/>
+      <w:lvlJc w:val="right"/>
+      <w:pPr>
+        <w:ind w:left="4320" w:hanging="180"/>
+      </w:pPr>
+    </w:lvl>
+    <w:lvl w:ilvl="6" w:tplc="0409000F" w:tentative="1">
+      <w:start w:val="1"/>
+      <w:numFmt w:val="decimal"/>
+      <w:lvlText w:val="%7."/>
+      <w:lvlJc w:val="left"/>
+      <w:pPr>
+        <w:ind w:left="5040" w:hanging="360"/>
+      </w:pPr>
+    </w:lvl>
+    <w:lvl w:ilvl="7" w:tplc="04090019" w:tentative="1">
+      <w:start w:val="1"/>
+      <w:numFmt w:val="lowerLetter"/>
+      <w:lvlText w:val="%8."/>
+      <w:lvlJc w:val="left"/>
+      <w:pPr>
+        <w:ind w:left="5760" w:hanging="360"/>
+      </w:pPr>
+    </w:lvl>
+    <w:lvl w:ilvl="8" w:tplc="0409001B" w:tentative="1">
+      <w:start w:val="1"/>
+      <w:numFmt w:val="lowerRoman"/>
+      <w:lvlText w:val="%9."/>
+      <w:lvlJc w:val="right"/>
+      <w:pPr>
+        <w:ind w:left="6480" w:hanging="180"/>
+      </w:pPr>
+    </w:lvl>
+  </w:abstractNum>
+  <w:abstractNum w:abstractNumId="8" w15:restartNumberingAfterBreak="0">
+    <w:nsid w:val="78813F9E"/>
+    <w:multiLevelType w:val="hybridMultilevel"/>
+    <w:tmpl w:val="467C854E"/>
+    <w:lvl w:ilvl="0" w:tplc="0409000F">
+      <w:start w:val="1"/>
+      <w:numFmt w:val="decimal"/>
+      <w:lvlText w:val="%1."/>
+      <w:lvlJc w:val="left"/>
+      <w:pPr>
+        <w:ind w:left="1080" w:hanging="360"/>
+      </w:pPr>
+    </w:lvl>
+    <w:lvl w:ilvl="1" w:tplc="04090019" w:tentative="1">
+      <w:start w:val="1"/>
+      <w:numFmt w:val="lowerLetter"/>
+      <w:lvlText w:val="%2."/>
+      <w:lvlJc w:val="left"/>
+      <w:pPr>
+        <w:ind w:left="1800" w:hanging="360"/>
+      </w:pPr>
+    </w:lvl>
+    <w:lvl w:ilvl="2" w:tplc="0409001B" w:tentative="1">
+      <w:start w:val="1"/>
+      <w:numFmt w:val="lowerRoman"/>
+      <w:lvlText w:val="%3."/>
+      <w:lvlJc w:val="right"/>
+      <w:pPr>
+        <w:ind w:left="2520" w:hanging="180"/>
+      </w:pPr>
+    </w:lvl>
+    <w:lvl w:ilvl="3" w:tplc="0409000F" w:tentative="1">
+      <w:start w:val="1"/>
+      <w:numFmt w:val="decimal"/>
+      <w:lvlText w:val="%4."/>
+      <w:lvlJc w:val="left"/>
+      <w:pPr>
+        <w:ind w:left="3240" w:hanging="360"/>
+      </w:pPr>
+    </w:lvl>
+    <w:lvl w:ilvl="4" w:tplc="04090019" w:tentative="1">
+      <w:start w:val="1"/>
+      <w:numFmt w:val="lowerLetter"/>
+      <w:lvlText w:val="%5."/>
+      <w:lvlJc w:val="left"/>
+      <w:pPr>
+        <w:ind w:left="3960" w:hanging="360"/>
+      </w:pPr>
+    </w:lvl>
+    <w:lvl w:ilvl="5" w:tplc="0409001B" w:tentative="1">
+      <w:start w:val="1"/>
+      <w:numFmt w:val="lowerRoman"/>
+      <w:lvlText w:val="%6."/>
+      <w:lvlJc w:val="right"/>
+      <w:pPr>
+        <w:ind w:left="4680" w:hanging="180"/>
+      </w:pPr>
+    </w:lvl>
+    <w:lvl w:ilvl="6" w:tplc="0409000F" w:tentative="1">
+      <w:start w:val="1"/>
+      <w:numFmt w:val="decimal"/>
+      <w:lvlText w:val="%7."/>
+      <w:lvlJc w:val="left"/>
+      <w:pPr>
+        <w:ind w:left="5400" w:hanging="360"/>
+      </w:pPr>
+    </w:lvl>
+    <w:lvl w:ilvl="7" w:tplc="04090019" w:tentative="1">
+      <w:start w:val="1"/>
+      <w:numFmt w:val="lowerLetter"/>
+      <w:lvlText w:val="%8."/>
+      <w:lvlJc w:val="left"/>
+      <w:pPr>
+        <w:ind w:left="6120" w:hanging="360"/>
+      </w:pPr>
+    </w:lvl>
+    <w:lvl w:ilvl="8" w:tplc="0409001B" w:tentative="1">
+      <w:start w:val="1"/>
+      <w:numFmt w:val="lowerRoman"/>
+      <w:lvlText w:val="%9."/>
+      <w:lvlJc w:val="right"/>
+      <w:pPr>
+        <w:ind w:left="6840" w:hanging="180"/>
+      </w:pPr>
+    </w:lvl>
+  </w:abstractNum>
+  <w:abstractNum w:abstractNumId="9" w15:restartNumberingAfterBreak="0">
     <w:nsid w:val="7CC8693F"/>
     <w:multiLevelType w:val="hybridMultilevel"/>
     <w:tmpl w:val="D7FA3A84"/>
@@ -2409,7 +3729,7 @@
       </w:rPr>
     </w:lvl>
   </w:abstractNum>
-  <w:abstractNum w:abstractNumId="6" w15:restartNumberingAfterBreak="0">
+  <w:abstractNum w:abstractNumId="10" w15:restartNumberingAfterBreak="0">
     <w:nsid w:val="7EBF2A4F"/>
     <w:multiLevelType w:val="hybridMultilevel"/>
     <w:tmpl w:val="A77A6CAE"/>
@@ -2495,26 +3815,127 @@
       </w:pPr>
     </w:lvl>
   </w:abstractNum>
+  <w:abstractNum w:abstractNumId="11" w15:restartNumberingAfterBreak="0">
+    <w:nsid w:val="7F147F49"/>
+    <w:multiLevelType w:val="hybridMultilevel"/>
+    <w:tmpl w:val="BF7EDDF6"/>
+    <w:lvl w:ilvl="0" w:tplc="0409000F">
+      <w:start w:val="1"/>
+      <w:numFmt w:val="decimal"/>
+      <w:lvlText w:val="%1."/>
+      <w:lvlJc w:val="left"/>
+      <w:pPr>
+        <w:ind w:left="720" w:hanging="360"/>
+      </w:pPr>
+    </w:lvl>
+    <w:lvl w:ilvl="1" w:tplc="04090019">
+      <w:start w:val="1"/>
+      <w:numFmt w:val="lowerLetter"/>
+      <w:lvlText w:val="%2."/>
+      <w:lvlJc w:val="left"/>
+      <w:pPr>
+        <w:ind w:left="1440" w:hanging="360"/>
+      </w:pPr>
+    </w:lvl>
+    <w:lvl w:ilvl="2" w:tplc="0409001B">
+      <w:start w:val="1"/>
+      <w:numFmt w:val="lowerRoman"/>
+      <w:lvlText w:val="%3."/>
+      <w:lvlJc w:val="right"/>
+      <w:pPr>
+        <w:ind w:left="2160" w:hanging="180"/>
+      </w:pPr>
+    </w:lvl>
+    <w:lvl w:ilvl="3" w:tplc="0409000F" w:tentative="1">
+      <w:start w:val="1"/>
+      <w:numFmt w:val="decimal"/>
+      <w:lvlText w:val="%4."/>
+      <w:lvlJc w:val="left"/>
+      <w:pPr>
+        <w:ind w:left="2880" w:hanging="360"/>
+      </w:pPr>
+    </w:lvl>
+    <w:lvl w:ilvl="4" w:tplc="04090019" w:tentative="1">
+      <w:start w:val="1"/>
+      <w:numFmt w:val="lowerLetter"/>
+      <w:lvlText w:val="%5."/>
+      <w:lvlJc w:val="left"/>
+      <w:pPr>
+        <w:ind w:left="3600" w:hanging="360"/>
+      </w:pPr>
+    </w:lvl>
+    <w:lvl w:ilvl="5" w:tplc="0409001B" w:tentative="1">
+      <w:start w:val="1"/>
+      <w:numFmt w:val="lowerRoman"/>
+      <w:lvlText w:val="%6."/>
+      <w:lvlJc w:val="right"/>
+      <w:pPr>
+        <w:ind w:left="4320" w:hanging="180"/>
+      </w:pPr>
+    </w:lvl>
+    <w:lvl w:ilvl="6" w:tplc="0409000F" w:tentative="1">
+      <w:start w:val="1"/>
+      <w:numFmt w:val="decimal"/>
+      <w:lvlText w:val="%7."/>
+      <w:lvlJc w:val="left"/>
+      <w:pPr>
+        <w:ind w:left="5040" w:hanging="360"/>
+      </w:pPr>
+    </w:lvl>
+    <w:lvl w:ilvl="7" w:tplc="04090019" w:tentative="1">
+      <w:start w:val="1"/>
+      <w:numFmt w:val="lowerLetter"/>
+      <w:lvlText w:val="%8."/>
+      <w:lvlJc w:val="left"/>
+      <w:pPr>
+        <w:ind w:left="5760" w:hanging="360"/>
+      </w:pPr>
+    </w:lvl>
+    <w:lvl w:ilvl="8" w:tplc="0409001B" w:tentative="1">
+      <w:start w:val="1"/>
+      <w:numFmt w:val="lowerRoman"/>
+      <w:lvlText w:val="%9."/>
+      <w:lvlJc w:val="right"/>
+      <w:pPr>
+        <w:ind w:left="6480" w:hanging="180"/>
+      </w:pPr>
+    </w:lvl>
+  </w:abstractNum>
   <w:num w:numId="1">
-    <w:abstractNumId w:val="2"/>
+    <w:abstractNumId w:val="3"/>
   </w:num>
   <w:num w:numId="2">
-    <w:abstractNumId w:val="3"/>
+    <w:abstractNumId w:val="4"/>
   </w:num>
   <w:num w:numId="3">
     <w:abstractNumId w:val="0"/>
   </w:num>
   <w:num w:numId="4">
+    <w:abstractNumId w:val="9"/>
+  </w:num>
+  <w:num w:numId="5">
+    <w:abstractNumId w:val="10"/>
+  </w:num>
+  <w:num w:numId="6">
+    <w:abstractNumId w:val="2"/>
+  </w:num>
+  <w:num w:numId="7">
     <w:abstractNumId w:val="5"/>
   </w:num>
-  <w:num w:numId="5">
+  <w:num w:numId="8">
+    <w:abstractNumId w:val="11"/>
+  </w:num>
+  <w:num w:numId="9">
+    <w:abstractNumId w:val="7"/>
+  </w:num>
+  <w:num w:numId="10">
     <w:abstractNumId w:val="6"/>
   </w:num>
-  <w:num w:numId="6">
+  <w:num w:numId="11">
+    <w:abstractNumId w:val="8"/>
+  </w:num>
+  <w:num w:numId="12">
     <w:abstractNumId w:val="1"/>
-  </w:num>
-  <w:num w:numId="7">
-    <w:abstractNumId w:val="4"/>
   </w:num>
 </w:numbering>
 </file>
@@ -2924,17 +4345,22 @@
     <w:link w:val="Heading1Char"/>
     <w:uiPriority w:val="9"/>
     <w:qFormat/>
-    <w:rsid w:val="00920FAE"/>
+    <w:rsid w:val="00DA7624"/>
     <w:pPr>
       <w:keepNext/>
       <w:keepLines/>
+      <w:pBdr>
+        <w:top w:val="single" w:sz="18" w:space="1" w:color="auto"/>
+        <w:bottom w:val="single" w:sz="18" w:space="1" w:color="auto"/>
+      </w:pBdr>
       <w:spacing w:before="240" w:after="0"/>
       <w:outlineLvl w:val="0"/>
     </w:pPr>
     <w:rPr>
       <w:rFonts w:asciiTheme="majorHAnsi" w:eastAsiaTheme="majorEastAsia" w:hAnsiTheme="majorHAnsi" w:cstheme="majorBidi"/>
+      <w:b/>
       <w:color w:val="2F5496" w:themeColor="accent1" w:themeShade="BF"/>
-      <w:sz w:val="32"/>
+      <w:sz w:val="34"/>
       <w:szCs w:val="32"/>
     </w:rPr>
   </w:style>
@@ -2946,17 +4372,21 @@
     <w:uiPriority w:val="9"/>
     <w:unhideWhenUsed/>
     <w:qFormat/>
-    <w:rsid w:val="00911E17"/>
+    <w:rsid w:val="00794699"/>
     <w:pPr>
       <w:keepNext/>
       <w:keepLines/>
+      <w:pBdr>
+        <w:bottom w:val="single" w:sz="8" w:space="1" w:color="auto"/>
+      </w:pBdr>
       <w:spacing w:before="40" w:after="0"/>
       <w:outlineLvl w:val="1"/>
     </w:pPr>
     <w:rPr>
       <w:rFonts w:asciiTheme="majorHAnsi" w:eastAsiaTheme="majorEastAsia" w:hAnsiTheme="majorHAnsi" w:cstheme="majorBidi"/>
+      <w:b/>
       <w:color w:val="2F5496" w:themeColor="accent1" w:themeShade="BF"/>
-      <w:sz w:val="26"/>
+      <w:sz w:val="30"/>
       <w:szCs w:val="26"/>
     </w:rPr>
   </w:style>
@@ -2968,7 +4398,7 @@
     <w:uiPriority w:val="9"/>
     <w:unhideWhenUsed/>
     <w:qFormat/>
-    <w:rsid w:val="006F353A"/>
+    <w:rsid w:val="00794699"/>
     <w:pPr>
       <w:keepNext/>
       <w:keepLines/>
@@ -2977,8 +4407,9 @@
     </w:pPr>
     <w:rPr>
       <w:rFonts w:asciiTheme="majorHAnsi" w:eastAsiaTheme="majorEastAsia" w:hAnsiTheme="majorHAnsi" w:cstheme="majorBidi"/>
-      <w:color w:val="1F3763" w:themeColor="accent1" w:themeShade="7F"/>
-      <w:sz w:val="24"/>
+      <w:b/>
+      <w:color w:val="2F5496" w:themeColor="accent1" w:themeShade="BF"/>
+      <w:sz w:val="25"/>
       <w:szCs w:val="24"/>
     </w:rPr>
   </w:style>
@@ -3014,11 +4445,12 @@
     <w:basedOn w:val="DefaultParagraphFont"/>
     <w:link w:val="Heading1"/>
     <w:uiPriority w:val="9"/>
-    <w:rsid w:val="00920FAE"/>
+    <w:rsid w:val="00DA7624"/>
     <w:rPr>
       <w:rFonts w:asciiTheme="majorHAnsi" w:eastAsiaTheme="majorEastAsia" w:hAnsiTheme="majorHAnsi" w:cstheme="majorBidi"/>
+      <w:b/>
       <w:color w:val="2F5496" w:themeColor="accent1" w:themeShade="BF"/>
-      <w:sz w:val="32"/>
+      <w:sz w:val="34"/>
       <w:szCs w:val="32"/>
     </w:rPr>
   </w:style>
@@ -3027,11 +4459,12 @@
     <w:basedOn w:val="DefaultParagraphFont"/>
     <w:link w:val="Heading2"/>
     <w:uiPriority w:val="9"/>
-    <w:rsid w:val="00911E17"/>
+    <w:rsid w:val="00794699"/>
     <w:rPr>
       <w:rFonts w:asciiTheme="majorHAnsi" w:eastAsiaTheme="majorEastAsia" w:hAnsiTheme="majorHAnsi" w:cstheme="majorBidi"/>
+      <w:b/>
       <w:color w:val="2F5496" w:themeColor="accent1" w:themeShade="BF"/>
-      <w:sz w:val="26"/>
+      <w:sz w:val="30"/>
       <w:szCs w:val="26"/>
     </w:rPr>
   </w:style>
@@ -3051,13 +4484,58 @@
     <w:basedOn w:val="DefaultParagraphFont"/>
     <w:link w:val="Heading3"/>
     <w:uiPriority w:val="9"/>
-    <w:rsid w:val="006F353A"/>
+    <w:rsid w:val="00794699"/>
     <w:rPr>
       <w:rFonts w:asciiTheme="majorHAnsi" w:eastAsiaTheme="majorEastAsia" w:hAnsiTheme="majorHAnsi" w:cstheme="majorBidi"/>
-      <w:color w:val="1F3763" w:themeColor="accent1" w:themeShade="7F"/>
-      <w:sz w:val="24"/>
+      <w:b/>
+      <w:color w:val="2F5496" w:themeColor="accent1" w:themeShade="BF"/>
+      <w:sz w:val="25"/>
       <w:szCs w:val="24"/>
     </w:rPr>
+  </w:style>
+  <w:style w:type="paragraph" w:styleId="Header">
+    <w:name w:val="header"/>
+    <w:basedOn w:val="Normal"/>
+    <w:link w:val="HeaderChar"/>
+    <w:uiPriority w:val="99"/>
+    <w:unhideWhenUsed/>
+    <w:rsid w:val="00E94EA7"/>
+    <w:pPr>
+      <w:tabs>
+        <w:tab w:val="center" w:pos="4680"/>
+        <w:tab w:val="right" w:pos="9360"/>
+      </w:tabs>
+      <w:spacing w:after="0" w:line="240" w:lineRule="auto"/>
+    </w:pPr>
+  </w:style>
+  <w:style w:type="character" w:customStyle="1" w:styleId="HeaderChar">
+    <w:name w:val="Header Char"/>
+    <w:basedOn w:val="DefaultParagraphFont"/>
+    <w:link w:val="Header"/>
+    <w:uiPriority w:val="99"/>
+    <w:rsid w:val="00E94EA7"/>
+  </w:style>
+  <w:style w:type="paragraph" w:styleId="Footer">
+    <w:name w:val="footer"/>
+    <w:basedOn w:val="Normal"/>
+    <w:link w:val="FooterChar"/>
+    <w:uiPriority w:val="99"/>
+    <w:unhideWhenUsed/>
+    <w:rsid w:val="00E94EA7"/>
+    <w:pPr>
+      <w:tabs>
+        <w:tab w:val="center" w:pos="4680"/>
+        <w:tab w:val="right" w:pos="9360"/>
+      </w:tabs>
+      <w:spacing w:after="0" w:line="240" w:lineRule="auto"/>
+    </w:pPr>
+  </w:style>
+  <w:style w:type="character" w:customStyle="1" w:styleId="FooterChar">
+    <w:name w:val="Footer Char"/>
+    <w:basedOn w:val="DefaultParagraphFont"/>
+    <w:link w:val="Footer"/>
+    <w:uiPriority w:val="99"/>
+    <w:rsid w:val="00E94EA7"/>
   </w:style>
 </w:styles>
 </file>

</xml_diff>

<commit_message>
website user guide and pdfviewer to file viewer
see summary
</commit_message>
<xml_diff>
--- a/Documentations/Website/website_userGuide.docx
+++ b/Documentations/Website/website_userGuide.docx
@@ -71,72 +71,394 @@
         <w:t xml:space="preserve">The website is the companion to the </w:t>
       </w:r>
       <w:r>
+        <w:t xml:space="preserve">‘Reaching </w:t>
+      </w:r>
+      <w:proofErr w:type="gramStart"/>
+      <w:r>
+        <w:t>For</w:t>
+      </w:r>
+      <w:proofErr w:type="gramEnd"/>
+      <w:r>
+        <w:t xml:space="preserve"> English’ mobile application</w:t>
+      </w:r>
+      <w:r>
+        <w:t>.</w:t>
+      </w:r>
+      <w:r>
+        <w:t xml:space="preserve"> </w:t>
+      </w:r>
+      <w:r>
+        <w:t xml:space="preserve">This site is the access point </w:t>
+      </w:r>
+      <w:r>
+        <w:t>for</w:t>
+      </w:r>
+      <w:r>
+        <w:t xml:space="preserve"> the administrators to the app who make the lessons for the app to access. Here</w:t>
+      </w:r>
+      <w:r>
+        <w:t xml:space="preserve"> the countries, grades, topics, and lessons are added and configured based on the curriculum/created lessons. All mentioned sections can be added or deleted, and in some instances edited.</w:t>
+      </w:r>
+      <w:r>
+        <w:t xml:space="preserve"> This site is only for the administrators/creators of the curriculum </w:t>
+      </w:r>
+      <w:proofErr w:type="gramStart"/>
+      <w:r>
+        <w:t>in order to</w:t>
+      </w:r>
+      <w:proofErr w:type="gramEnd"/>
+      <w:r>
+        <w:t xml:space="preserve"> maintain and update the app for its users.</w:t>
+      </w:r>
+    </w:p>
+    <w:p>
+      <w:pPr>
+        <w:pStyle w:val="Heading2"/>
+      </w:pPr>
+      <w:r>
+        <w:t>How the site is set up:</w:t>
+      </w:r>
+    </w:p>
+    <w:p>
+      <w:r>
+        <w:t>When accessing the site, the user is brought to a login page. Given the correct credentials will provide access to the rest of the site. Beyond the login page is both the ‘add page’ and ‘delete/edit page’.</w:t>
+      </w:r>
+      <w:r>
+        <w:t xml:space="preserve"> Separated in to their distinct functionality, adding to the database and removing or editing the database, respectively. The two pages refer to one another to provide easy maneuverability.</w:t>
+      </w:r>
+      <w:r>
+        <w:t xml:space="preserve"> In addition to </w:t>
+      </w:r>
+      <w:proofErr w:type="gramStart"/>
+      <w:r>
+        <w:t>the  mentioned</w:t>
+      </w:r>
+      <w:proofErr w:type="gramEnd"/>
+      <w:r>
+        <w:t xml:space="preserve"> pages, there is a ‘file viewer’ page. The purpose for this is to allow access to the files associated with each lesson</w:t>
+      </w:r>
+      <w:r>
+        <w:t>, either an mp3 or a pdf file. These can be downloaded or viewed through the browser.</w:t>
+      </w:r>
+    </w:p>
+    <w:p>
+      <w:pPr>
+        <w:pStyle w:val="Heading2"/>
+      </w:pPr>
+      <w:r>
+        <w:t>*Descriptions of Database Data:</w:t>
+      </w:r>
+    </w:p>
+    <w:p>
+      <w:pPr>
+        <w:pStyle w:val="Heading3"/>
+      </w:pPr>
+      <w:r>
+        <w:t>Country:</w:t>
+      </w:r>
+    </w:p>
+    <w:p>
+      <w:pPr>
+        <w:pStyle w:val="ListParagraph"/>
+        <w:numPr>
+          <w:ilvl w:val="0"/>
+          <w:numId w:val="13"/>
+        </w:numPr>
+      </w:pPr>
+      <w:r>
+        <w:t>‘</w:t>
+      </w:r>
+      <w:r>
         <w:rPr>
-          <w:highlight w:val="yellow"/>
+          <w:b/>
         </w:rPr>
-        <w:t>____</w:t>
-      </w:r>
-      <w:proofErr w:type="gramStart"/>
+        <w:t>Country</w:t>
+      </w:r>
+      <w:r>
+        <w:t>’: this is a Country in the database such as ‘Nicaragua’. When data is desired to be added to a certain Country, that Country needs to be in the database (needs to be added prior to trying to add data to that Country). A Country only needs to be added to the database once, then it can be referenced as many times as desired until removed from the database through the ‘delete page’.</w:t>
+      </w:r>
+    </w:p>
+    <w:p>
+      <w:pPr>
+        <w:pStyle w:val="Heading3"/>
+      </w:pPr>
+      <w:r>
+        <w:t>Grade:</w:t>
+      </w:r>
+    </w:p>
+    <w:p>
+      <w:pPr>
+        <w:pStyle w:val="ListParagraph"/>
+        <w:numPr>
+          <w:ilvl w:val="0"/>
+          <w:numId w:val="13"/>
+        </w:numPr>
+      </w:pPr>
+      <w:r>
+        <w:t>‘</w:t>
+      </w:r>
       <w:r>
         <w:rPr>
-          <w:highlight w:val="yellow"/>
+          <w:b/>
         </w:rPr>
-        <w:t>_(</w:t>
-      </w:r>
-      <w:proofErr w:type="gramEnd"/>
+        <w:t>Grade</w:t>
+      </w:r>
+      <w:r>
+        <w:t>’: this is a Grade in the database such as ‘12’. The database is pre-filled with Grades 1-12. The admin does not need to worry about adding or deleting Grades to and from the database. Grades are used as a basic data type for association.</w:t>
+      </w:r>
+    </w:p>
+    <w:p>
+      <w:pPr>
+        <w:pStyle w:val="Heading3"/>
+      </w:pPr>
+      <w:r>
+        <w:t>Topic:</w:t>
+      </w:r>
+    </w:p>
+    <w:p>
+      <w:pPr>
+        <w:pStyle w:val="ListParagraph"/>
+        <w:numPr>
+          <w:ilvl w:val="0"/>
+          <w:numId w:val="13"/>
+        </w:numPr>
+      </w:pPr>
+      <w:r>
+        <w:t>‘</w:t>
+      </w:r>
       <w:r>
         <w:rPr>
-          <w:highlight w:val="yellow"/>
+          <w:b/>
         </w:rPr>
-        <w:t>app name when it is figured out)_____</w:t>
+        <w:t>Topic</w:t>
+      </w:r>
+      <w:r>
+        <w:t>’: this is a Topic in the database such as ‘Occupation’ or ‘Health’. When data is desired to be added to a certain Topic, that Topic needs to be in the database (needs to be added prior to trying to add data associated with that Topic). A Topic only needs to be added to the database once, then it can be referenced as many times as desired until removed from the database through the ‘delete page’.</w:t>
+      </w:r>
+    </w:p>
+    <w:p>
+      <w:pPr>
+        <w:pStyle w:val="Heading3"/>
+      </w:pPr>
+      <w:r>
+        <w:t>Country Grade:</w:t>
+      </w:r>
+    </w:p>
+    <w:p>
+      <w:pPr>
+        <w:pStyle w:val="ListParagraph"/>
+        <w:numPr>
+          <w:ilvl w:val="0"/>
+          <w:numId w:val="13"/>
+        </w:numPr>
+      </w:pPr>
+      <w:r>
+        <w:t>‘</w:t>
       </w:r>
       <w:r>
         <w:rPr>
-          <w:highlight w:val="yellow"/>
+          <w:b/>
         </w:rPr>
+        <w:t>Country Grade</w:t>
+      </w:r>
+      <w:r>
+        <w:t xml:space="preserve">’: this is a Grade associated with a Country in the database such as ‘Grade 12 for Nicaragua’. When data is desired to be added to a certain Country’s Grade, that Grade needs to be associated with the desired Country first, meaning that the association needs to be in the database (needs to be added prior to trying to add data to that Country’s Grade). A Country’s </w:t>
+      </w:r>
+      <w:r>
+        <w:lastRenderedPageBreak/>
+        <w:t>Grade only needs to be added to the database once, then it can be referenced as many times as desired until removed from the database through the ‘delete page’.</w:t>
+      </w:r>
+    </w:p>
+    <w:p>
+      <w:pPr>
+        <w:pStyle w:val="Heading3"/>
+      </w:pPr>
+      <w:r>
+        <w:t>Country Grade Topic:</w:t>
+      </w:r>
+    </w:p>
+    <w:p>
+      <w:pPr>
+        <w:pStyle w:val="ListParagraph"/>
+        <w:numPr>
+          <w:ilvl w:val="0"/>
+          <w:numId w:val="13"/>
+        </w:numPr>
+      </w:pPr>
+      <w:r>
+        <w:t>‘</w:t>
+      </w:r>
+      <w:r>
+        <w:rPr>
+          <w:b/>
+        </w:rPr>
+        <w:t>Country Grade Topic</w:t>
+      </w:r>
+      <w:r>
+        <w:t>’: this is a Topic associated with a Country’s Grade in the database such as ‘Health for Grade 12 for Nicaragua’. When data is desired to be added to a Topic associated with a certain Country’s Grade, that Topic needs to be associated with the desired Country’s Grade first, meaning that the association needs to be in the database (needs to be added prior to trying to add data to that Topic in the Country’s Grade). A Country Grade Topic only needs to be added to the database once, then it can be referenced as many times as desired until removed from the database through the ‘delete page’.</w:t>
+      </w:r>
+    </w:p>
+    <w:p>
+      <w:pPr>
+        <w:pStyle w:val="Heading3"/>
+      </w:pPr>
+      <w:r>
+        <w:t>Lesson:</w:t>
+      </w:r>
+    </w:p>
+    <w:p>
+      <w:pPr>
+        <w:pStyle w:val="ListParagraph"/>
+        <w:numPr>
+          <w:ilvl w:val="0"/>
+          <w:numId w:val="13"/>
+        </w:numPr>
+      </w:pPr>
+      <w:r>
+        <w:t xml:space="preserve"> </w:t>
+      </w:r>
+      <w:r>
+        <w:t>‘</w:t>
+      </w:r>
+      <w:r>
+        <w:rPr>
+          <w:b/>
+        </w:rPr>
+        <w:t>Lesson</w:t>
+      </w:r>
+      <w:r>
+        <w:t>’:</w:t>
+      </w:r>
+      <w:r>
+        <w:t xml:space="preserve"> this is a Lesson associated with a Country Grade Topic in the database such as ‘Sick with a sick.mp3’. When a Lesson is desired to be added to a Country Grade Topic, that association needs to be in the database (needs to be added prior to trying to add a Lesson to a Country Grade Topic). Once a Lesson is added to the database, the app users have access to its contents. It is available until removed from the database through the ‘delete page’.</w:t>
+      </w:r>
+    </w:p>
+    <w:p>
+      <w:pPr>
+        <w:pStyle w:val="Heading3"/>
+      </w:pPr>
+      <w:r>
+        <w:t>*Example:</w:t>
+      </w:r>
+    </w:p>
+    <w:p>
+      <w:r>
+        <w:t>S</w:t>
+      </w:r>
+      <w:r>
+        <w:t xml:space="preserve">ay the admin wants a Lesson ‘Sick’ with a ‘sick.mp3’ file in a Topic called ‘Health’ for Grade </w:t>
+      </w:r>
+      <w:r>
+        <w:t>‘</w:t>
+      </w:r>
+      <w:r>
+        <w:t>12</w:t>
+      </w:r>
+      <w:r>
+        <w:t>’</w:t>
+      </w:r>
+      <w:r>
+        <w:t xml:space="preserve"> in</w:t>
+      </w:r>
+      <w:r>
+        <w:t xml:space="preserve"> the Country</w:t>
+      </w:r>
+      <w:r>
+        <w:t xml:space="preserve"> </w:t>
+      </w:r>
+      <w:r>
+        <w:t>‘</w:t>
+      </w:r>
+      <w:r>
+        <w:t>Nicaragua</w:t>
+      </w:r>
+      <w:r>
+        <w:t>’</w:t>
+      </w:r>
+      <w:r>
         <w:t>.</w:t>
       </w:r>
-      <w:r>
-        <w:t xml:space="preserve"> </w:t>
-      </w:r>
-      <w:r>
-        <w:t xml:space="preserve">This site is the access point </w:t>
-      </w:r>
-      <w:r>
-        <w:t>for</w:t>
-      </w:r>
-      <w:r>
-        <w:t xml:space="preserve"> the administrators to the app who make the lessons for the app to access. Here</w:t>
-      </w:r>
-      <w:r>
-        <w:t xml:space="preserve"> the countries, grades, topics, and lessons are added and configured based on the curriculum/created lessons. All mentioned sections can be added or deleted, and in some instances edited.</w:t>
-      </w:r>
-      <w:r>
-        <w:t xml:space="preserve"> This site is only for the administrators/creators of the curriculum </w:t>
-      </w:r>
-      <w:proofErr w:type="gramStart"/>
-      <w:r>
-        <w:t>in order to</w:t>
-      </w:r>
-      <w:proofErr w:type="gramEnd"/>
-      <w:r>
-        <w:t xml:space="preserve"> maintain and update the app for its users.</w:t>
-      </w:r>
-    </w:p>
-    <w:p>
-      <w:pPr>
-        <w:pStyle w:val="Heading2"/>
-      </w:pPr>
-      <w:r>
-        <w:t>How the site is set up:</w:t>
-      </w:r>
-    </w:p>
-    <w:p>
-      <w:r>
-        <w:t>When accessing the site, the user is brought to a login page. Given the correct credentials will provide access to the rest of the site. Beyond the login page is both the ‘add page’ and ‘delete/edit page’.</w:t>
-      </w:r>
-      <w:r>
-        <w:t xml:space="preserve"> Separated in to their distinct functionality, adding to the database and removing or editing the database, respectively. The two pages refer to one another to provide easy maneuverability.</w:t>
+    </w:p>
+    <w:p>
+      <w:pPr>
+        <w:pStyle w:val="ListParagraph"/>
+        <w:numPr>
+          <w:ilvl w:val="0"/>
+          <w:numId w:val="14"/>
+        </w:numPr>
+      </w:pPr>
+      <w:r>
+        <w:t>The Country ‘Nicaragua’ needs to be added to the database if it has not been added yet before.</w:t>
+      </w:r>
+    </w:p>
+    <w:p>
+      <w:pPr>
+        <w:pStyle w:val="ListParagraph"/>
+        <w:numPr>
+          <w:ilvl w:val="0"/>
+          <w:numId w:val="14"/>
+        </w:numPr>
+      </w:pPr>
+      <w:r>
+        <w:t>The Topic ‘Sick’ needs to be added to the database if it has not been added yet before.</w:t>
+      </w:r>
+    </w:p>
+    <w:p>
+      <w:pPr>
+        <w:pStyle w:val="ListParagraph"/>
+        <w:numPr>
+          <w:ilvl w:val="0"/>
+          <w:numId w:val="14"/>
+        </w:numPr>
+      </w:pPr>
+      <w:r>
+        <w:t>The Country Grade association ‘Nicaragua 12’needs to be added to the database if it has not been added yet before.</w:t>
+      </w:r>
+    </w:p>
+    <w:p>
+      <w:pPr>
+        <w:pStyle w:val="ListParagraph"/>
+        <w:numPr>
+          <w:ilvl w:val="0"/>
+          <w:numId w:val="14"/>
+        </w:numPr>
+      </w:pPr>
+      <w:r>
+        <w:t>The Country Grade Topic association ‘Nicaragua 12 Sick’ needs to be added to the database if it has not been added yet before.</w:t>
+      </w:r>
+    </w:p>
+    <w:p>
+      <w:pPr>
+        <w:pStyle w:val="ListParagraph"/>
+        <w:numPr>
+          <w:ilvl w:val="0"/>
+          <w:numId w:val="14"/>
+        </w:numPr>
+      </w:pPr>
+      <w:r>
+        <w:t>The Lesson ‘Sick’ with ‘sick.mp3’ needs to be added to the database to the ‘Nicaragua 12 Sick’ Country Grade Topic association.</w:t>
+      </w:r>
+    </w:p>
+    <w:p>
+      <w:r>
+        <w:t>*</w:t>
+      </w:r>
+      <w:r>
+        <w:rPr>
+          <w:b/>
+        </w:rPr>
+        <w:t>Conclusion</w:t>
+      </w:r>
+      <w:r>
+        <w:t xml:space="preserve">: </w:t>
+      </w:r>
+      <w:r>
+        <w:t>After that is complete the Lesson is available. And if any other Lesson or association uses any of the other already added associations, then the previously added associations do not need to be added again, they can be reused.</w:t>
+      </w:r>
+    </w:p>
+    <w:p>
+      <w:r>
+        <w:br w:type="page"/>
       </w:r>
     </w:p>
     <w:p/>
@@ -168,7 +490,7 @@
         <mc:AlternateContent>
           <mc:Choice Requires="wps">
             <w:drawing>
-              <wp:anchor distT="45720" distB="45720" distL="114300" distR="114300" simplePos="0" relativeHeight="251659264" behindDoc="0" locked="0" layoutInCell="1" allowOverlap="1" wp14:anchorId="1A7B6F56" wp14:editId="17CAD0B6">
+              <wp:anchor distT="45720" distB="45720" distL="114300" distR="114300" simplePos="0" relativeHeight="251659264" behindDoc="0" locked="0" layoutInCell="1" allowOverlap="1" wp14:anchorId="1A7B6F56" wp14:editId="1294B7A5">
                 <wp:simplePos x="0" y="0"/>
                 <wp:positionH relativeFrom="margin">
                   <wp:align>right</wp:align>
@@ -213,10 +535,7 @@
                         <w:txbxContent>
                           <w:p>
                             <w:r>
-                              <w:t>The above imag</w:t>
-                            </w:r>
-                            <w:r>
-                              <w:t>e shows the beginning / normal state of the login page. Very simple with a Date in the left corner and the ‘Username’ and ‘Password’ input in the center.</w:t>
+                              <w:t>The above image shows the beginning / normal state of the login page. Very simple with a Date and ‘File Viewer’ button in the left corner and the ‘Username’ and ‘Password’ input in the center.</w:t>
                             </w:r>
                           </w:p>
                         </w:txbxContent>
@@ -247,10 +566,7 @@
                   <w:txbxContent>
                     <w:p>
                       <w:r>
-                        <w:t>The above imag</w:t>
-                      </w:r>
-                      <w:r>
-                        <w:t>e shows the beginning / normal state of the login page. Very simple with a Date in the left corner and the ‘Username’ and ‘Password’ input in the center.</w:t>
+                        <w:t>The above image shows the beginning / normal state of the login page. Very simple with a Date and ‘File Viewer’ button in the left corner and the ‘Username’ and ‘Password’ input in the center.</w:t>
                       </w:r>
                     </w:p>
                   </w:txbxContent>
@@ -266,10 +582,10 @@
           <w:noProof/>
         </w:rPr>
         <w:drawing>
-          <wp:inline distT="0" distB="0" distL="0" distR="0" wp14:anchorId="4BB937D3" wp14:editId="7F6E1C10">
-            <wp:extent cx="5943600" cy="2646680"/>
-            <wp:effectExtent l="0" t="0" r="0" b="1270"/>
-            <wp:docPr id="1" name="Picture 1"/>
+          <wp:inline distT="0" distB="0" distL="0" distR="0" wp14:anchorId="6BE1EBD6" wp14:editId="484A2D79">
+            <wp:extent cx="5943600" cy="2576830"/>
+            <wp:effectExtent l="0" t="0" r="0" b="0"/>
+            <wp:docPr id="18" name="Picture 18"/>
             <wp:cNvGraphicFramePr>
               <a:graphicFrameLocks xmlns:a="http://schemas.openxmlformats.org/drawingml/2006/main" noChangeAspect="1"/>
             </wp:cNvGraphicFramePr>
@@ -277,7 +593,7 @@
               <a:graphicData uri="http://schemas.openxmlformats.org/drawingml/2006/picture">
                 <pic:pic xmlns:pic="http://schemas.openxmlformats.org/drawingml/2006/picture">
                   <pic:nvPicPr>
-                    <pic:cNvPr id="1" name="loginNormal.PNG"/>
+                    <pic:cNvPr id="18" name="loginNormal.PNG"/>
                     <pic:cNvPicPr/>
                   </pic:nvPicPr>
                   <pic:blipFill>
@@ -295,7 +611,7 @@
                   <pic:spPr>
                     <a:xfrm>
                       <a:off x="0" y="0"/>
-                      <a:ext cx="5943600" cy="2646680"/>
+                      <a:ext cx="5943600" cy="2576830"/>
                     </a:xfrm>
                     <a:prstGeom prst="rect">
                       <a:avLst/>
@@ -313,15 +629,14 @@
         <w:rPr>
           <w:noProof/>
         </w:rPr>
-        <w:lastRenderedPageBreak/>
         <w:drawing>
-          <wp:anchor distT="0" distB="0" distL="114300" distR="114300" simplePos="0" relativeHeight="251662336" behindDoc="1" locked="0" layoutInCell="1" allowOverlap="1" wp14:anchorId="32E6F8C3" wp14:editId="4AD7AF80">
+          <wp:anchor distT="0" distB="0" distL="114300" distR="114300" simplePos="0" relativeHeight="251662336" behindDoc="1" locked="0" layoutInCell="1" allowOverlap="1" wp14:anchorId="32E6F8C3" wp14:editId="3DD396CE">
             <wp:simplePos x="0" y="0"/>
             <wp:positionH relativeFrom="margin">
-              <wp:align>center</wp:align>
+              <wp:posOffset>834390</wp:posOffset>
             </wp:positionH>
             <wp:positionV relativeFrom="paragraph">
-              <wp:posOffset>0</wp:posOffset>
+              <wp:posOffset>731520</wp:posOffset>
             </wp:positionV>
             <wp:extent cx="4351020" cy="2385060"/>
             <wp:effectExtent l="0" t="0" r="0" b="0"/>
@@ -487,6 +802,11 @@
         <w:t>All that is required from the login page is a valid username and password. After the ‘Submit’ button is selected, the user will gain access to the ‘Add’ and ‘Delete/Edit’ pages.</w:t>
       </w:r>
     </w:p>
+    <w:p>
+      <w:r>
+        <w:br w:type="page"/>
+      </w:r>
+    </w:p>
     <w:p/>
     <w:p>
       <w:pPr>
@@ -507,7 +827,10 @@
     </w:p>
     <w:p>
       <w:r>
-        <w:t>The add page has two sections: a top and a bottom. The top portion is for the adding to the database, while the bottom is to display the lessons that already exist in the database to show what is already input.</w:t>
+        <w:t>The add page has two sections: a top and a bottom. The top portion is for the adding to the database, while the bottom is to display the lessons that already exist in the database</w:t>
+      </w:r>
+      <w:r>
+        <w:t>.</w:t>
       </w:r>
     </w:p>
     <w:p>
@@ -606,10 +929,10 @@
           <w:noProof/>
         </w:rPr>
         <w:drawing>
-          <wp:inline distT="0" distB="0" distL="0" distR="0" wp14:anchorId="5D69D3DF" wp14:editId="36077D4F">
-            <wp:extent cx="5943600" cy="2482215"/>
-            <wp:effectExtent l="0" t="0" r="0" b="0"/>
-            <wp:docPr id="10" name="Picture 10"/>
+          <wp:inline distT="0" distB="0" distL="0" distR="0" wp14:anchorId="1349DBF6" wp14:editId="76CC3A77">
+            <wp:extent cx="5943600" cy="2469515"/>
+            <wp:effectExtent l="0" t="0" r="0" b="6985"/>
+            <wp:docPr id="20" name="Picture 20"/>
             <wp:cNvGraphicFramePr>
               <a:graphicFrameLocks xmlns:a="http://schemas.openxmlformats.org/drawingml/2006/main" noChangeAspect="1"/>
             </wp:cNvGraphicFramePr>
@@ -617,7 +940,7 @@
               <a:graphicData uri="http://schemas.openxmlformats.org/drawingml/2006/picture">
                 <pic:pic xmlns:pic="http://schemas.openxmlformats.org/drawingml/2006/picture">
                   <pic:nvPicPr>
-                    <pic:cNvPr id="10" name="addNormalTop.PNG"/>
+                    <pic:cNvPr id="20" name="addNormalTop.PNG"/>
                     <pic:cNvPicPr/>
                   </pic:nvPicPr>
                   <pic:blipFill>
@@ -635,7 +958,7 @@
                   <pic:spPr>
                     <a:xfrm>
                       <a:off x="0" y="0"/>
-                      <a:ext cx="5943600" cy="2482215"/>
+                      <a:ext cx="5943600" cy="2469515"/>
                     </a:xfrm>
                     <a:prstGeom prst="rect">
                       <a:avLst/>
@@ -649,8 +972,10 @@
       </w:r>
     </w:p>
     <w:p/>
-    <w:p/>
-    <w:p/>
+    <w:p>
+      <w:bookmarkStart w:id="0" w:name="_GoBack"/>
+      <w:bookmarkEnd w:id="0"/>
+    </w:p>
     <w:p>
       <w:r>
         <w:rPr>
@@ -747,10 +1072,10 @@
           <w:noProof/>
         </w:rPr>
         <w:drawing>
-          <wp:inline distT="0" distB="0" distL="0" distR="0" wp14:anchorId="1BD4BA30" wp14:editId="06F19C92">
-            <wp:extent cx="5943600" cy="1503045"/>
-            <wp:effectExtent l="0" t="0" r="0" b="1905"/>
-            <wp:docPr id="6" name="Picture 6"/>
+          <wp:inline distT="0" distB="0" distL="0" distR="0" wp14:anchorId="3DDF02D6" wp14:editId="72E19CAF">
+            <wp:extent cx="5943600" cy="1505585"/>
+            <wp:effectExtent l="0" t="0" r="0" b="0"/>
+            <wp:docPr id="21" name="Picture 21"/>
             <wp:cNvGraphicFramePr>
               <a:graphicFrameLocks xmlns:a="http://schemas.openxmlformats.org/drawingml/2006/main" noChangeAspect="1"/>
             </wp:cNvGraphicFramePr>
@@ -758,7 +1083,7 @@
               <a:graphicData uri="http://schemas.openxmlformats.org/drawingml/2006/picture">
                 <pic:pic xmlns:pic="http://schemas.openxmlformats.org/drawingml/2006/picture">
                   <pic:nvPicPr>
-                    <pic:cNvPr id="6" name="addNormalBottom.PNG"/>
+                    <pic:cNvPr id="21" name="addNormalBottom.PNG"/>
                     <pic:cNvPicPr/>
                   </pic:nvPicPr>
                   <pic:blipFill>
@@ -776,7 +1101,7 @@
                   <pic:spPr>
                     <a:xfrm>
                       <a:off x="0" y="0"/>
-                      <a:ext cx="5943600" cy="1503045"/>
+                      <a:ext cx="5943600" cy="1505585"/>
                     </a:xfrm>
                     <a:prstGeom prst="rect">
                       <a:avLst/>
@@ -824,6 +1149,7 @@
         <w:pStyle w:val="Heading3"/>
       </w:pPr>
       <w:r>
+        <w:lastRenderedPageBreak/>
         <w:t>Navigation Button:</w:t>
       </w:r>
     </w:p>
@@ -833,10 +1159,10 @@
           <w:noProof/>
         </w:rPr>
         <w:drawing>
-          <wp:inline distT="0" distB="0" distL="0" distR="0" wp14:anchorId="048CFE49" wp14:editId="12900470">
-            <wp:extent cx="5943600" cy="847090"/>
-            <wp:effectExtent l="0" t="0" r="0" b="0"/>
-            <wp:docPr id="13" name="Picture 13"/>
+          <wp:inline distT="0" distB="0" distL="0" distR="0" wp14:anchorId="2D315E66" wp14:editId="4DA0F87F">
+            <wp:extent cx="5943600" cy="812800"/>
+            <wp:effectExtent l="0" t="0" r="0" b="6350"/>
+            <wp:docPr id="22" name="Picture 22"/>
             <wp:cNvGraphicFramePr>
               <a:graphicFrameLocks xmlns:a="http://schemas.openxmlformats.org/drawingml/2006/main" noChangeAspect="1"/>
             </wp:cNvGraphicFramePr>
@@ -844,7 +1170,7 @@
               <a:graphicData uri="http://schemas.openxmlformats.org/drawingml/2006/picture">
                 <pic:pic xmlns:pic="http://schemas.openxmlformats.org/drawingml/2006/picture">
                   <pic:nvPicPr>
-                    <pic:cNvPr id="13" name="addDescTitle.PNG"/>
+                    <pic:cNvPr id="22" name="addDescTitle.PNG"/>
                     <pic:cNvPicPr/>
                   </pic:nvPicPr>
                   <pic:blipFill>
@@ -862,7 +1188,7 @@
                   <pic:spPr>
                     <a:xfrm>
                       <a:off x="0" y="0"/>
-                      <a:ext cx="5943600" cy="847090"/>
+                      <a:ext cx="5943600" cy="812800"/>
                     </a:xfrm>
                     <a:prstGeom prst="rect">
                       <a:avLst/>
@@ -890,7 +1216,67 @@
         <w:t xml:space="preserve">left </w:t>
       </w:r>
       <w:r>
-        <w:t>of the page this button is found. This button is used to navigate between the add page and the delete/edit page. Once clicked, the browser will navigate to the delete/edit page.</w:t>
+        <w:t>of the page th</w:t>
+      </w:r>
+      <w:r>
+        <w:t>is</w:t>
+      </w:r>
+      <w:r>
+        <w:t xml:space="preserve"> button</w:t>
+      </w:r>
+      <w:r>
+        <w:t xml:space="preserve"> is</w:t>
+      </w:r>
+      <w:r>
+        <w:t xml:space="preserve"> found. This button is used to navigate between the </w:t>
+      </w:r>
+      <w:r>
+        <w:t>‘</w:t>
+      </w:r>
+      <w:r>
+        <w:t>add page</w:t>
+      </w:r>
+      <w:r>
+        <w:t>’</w:t>
+      </w:r>
+      <w:r>
+        <w:t xml:space="preserve"> and the </w:t>
+      </w:r>
+      <w:r>
+        <w:t>‘</w:t>
+      </w:r>
+      <w:r>
+        <w:t>delete/edit page</w:t>
+      </w:r>
+      <w:r>
+        <w:t>’</w:t>
+      </w:r>
+      <w:r>
+        <w:t xml:space="preserve">. Once clicked, the browser will navigate to the </w:t>
+      </w:r>
+      <w:r>
+        <w:t>‘</w:t>
+      </w:r>
+      <w:r>
+        <w:t>delete/edit page</w:t>
+      </w:r>
+      <w:r>
+        <w:t>’</w:t>
+      </w:r>
+      <w:r>
+        <w:t>.</w:t>
+      </w:r>
+    </w:p>
+    <w:p>
+      <w:pPr>
+        <w:pStyle w:val="ListParagraph"/>
+        <w:numPr>
+          <w:ilvl w:val="0"/>
+          <w:numId w:val="1"/>
+        </w:numPr>
+      </w:pPr>
+      <w:r>
+        <w:t>This button ‘File Viewer’ is used to navigate to the ‘File Viewer’ page to view the files in the browser.</w:t>
       </w:r>
     </w:p>
     <w:p>
@@ -994,7 +1380,6 @@
         <w:pStyle w:val="Heading3"/>
       </w:pPr>
       <w:r>
-        <w:lastRenderedPageBreak/>
         <w:t>Main Add Area:</w:t>
       </w:r>
     </w:p>
@@ -1048,6 +1433,7 @@
     </w:p>
     <w:p>
       <w:r>
+        <w:lastRenderedPageBreak/>
         <w:t xml:space="preserve">The main portion of the add page is this large area shown above. This is where </w:t>
       </w:r>
       <w:proofErr w:type="gramStart"/>
@@ -1068,7 +1454,25 @@
         </w:numPr>
       </w:pPr>
       <w:r>
-        <w:t xml:space="preserve">This portion refers to adding a new Country to the database. Once a Country </w:t>
+        <w:t xml:space="preserve">This portion refers to adding a new </w:t>
+      </w:r>
+      <w:r>
+        <w:t>‘</w:t>
+      </w:r>
+      <w:r>
+        <w:t>Country</w:t>
+      </w:r>
+      <w:r>
+        <w:t>’</w:t>
+      </w:r>
+      <w:r>
+        <w:t xml:space="preserve"> to the database. Once a </w:t>
+      </w:r>
+      <w:r>
+        <w:t>‘</w:t>
+      </w:r>
+      <w:r>
+        <w:t xml:space="preserve">Country </w:t>
       </w:r>
       <w:r>
         <w:t>is</w:t>
@@ -1090,14 +1494,128 @@
       </w:r>
       <w:proofErr w:type="gramEnd"/>
       <w:r>
-        <w:t xml:space="preserve"> for grades, topics, lessons to be added to a Country, the Country must first be added to the database through area 1.</w:t>
-      </w:r>
-      <w:r>
-        <w:t xml:space="preserve"> The area has one textbox for user entry, here is where the name of the new Country will be placed. Once typed, the user will click the button to the right labeled ‘Add Country’ to </w:t>
-      </w:r>
-      <w:r>
-        <w:t>attempt to add to the database. Anything that occurs will be reported to the previously mentioned log/message box.</w:t>
-      </w:r>
+        <w:t xml:space="preserve"> for </w:t>
+      </w:r>
+      <w:r>
+        <w:t>‘</w:t>
+      </w:r>
+      <w:r>
+        <w:t>G</w:t>
+      </w:r>
+      <w:r>
+        <w:t>rades</w:t>
+      </w:r>
+      <w:r>
+        <w:t>’</w:t>
+      </w:r>
+      <w:r>
+        <w:t xml:space="preserve">, </w:t>
+      </w:r>
+      <w:r>
+        <w:t>‘</w:t>
+      </w:r>
+      <w:r>
+        <w:t>T</w:t>
+      </w:r>
+      <w:r>
+        <w:t>opics</w:t>
+      </w:r>
+      <w:r>
+        <w:t>’</w:t>
+      </w:r>
+      <w:r>
+        <w:t xml:space="preserve">, </w:t>
+      </w:r>
+      <w:r>
+        <w:t>‘</w:t>
+      </w:r>
+      <w:r>
+        <w:t>L</w:t>
+      </w:r>
+      <w:r>
+        <w:t>essons</w:t>
+      </w:r>
+      <w:r>
+        <w:t>’</w:t>
+      </w:r>
+      <w:r>
+        <w:t xml:space="preserve"> to be added to a </w:t>
+      </w:r>
+      <w:r>
+        <w:t>‘</w:t>
+      </w:r>
+      <w:r>
+        <w:t>Country</w:t>
+      </w:r>
+      <w:r>
+        <w:t>’</w:t>
+      </w:r>
+      <w:r>
+        <w:t xml:space="preserve">, the </w:t>
+      </w:r>
+      <w:r>
+        <w:t>‘</w:t>
+      </w:r>
+      <w:r>
+        <w:t>Country</w:t>
+      </w:r>
+      <w:r>
+        <w:t>’</w:t>
+      </w:r>
+      <w:r>
+        <w:t xml:space="preserve"> must first be added to the database through area 1.</w:t>
+      </w:r>
+    </w:p>
+    <w:p>
+      <w:pPr>
+        <w:pStyle w:val="ListParagraph"/>
+        <w:numPr>
+          <w:ilvl w:val="1"/>
+          <w:numId w:val="15"/>
+        </w:numPr>
+      </w:pPr>
+      <w:r>
+        <w:t xml:space="preserve">The area has one textbox for user entry, here is where the name of the new </w:t>
+      </w:r>
+      <w:r>
+        <w:t>‘</w:t>
+      </w:r>
+      <w:r>
+        <w:t>Country</w:t>
+      </w:r>
+      <w:r>
+        <w:t>’</w:t>
+      </w:r>
+      <w:r>
+        <w:t xml:space="preserve"> will be placed.</w:t>
+      </w:r>
+    </w:p>
+    <w:p>
+      <w:pPr>
+        <w:pStyle w:val="ListParagraph"/>
+        <w:numPr>
+          <w:ilvl w:val="1"/>
+          <w:numId w:val="15"/>
+        </w:numPr>
+      </w:pPr>
+      <w:r>
+        <w:t xml:space="preserve">Once typed, the user will click the button to the right labeled ‘Add Country’ to </w:t>
+      </w:r>
+      <w:r>
+        <w:t xml:space="preserve">attempt to add to the database. Anything that occurs will be reported to the </w:t>
+      </w:r>
+      <w:r>
+        <w:t>log</w:t>
+      </w:r>
+      <w:r>
+        <w:t xml:space="preserve"> box.</w:t>
+      </w:r>
+    </w:p>
+    <w:p>
+      <w:pPr>
+        <w:pStyle w:val="ListParagraph"/>
+        <w:ind w:left="1440"/>
+      </w:pPr>
     </w:p>
     <w:p>
       <w:pPr>
@@ -1108,7 +1626,43 @@
         </w:numPr>
       </w:pPr>
       <w:r>
-        <w:t xml:space="preserve">This portion refers to adding a new Topic to the database. Once a Topic is added, then that new Topic can be referred to </w:t>
+        <w:t xml:space="preserve">This portion refers to adding a new </w:t>
+      </w:r>
+      <w:r>
+        <w:t>‘</w:t>
+      </w:r>
+      <w:r>
+        <w:t>Topic</w:t>
+      </w:r>
+      <w:r>
+        <w:t>’</w:t>
+      </w:r>
+      <w:r>
+        <w:t xml:space="preserve"> to the database. Once a </w:t>
+      </w:r>
+      <w:r>
+        <w:t>‘</w:t>
+      </w:r>
+      <w:r>
+        <w:t>Topic</w:t>
+      </w:r>
+      <w:r>
+        <w:t>’</w:t>
+      </w:r>
+      <w:r>
+        <w:t xml:space="preserve"> is added, then that new </w:t>
+      </w:r>
+      <w:r>
+        <w:t>‘</w:t>
+      </w:r>
+      <w:r>
+        <w:t>Topic</w:t>
+      </w:r>
+      <w:r>
+        <w:t>’</w:t>
+      </w:r>
+      <w:r>
+        <w:t xml:space="preserve"> can be referred to </w:t>
       </w:r>
       <w:proofErr w:type="gramStart"/>
       <w:r>
@@ -1116,7 +1670,19 @@
       </w:r>
       <w:proofErr w:type="gramEnd"/>
       <w:r>
-        <w:t xml:space="preserve"> add new content relating to a topic. </w:t>
+        <w:t xml:space="preserve"> add new content relating to a </w:t>
+      </w:r>
+      <w:r>
+        <w:t>‘T</w:t>
+      </w:r>
+      <w:r>
+        <w:t>opic</w:t>
+      </w:r>
+      <w:r>
+        <w:t>’</w:t>
+      </w:r>
+      <w:r>
+        <w:t xml:space="preserve">. </w:t>
       </w:r>
       <w:proofErr w:type="gramStart"/>
       <w:r>
@@ -1124,8 +1690,86 @@
       </w:r>
       <w:proofErr w:type="gramEnd"/>
       <w:r>
-        <w:t xml:space="preserve"> in order for a lesson or a Country’s grade to be associated with a topic, it first must be added to the database through area 2. The area has one textbox for user entry, here is where the name of the new Topic will be placed. Once typed, the user will click the button to the right labeled ‘Add Topic’ to attempt to add to the database. Anything that occurs will be reported to the log box.</w:t>
-      </w:r>
+        <w:t xml:space="preserve"> in order for a </w:t>
+      </w:r>
+      <w:r>
+        <w:t>‘</w:t>
+      </w:r>
+      <w:r>
+        <w:t>lesson</w:t>
+      </w:r>
+      <w:r>
+        <w:t>’</w:t>
+      </w:r>
+      <w:r>
+        <w:t xml:space="preserve"> or a </w:t>
+      </w:r>
+      <w:r>
+        <w:t>‘</w:t>
+      </w:r>
+      <w:r>
+        <w:t>Country’s grade</w:t>
+      </w:r>
+      <w:r>
+        <w:t>’</w:t>
+      </w:r>
+      <w:r>
+        <w:t xml:space="preserve"> to be associated with a </w:t>
+      </w:r>
+      <w:r>
+        <w:t>‘T</w:t>
+      </w:r>
+      <w:r>
+        <w:t>opic</w:t>
+      </w:r>
+      <w:r>
+        <w:t>’</w:t>
+      </w:r>
+      <w:r>
+        <w:t>, it first must be added to the database through area 2.</w:t>
+      </w:r>
+    </w:p>
+    <w:p>
+      <w:pPr>
+        <w:pStyle w:val="ListParagraph"/>
+        <w:numPr>
+          <w:ilvl w:val="1"/>
+          <w:numId w:val="16"/>
+        </w:numPr>
+      </w:pPr>
+      <w:r>
+        <w:t xml:space="preserve">The area has one textbox for user entry, here is where the name of the new </w:t>
+      </w:r>
+      <w:r>
+        <w:t>‘</w:t>
+      </w:r>
+      <w:r>
+        <w:t>Topic</w:t>
+      </w:r>
+      <w:r>
+        <w:t>’</w:t>
+      </w:r>
+      <w:r>
+        <w:t xml:space="preserve"> will be placed.</w:t>
+      </w:r>
+    </w:p>
+    <w:p>
+      <w:pPr>
+        <w:pStyle w:val="ListParagraph"/>
+        <w:numPr>
+          <w:ilvl w:val="1"/>
+          <w:numId w:val="16"/>
+        </w:numPr>
+      </w:pPr>
+      <w:r>
+        <w:t>Once typed, the user will click the button to the right labeled ‘Add Topic’ to attempt to add to the database. Anything that occurs will be reported to the log box.</w:t>
+      </w:r>
+    </w:p>
+    <w:p>
+      <w:pPr>
+        <w:pStyle w:val="ListParagraph"/>
+        <w:ind w:left="1440"/>
+      </w:pPr>
     </w:p>
     <w:p>
       <w:pPr>
@@ -1136,7 +1780,43 @@
         </w:numPr>
       </w:pPr>
       <w:r>
-        <w:t xml:space="preserve">This portion refers to associating a Grade with a given Country. Here is where the user first selects the Country that they want to add a Grade to, then the user selects the Grade that they want associated with the previously selected Country. </w:t>
+        <w:t xml:space="preserve">This portion refers to associating a Grade with a given Country. Here is where the user first selects the </w:t>
+      </w:r>
+      <w:r>
+        <w:t>‘</w:t>
+      </w:r>
+      <w:r>
+        <w:t>Country</w:t>
+      </w:r>
+      <w:r>
+        <w:t>’</w:t>
+      </w:r>
+      <w:r>
+        <w:t xml:space="preserve"> that they want to add a </w:t>
+      </w:r>
+      <w:r>
+        <w:t>‘</w:t>
+      </w:r>
+      <w:r>
+        <w:t>Grade</w:t>
+      </w:r>
+      <w:r>
+        <w:t>’</w:t>
+      </w:r>
+      <w:r>
+        <w:t xml:space="preserve"> to, then the user selects the Grade that they want associated with the previously selected </w:t>
+      </w:r>
+      <w:r>
+        <w:t>‘</w:t>
+      </w:r>
+      <w:r>
+        <w:t>Country</w:t>
+      </w:r>
+      <w:r>
+        <w:t>’</w:t>
+      </w:r>
+      <w:r>
+        <w:t xml:space="preserve">. </w:t>
       </w:r>
       <w:proofErr w:type="gramStart"/>
       <w:r>
@@ -1144,11 +1824,179 @@
       </w:r>
       <w:proofErr w:type="gramEnd"/>
       <w:r>
-        <w:t xml:space="preserve"> in order to add a topic or lessons associated with a given Country’s Grade, the user must first add the Country’s Grade through area 3. The area has two items: a dropbox that contains all Countries in the database and another dropbox that will be populated with all available Grades that can be associated with the selected Country. First the user uses the first dropbox to select </w:t>
-      </w:r>
-      <w:r>
-        <w:t>their Country. After selection, the second dropbox will automatically populate with all Grades that are able to be associated with that Country. Be sure to check the log box in case of information output. After both are selected, the user clicks the button to the right labeled ‘Add Country Grade’ in attempt to add the association. Anything that occurs will be reported to log box.</w:t>
-      </w:r>
+        <w:t xml:space="preserve"> in order to add a </w:t>
+      </w:r>
+      <w:r>
+        <w:t>‘T</w:t>
+      </w:r>
+      <w:r>
+        <w:t>opic</w:t>
+      </w:r>
+      <w:r>
+        <w:t>’</w:t>
+      </w:r>
+      <w:r>
+        <w:t xml:space="preserve"> or </w:t>
+      </w:r>
+      <w:r>
+        <w:t>‘L</w:t>
+      </w:r>
+      <w:r>
+        <w:t>esson</w:t>
+      </w:r>
+      <w:r>
+        <w:t>’</w:t>
+      </w:r>
+      <w:r>
+        <w:t xml:space="preserve"> associated with a given </w:t>
+      </w:r>
+      <w:r>
+        <w:t>‘</w:t>
+      </w:r>
+      <w:r>
+        <w:t>Country’s Grade</w:t>
+      </w:r>
+      <w:r>
+        <w:t>’</w:t>
+      </w:r>
+      <w:r>
+        <w:t xml:space="preserve">, the user must first add the </w:t>
+      </w:r>
+      <w:r>
+        <w:t>‘</w:t>
+      </w:r>
+      <w:r>
+        <w:t>Country’s Grade</w:t>
+      </w:r>
+      <w:r>
+        <w:t>’</w:t>
+      </w:r>
+      <w:r>
+        <w:t xml:space="preserve"> through area 3.</w:t>
+      </w:r>
+    </w:p>
+    <w:p>
+      <w:pPr>
+        <w:pStyle w:val="ListParagraph"/>
+        <w:numPr>
+          <w:ilvl w:val="1"/>
+          <w:numId w:val="17"/>
+        </w:numPr>
+      </w:pPr>
+      <w:r>
+        <w:t xml:space="preserve">The area has two items: a dropbox that contains all </w:t>
+      </w:r>
+      <w:r>
+        <w:t>‘</w:t>
+      </w:r>
+      <w:r>
+        <w:t>Countries</w:t>
+      </w:r>
+      <w:r>
+        <w:t>’</w:t>
+      </w:r>
+      <w:r>
+        <w:t xml:space="preserve"> in the database and another dropbox that will be populated with all available </w:t>
+      </w:r>
+      <w:r>
+        <w:t>‘</w:t>
+      </w:r>
+      <w:r>
+        <w:t>Grades</w:t>
+      </w:r>
+      <w:r>
+        <w:t>’</w:t>
+      </w:r>
+      <w:r>
+        <w:t xml:space="preserve"> that can be associated with the selected Country.</w:t>
+      </w:r>
+    </w:p>
+    <w:p>
+      <w:pPr>
+        <w:pStyle w:val="ListParagraph"/>
+        <w:numPr>
+          <w:ilvl w:val="1"/>
+          <w:numId w:val="17"/>
+        </w:numPr>
+      </w:pPr>
+      <w:r>
+        <w:t xml:space="preserve">First the user uses the first dropbox to select </w:t>
+      </w:r>
+      <w:r>
+        <w:t xml:space="preserve">their </w:t>
+      </w:r>
+      <w:r>
+        <w:t>‘</w:t>
+      </w:r>
+      <w:r>
+        <w:t>Country</w:t>
+      </w:r>
+      <w:r>
+        <w:t>’</w:t>
+      </w:r>
+      <w:r>
+        <w:t>.</w:t>
+      </w:r>
+    </w:p>
+    <w:p>
+      <w:pPr>
+        <w:pStyle w:val="ListParagraph"/>
+        <w:numPr>
+          <w:ilvl w:val="1"/>
+          <w:numId w:val="17"/>
+        </w:numPr>
+      </w:pPr>
+      <w:r>
+        <w:t xml:space="preserve">After selection, the second dropbox will automatically populate with all </w:t>
+      </w:r>
+      <w:r>
+        <w:t>‘</w:t>
+      </w:r>
+      <w:r>
+        <w:t>Grades</w:t>
+      </w:r>
+      <w:r>
+        <w:t>’</w:t>
+      </w:r>
+      <w:r>
+        <w:t xml:space="preserve"> that are able to be associated with that </w:t>
+      </w:r>
+      <w:r>
+        <w:t>‘</w:t>
+      </w:r>
+      <w:r>
+        <w:t>Country</w:t>
+      </w:r>
+      <w:r>
+        <w:t>’</w:t>
+      </w:r>
+      <w:r>
+        <w:t>. Be sure to check the log box in case of information output.</w:t>
+      </w:r>
+    </w:p>
+    <w:p>
+      <w:pPr>
+        <w:pStyle w:val="ListParagraph"/>
+        <w:numPr>
+          <w:ilvl w:val="1"/>
+          <w:numId w:val="17"/>
+        </w:numPr>
+      </w:pPr>
+      <w:r>
+        <w:t>After both are selected, the user clicks the button to the right labeled ‘Add Country Grade’ in attempt to add the association. Anything that occurs will be reported to</w:t>
+      </w:r>
+      <w:r>
+        <w:t xml:space="preserve"> the</w:t>
+      </w:r>
+      <w:r>
+        <w:t xml:space="preserve"> log box.</w:t>
+      </w:r>
+    </w:p>
+    <w:p>
+      <w:pPr>
+        <w:pStyle w:val="ListParagraph"/>
+        <w:ind w:left="1440"/>
+      </w:pPr>
     </w:p>
     <w:p>
       <w:pPr>
@@ -1159,7 +2007,79 @@
         </w:numPr>
       </w:pPr>
       <w:r>
-        <w:t xml:space="preserve">This portion refers to associating a Topic with a given Country’s Grade. Here is where the user first selects the Country Grade association that they want to add a Topic to, then the user selects the Topic that they want associated with the previously selected Country Grade. </w:t>
+        <w:t xml:space="preserve">This portion refers to associating a </w:t>
+      </w:r>
+      <w:r>
+        <w:t>‘</w:t>
+      </w:r>
+      <w:r>
+        <w:t>Topic</w:t>
+      </w:r>
+      <w:r>
+        <w:t>’</w:t>
+      </w:r>
+      <w:r>
+        <w:t xml:space="preserve"> with a given </w:t>
+      </w:r>
+      <w:r>
+        <w:t>‘</w:t>
+      </w:r>
+      <w:r>
+        <w:t>Country’s Grade</w:t>
+      </w:r>
+      <w:r>
+        <w:t>’</w:t>
+      </w:r>
+      <w:r>
+        <w:t xml:space="preserve">. Here is where the user first selects the </w:t>
+      </w:r>
+      <w:r>
+        <w:t>‘</w:t>
+      </w:r>
+      <w:r>
+        <w:t>Country Grade</w:t>
+      </w:r>
+      <w:r>
+        <w:t>’</w:t>
+      </w:r>
+      <w:r>
+        <w:t xml:space="preserve"> association that they want to add a </w:t>
+      </w:r>
+      <w:r>
+        <w:t>‘</w:t>
+      </w:r>
+      <w:r>
+        <w:t>Topic</w:t>
+      </w:r>
+      <w:r>
+        <w:t>’</w:t>
+      </w:r>
+      <w:r>
+        <w:t xml:space="preserve"> to, then the user selects the </w:t>
+      </w:r>
+      <w:r>
+        <w:t>‘</w:t>
+      </w:r>
+      <w:r>
+        <w:t>Topic</w:t>
+      </w:r>
+      <w:r>
+        <w:t>’</w:t>
+      </w:r>
+      <w:r>
+        <w:t xml:space="preserve"> that they want associated with the previously selected </w:t>
+      </w:r>
+      <w:r>
+        <w:t>‘</w:t>
+      </w:r>
+      <w:r>
+        <w:t>Country Grade</w:t>
+      </w:r>
+      <w:r>
+        <w:t>’</w:t>
+      </w:r>
+      <w:r>
+        <w:t xml:space="preserve">. </w:t>
       </w:r>
       <w:proofErr w:type="gramStart"/>
       <w:r>
@@ -1167,23 +2087,152 @@
       </w:r>
       <w:proofErr w:type="gramEnd"/>
       <w:r>
-        <w:t xml:space="preserve"> in order to add lessons associated with a given Country’s Grade, the user must first add the ‘Country Grade Topic’ association through area 4. The area has two items: a dropbox that </w:t>
-      </w:r>
+        <w:t xml:space="preserve"> in order to add </w:t>
+      </w:r>
+      <w:r>
+        <w:t>‘L</w:t>
+      </w:r>
+      <w:r>
+        <w:t>essons</w:t>
+      </w:r>
+      <w:r>
+        <w:t>’</w:t>
+      </w:r>
+      <w:r>
+        <w:t xml:space="preserve"> associated with a given </w:t>
+      </w:r>
+      <w:r>
+        <w:t>‘</w:t>
+      </w:r>
+      <w:r>
+        <w:t>Country’s Grade</w:t>
+      </w:r>
+      <w:r>
+        <w:t>’</w:t>
+      </w:r>
+      <w:r>
+        <w:t>, the user must first add the ‘Country Grade Topic’ association through area 4.</w:t>
+      </w:r>
+    </w:p>
+    <w:p>
+      <w:pPr>
+        <w:pStyle w:val="ListParagraph"/>
+        <w:numPr>
+          <w:ilvl w:val="1"/>
+          <w:numId w:val="18"/>
+        </w:numPr>
+      </w:pPr>
+      <w:r>
+        <w:t xml:space="preserve">The area has two items: a dropbox that contains all </w:t>
+      </w:r>
+      <w:r>
+        <w:t>‘</w:t>
+      </w:r>
+      <w:r>
+        <w:t>Country Grade</w:t>
+      </w:r>
+      <w:r>
+        <w:t>’</w:t>
+      </w:r>
+      <w:r>
+        <w:t xml:space="preserve"> associations in the database and another dropbox that will be populated with all available </w:t>
+      </w:r>
+      <w:r>
+        <w:t>‘</w:t>
+      </w:r>
+      <w:r>
+        <w:t>Topics</w:t>
+      </w:r>
+      <w:r>
+        <w:t>’</w:t>
+      </w:r>
+      <w:r>
+        <w:t xml:space="preserve"> that can be associated with the selected ‘Country Grade’.</w:t>
+      </w:r>
+    </w:p>
+    <w:p>
+      <w:pPr>
+        <w:pStyle w:val="ListParagraph"/>
+        <w:numPr>
+          <w:ilvl w:val="1"/>
+          <w:numId w:val="18"/>
+        </w:numPr>
+      </w:pPr>
+      <w:r>
+        <w:t>First the user uses the first dropbox to select their ‘Country Grade’.</w:t>
+      </w:r>
+    </w:p>
+    <w:p>
+      <w:pPr>
+        <w:pStyle w:val="ListParagraph"/>
+        <w:numPr>
+          <w:ilvl w:val="1"/>
+          <w:numId w:val="18"/>
+        </w:numPr>
+      </w:pPr>
       <w:r>
         <w:lastRenderedPageBreak/>
-        <w:t>contains all Country Grade associations in the database and another dropbox that will be populated with all available Topics that can be associated with the selected ‘Country Grade’. First the user uses the first dropbox to select their ‘Country Grade’. After selection, the second dropbox will automatically populate with all Topics that are able to be associated with that ‘Country Grade’. Be sure to check the log box in case of information output. After both are selected, the user clicks the button to the right labeled ‘Add Country Grade Topic’ in attempt to add the association. Anything that occurs will be reported to log box.</w:t>
-      </w:r>
+        <w:t xml:space="preserve">After selection, the second dropbox will automatically populate with all </w:t>
+      </w:r>
+      <w:r>
+        <w:t>‘</w:t>
+      </w:r>
+      <w:r>
+        <w:t>Topics</w:t>
+      </w:r>
+      <w:r>
+        <w:t>’</w:t>
+      </w:r>
+      <w:r>
+        <w:t xml:space="preserve"> that are able to be associated with that ‘Country Grade’. Be sure to check the log box in case of information output.</w:t>
+      </w:r>
+    </w:p>
+    <w:p>
+      <w:pPr>
+        <w:pStyle w:val="ListParagraph"/>
+        <w:numPr>
+          <w:ilvl w:val="1"/>
+          <w:numId w:val="18"/>
+        </w:numPr>
+      </w:pPr>
+      <w:r>
+        <w:t>After both are selected, the user clicks the button to the right labeled ‘Add Country Grade Topic’ in attempt to add the association. Anything that occurs will be reported to</w:t>
+      </w:r>
+      <w:r>
+        <w:t xml:space="preserve"> the</w:t>
+      </w:r>
+      <w:r>
+        <w:t xml:space="preserve"> log box.</w:t>
+      </w:r>
+    </w:p>
+    <w:p>
+      <w:pPr>
+        <w:pStyle w:val="ListParagraph"/>
+        <w:ind w:left="1440"/>
+      </w:pPr>
     </w:p>
     <w:p>
       <w:pPr>
         <w:pStyle w:val="ListParagraph"/>
         <w:numPr>
           <w:ilvl w:val="0"/>
-          <w:numId w:val="3"/>
+          <w:numId w:val="20"/>
         </w:numPr>
       </w:pPr>
       <w:r>
-        <w:t xml:space="preserve">This portion refers to associating a Lesson with a given </w:t>
+        <w:t xml:space="preserve">This portion refers to associating a </w:t>
+      </w:r>
+      <w:r>
+        <w:t>‘</w:t>
+      </w:r>
+      <w:r>
+        <w:t>Lesson</w:t>
+      </w:r>
+      <w:r>
+        <w:t>’</w:t>
+      </w:r>
+      <w:r>
+        <w:t xml:space="preserve"> with a given </w:t>
       </w:r>
       <w:r>
         <w:t>‘</w:t>
@@ -1210,19 +2259,37 @@
         <w:t xml:space="preserve">association that they want to add a </w:t>
       </w:r>
       <w:r>
+        <w:t>‘</w:t>
+      </w:r>
+      <w:r>
         <w:t>Lesson</w:t>
       </w:r>
       <w:r>
+        <w:t>’</w:t>
+      </w:r>
+      <w:r>
         <w:t xml:space="preserve"> to, then </w:t>
       </w:r>
       <w:r>
-        <w:t>the user fills in the remaining areas that relate to the Lesson that will be added</w:t>
+        <w:t xml:space="preserve">the user fills in the remaining areas that relate to the </w:t>
+      </w:r>
+      <w:r>
+        <w:t>‘</w:t>
+      </w:r>
+      <w:r>
+        <w:t>Lesson</w:t>
+      </w:r>
+      <w:r>
+        <w:t>’</w:t>
+      </w:r>
+      <w:r>
+        <w:t xml:space="preserve"> that will be added</w:t>
       </w:r>
       <w:r>
         <w:t xml:space="preserve">. The area has </w:t>
       </w:r>
       <w:r>
-        <w:t>four</w:t>
+        <w:t>three additional</w:t>
       </w:r>
       <w:r>
         <w:t xml:space="preserve"> items:</w:t>
@@ -1231,60 +2298,70 @@
     <w:p>
       <w:pPr>
         <w:pStyle w:val="ListParagraph"/>
-      </w:pPr>
-    </w:p>
-    <w:p>
-      <w:pPr>
-        <w:pStyle w:val="ListParagraph"/>
-        <w:ind w:left="1440" w:hanging="720"/>
-      </w:pPr>
-      <w:r>
-        <w:t>5.1)</w:t>
-      </w:r>
-      <w:r>
-        <w:tab/>
-      </w:r>
-      <w:r>
-        <w:t xml:space="preserve">a dropbox that contains all </w:t>
-      </w:r>
-      <w:r>
-        <w:t>‘</w:t>
-      </w:r>
-      <w:r>
-        <w:t>Country Grade</w:t>
-      </w:r>
-      <w:r>
-        <w:t xml:space="preserve"> Topic’</w:t>
-      </w:r>
-      <w:r>
-        <w:t xml:space="preserve"> associations in the database</w:t>
-      </w:r>
-      <w:r>
-        <w:t>, a textbox for the entry of the Lesson title.</w:t>
-      </w:r>
-    </w:p>
-    <w:p>
-      <w:pPr>
-        <w:pStyle w:val="ListParagraph"/>
-      </w:pPr>
-      <w:r>
-        <w:t>5.2)</w:t>
-      </w:r>
-      <w:r>
-        <w:tab/>
-        <w:t>another textbox for the entry of the text that goes along with the audio file</w:t>
-      </w:r>
-    </w:p>
-    <w:p>
-      <w:pPr>
-        <w:pStyle w:val="ListParagraph"/>
-      </w:pPr>
-      <w:r>
-        <w:t>5.3)</w:t>
-      </w:r>
-      <w:r>
-        <w:tab/>
-        <w:t>a file upload button to navigate to the mp3 audio file for the Lesson</w:t>
+        <w:ind w:left="360"/>
+      </w:pPr>
+    </w:p>
+    <w:p>
+      <w:pPr>
+        <w:pStyle w:val="ListParagraph"/>
+        <w:numPr>
+          <w:ilvl w:val="1"/>
+          <w:numId w:val="20"/>
+        </w:numPr>
+      </w:pPr>
+      <w:r>
+        <w:t xml:space="preserve">a textbox for the entry of the </w:t>
+      </w:r>
+      <w:r>
+        <w:t>‘</w:t>
+      </w:r>
+      <w:r>
+        <w:t>Lesson</w:t>
+      </w:r>
+      <w:r>
+        <w:t>’</w:t>
+      </w:r>
+      <w:r>
+        <w:t xml:space="preserve"> title.</w:t>
+      </w:r>
+    </w:p>
+    <w:p>
+      <w:pPr>
+        <w:pStyle w:val="ListParagraph"/>
+        <w:numPr>
+          <w:ilvl w:val="1"/>
+          <w:numId w:val="20"/>
+        </w:numPr>
+      </w:pPr>
+      <w:r>
+        <w:t>textbox for the entry of the text that goes along with the audio file</w:t>
+      </w:r>
+    </w:p>
+    <w:p>
+      <w:pPr>
+        <w:pStyle w:val="ListParagraph"/>
+        <w:numPr>
+          <w:ilvl w:val="1"/>
+          <w:numId w:val="20"/>
+        </w:numPr>
+      </w:pPr>
+      <w:r>
+        <w:t>a file upload button to navigate to the mp3</w:t>
+      </w:r>
+      <w:r>
+        <w:t xml:space="preserve"> or pdf</w:t>
+      </w:r>
+      <w:r>
+        <w:t xml:space="preserve"> file for the </w:t>
+      </w:r>
+      <w:r>
+        <w:t>‘</w:t>
+      </w:r>
+      <w:r>
+        <w:t>Lesson</w:t>
+      </w:r>
+      <w:r>
+        <w:t>’</w:t>
       </w:r>
       <w:r>
         <w:t>.</w:t>
@@ -1298,6 +2375,10 @@
     <w:p>
       <w:pPr>
         <w:pStyle w:val="ListParagraph"/>
+        <w:numPr>
+          <w:ilvl w:val="0"/>
+          <w:numId w:val="13"/>
+        </w:numPr>
       </w:pPr>
       <w:r>
         <w:t>First the user uses the dropbox to select their ‘Country Grade</w:t>
@@ -1309,7 +2390,19 @@
         <w:t xml:space="preserve">’. After selection, </w:t>
       </w:r>
       <w:r>
-        <w:t xml:space="preserve">the user will enter the title for the Lesson in the </w:t>
+        <w:t xml:space="preserve">the user will enter the title for the </w:t>
+      </w:r>
+      <w:r>
+        <w:t>‘</w:t>
+      </w:r>
+      <w:r>
+        <w:t>Lesson</w:t>
+      </w:r>
+      <w:r>
+        <w:t>’</w:t>
+      </w:r>
+      <w:r>
+        <w:t xml:space="preserve"> in the </w:t>
       </w:r>
       <w:r>
         <w:t>first</w:t>
@@ -1321,19 +2414,58 @@
         <w:t>textbox</w:t>
       </w:r>
       <w:r>
-        <w:t>. Next, the user will enter the text that goes</w:t>
+        <w:t>.</w:t>
+      </w:r>
+    </w:p>
+    <w:p>
+      <w:pPr>
+        <w:pStyle w:val="ListParagraph"/>
+        <w:numPr>
+          <w:ilvl w:val="0"/>
+          <w:numId w:val="13"/>
+        </w:numPr>
+      </w:pPr>
+      <w:r>
+        <w:t>Next, the user will enter the text that goes</w:t>
       </w:r>
       <w:r>
         <w:t xml:space="preserve"> with the audio file in the second textbox</w:t>
       </w:r>
       <w:r>
-        <w:t xml:space="preserve">. </w:t>
-      </w:r>
-      <w:r>
-        <w:t xml:space="preserve">Lastly, the user will click the button for the file upload and navigate and select the desired mp3 audio file. </w:t>
-      </w:r>
-      <w:r>
-        <w:t xml:space="preserve">Be sure to check the log box in case of information output. After </w:t>
+        <w:t>.</w:t>
+      </w:r>
+    </w:p>
+    <w:p>
+      <w:pPr>
+        <w:pStyle w:val="ListParagraph"/>
+        <w:numPr>
+          <w:ilvl w:val="0"/>
+          <w:numId w:val="13"/>
+        </w:numPr>
+      </w:pPr>
+      <w:r>
+        <w:t>Lastly, the user will click the button for the file upload and navigate and select the desired mp3</w:t>
+      </w:r>
+      <w:r>
+        <w:t xml:space="preserve"> or pdf</w:t>
+      </w:r>
+      <w:r>
+        <w:t xml:space="preserve"> file. </w:t>
+      </w:r>
+      <w:r>
+        <w:t>Be sure to check the log box in case of information output.</w:t>
+      </w:r>
+    </w:p>
+    <w:p>
+      <w:pPr>
+        <w:pStyle w:val="ListParagraph"/>
+        <w:numPr>
+          <w:ilvl w:val="0"/>
+          <w:numId w:val="13"/>
+        </w:numPr>
+      </w:pPr>
+      <w:r>
+        <w:t xml:space="preserve">After </w:t>
       </w:r>
       <w:r>
         <w:t>all content</w:t>
@@ -1354,10 +2486,25 @@
         <w:t xml:space="preserve"> in attempt to add the </w:t>
       </w:r>
       <w:r>
-        <w:t>Lesson with all the given information</w:t>
-      </w:r>
-      <w:r>
-        <w:t>. Anything that occurs will be reported to log box.</w:t>
+        <w:t>‘</w:t>
+      </w:r>
+      <w:r>
+        <w:t>Lesson</w:t>
+      </w:r>
+      <w:r>
+        <w:t>’</w:t>
+      </w:r>
+      <w:r>
+        <w:t xml:space="preserve"> with all the given information</w:t>
+      </w:r>
+      <w:r>
+        <w:t>. Anything that occurs will be reported to</w:t>
+      </w:r>
+      <w:r>
+        <w:t xml:space="preserve"> the</w:t>
+      </w:r>
+      <w:r>
+        <w:t xml:space="preserve"> log box.</w:t>
       </w:r>
     </w:p>
     <w:p>
@@ -1374,10 +2521,10 @@
           <w:noProof/>
         </w:rPr>
         <w:drawing>
-          <wp:inline distT="0" distB="0" distL="0" distR="0" wp14:anchorId="3D1067F6" wp14:editId="19DCCA9F">
+          <wp:inline distT="0" distB="0" distL="0" distR="0" wp14:anchorId="5A731303" wp14:editId="46257861">
             <wp:extent cx="5943600" cy="1505585"/>
             <wp:effectExtent l="0" t="0" r="0" b="0"/>
-            <wp:docPr id="12" name="Picture 12"/>
+            <wp:docPr id="23" name="Picture 23"/>
             <wp:cNvGraphicFramePr>
               <a:graphicFrameLocks xmlns:a="http://schemas.openxmlformats.org/drawingml/2006/main" noChangeAspect="1"/>
             </wp:cNvGraphicFramePr>
@@ -1385,7 +2532,7 @@
               <a:graphicData uri="http://schemas.openxmlformats.org/drawingml/2006/picture">
                 <pic:pic xmlns:pic="http://schemas.openxmlformats.org/drawingml/2006/picture">
                   <pic:nvPicPr>
-                    <pic:cNvPr id="12" name="addDescLessons.png"/>
+                    <pic:cNvPr id="23" name="addDescLessons.png"/>
                     <pic:cNvPicPr/>
                   </pic:nvPicPr>
                   <pic:blipFill>
@@ -1418,7 +2565,55 @@
     </w:p>
     <w:p>
       <w:r>
-        <w:t>The sub-main portion of the add page is the display of the Lessons data from the database. This is put in place to easily see what lessons are in the database for the app to use without having to navigate to the delete/edit page.</w:t>
+        <w:t xml:space="preserve">The sub-main portion of the </w:t>
+      </w:r>
+      <w:r>
+        <w:t>‘</w:t>
+      </w:r>
+      <w:r>
+        <w:t>add page</w:t>
+      </w:r>
+      <w:r>
+        <w:t>’</w:t>
+      </w:r>
+      <w:r>
+        <w:t xml:space="preserve"> is the display of the </w:t>
+      </w:r>
+      <w:r>
+        <w:t>‘</w:t>
+      </w:r>
+      <w:r>
+        <w:t>Lessons</w:t>
+      </w:r>
+      <w:r>
+        <w:t>’</w:t>
+      </w:r>
+      <w:r>
+        <w:t xml:space="preserve"> data from the database. This is put in place to easily see what </w:t>
+      </w:r>
+      <w:r>
+        <w:t>‘L</w:t>
+      </w:r>
+      <w:r>
+        <w:t>essons</w:t>
+      </w:r>
+      <w:r>
+        <w:t>’</w:t>
+      </w:r>
+      <w:r>
+        <w:t xml:space="preserve"> are in the database for the app to use without having to navigate to the </w:t>
+      </w:r>
+      <w:r>
+        <w:t>‘</w:t>
+      </w:r>
+      <w:r>
+        <w:t>delete/edit page</w:t>
+      </w:r>
+      <w:r>
+        <w:t>’ or ‘File Viewer’</w:t>
+      </w:r>
+      <w:r>
+        <w:t>.</w:t>
       </w:r>
     </w:p>
     <w:p>
@@ -1435,7 +2630,19 @@
         </w:numPr>
       </w:pPr>
       <w:r>
-        <w:t>The red boxed area refers to the header information associated with the Lessons. They read in order:</w:t>
+        <w:t xml:space="preserve">The red boxed area refers to the header information associated with the </w:t>
+      </w:r>
+      <w:r>
+        <w:t>‘</w:t>
+      </w:r>
+      <w:r>
+        <w:t>Lessons</w:t>
+      </w:r>
+      <w:r>
+        <w:t>’</w:t>
+      </w:r>
+      <w:r>
+        <w:t>. They read in order:</w:t>
       </w:r>
     </w:p>
     <w:p>
@@ -1507,6 +2714,7 @@
         </w:numPr>
       </w:pPr>
       <w:r>
+        <w:lastRenderedPageBreak/>
         <w:t>Filename: the file that is associated with the Lesson.</w:t>
       </w:r>
     </w:p>
@@ -1519,8 +2727,19 @@
         </w:numPr>
       </w:pPr>
       <w:r>
-        <w:lastRenderedPageBreak/>
-        <w:t>The area under the red boxed area is a table that contains the Lessons.</w:t>
+        <w:t xml:space="preserve">The area under the red boxed area is a table that contains the </w:t>
+      </w:r>
+      <w:r>
+        <w:t>‘</w:t>
+      </w:r>
+      <w:r>
+        <w:t>Lessons</w:t>
+      </w:r>
+      <w:r>
+        <w:t>’</w:t>
+      </w:r>
+      <w:r>
+        <w:t>.</w:t>
       </w:r>
     </w:p>
     <w:p>
@@ -1532,8 +2751,26 @@
         </w:numPr>
       </w:pPr>
       <w:r>
-        <w:t>The purple boxed area on the right shows a scroll bar. This allows the Lesson content to grow while keeping the site page the same size. So in order to see more Lessons, the user only needs to use the scroll bar.</w:t>
-      </w:r>
+        <w:t xml:space="preserve">The purple boxed area on the right shows a scroll bar. This allows the Lesson content to grow while keeping the site page the same size. </w:t>
+      </w:r>
+      <w:proofErr w:type="gramStart"/>
+      <w:r>
+        <w:t>So</w:t>
+      </w:r>
+      <w:proofErr w:type="gramEnd"/>
+      <w:r>
+        <w:t xml:space="preserve"> in order to see more Lessons, the user only needs to use the scroll bar.</w:t>
+      </w:r>
+    </w:p>
+    <w:p>
+      <w:r>
+        <w:br w:type="page"/>
+      </w:r>
+    </w:p>
+    <w:p>
+      <w:pPr>
+        <w:pStyle w:val="ListParagraph"/>
+      </w:pPr>
     </w:p>
     <w:p>
       <w:pPr>
@@ -1566,7 +2803,55 @@
     </w:p>
     <w:p>
       <w:r>
-        <w:t>The delete page is basically one section but divided up according to the type of data in the database. There is a separate table with its own scroll bar for each piece of data: Country, Topic, ‘Country Grade’, ‘Country Grade Topic’, and Lesson. This way the whole delete/edit page fits on to one page and to maneuver through the data, the user uses the scroll bar for each individual table.</w:t>
+        <w:t xml:space="preserve">The delete page is basically one section but divided up according to the type of data in the database. There is a separate table with its own scroll bar for each piece of data: </w:t>
+      </w:r>
+      <w:r>
+        <w:t>‘</w:t>
+      </w:r>
+      <w:r>
+        <w:t>Country</w:t>
+      </w:r>
+      <w:r>
+        <w:t>’</w:t>
+      </w:r>
+      <w:r>
+        <w:t xml:space="preserve">, </w:t>
+      </w:r>
+      <w:r>
+        <w:t>‘</w:t>
+      </w:r>
+      <w:r>
+        <w:t>Topic</w:t>
+      </w:r>
+      <w:r>
+        <w:t>’</w:t>
+      </w:r>
+      <w:r>
+        <w:t xml:space="preserve">, ‘Country Grade’, ‘Country Grade Topic’, and </w:t>
+      </w:r>
+      <w:r>
+        <w:t>‘</w:t>
+      </w:r>
+      <w:r>
+        <w:t>Lesson</w:t>
+      </w:r>
+      <w:r>
+        <w:t>’</w:t>
+      </w:r>
+      <w:r>
+        <w:t xml:space="preserve">. This way the whole </w:t>
+      </w:r>
+      <w:r>
+        <w:t>‘</w:t>
+      </w:r>
+      <w:r>
+        <w:t>delete/edit page</w:t>
+      </w:r>
+      <w:r>
+        <w:t>’</w:t>
+      </w:r>
+      <w:r>
+        <w:t xml:space="preserve"> fits on to one page and to maneuver through the data, the user uses the scroll bar for each individual table.</w:t>
       </w:r>
     </w:p>
     <w:p>
@@ -1575,10 +2860,10 @@
           <w:noProof/>
         </w:rPr>
         <w:drawing>
-          <wp:inline distT="0" distB="0" distL="0" distR="0" wp14:anchorId="4B30EDC3" wp14:editId="1338FEC2">
-            <wp:extent cx="5943600" cy="3196590"/>
-            <wp:effectExtent l="0" t="0" r="0" b="3810"/>
-            <wp:docPr id="4" name="Picture 4"/>
+          <wp:inline distT="0" distB="0" distL="0" distR="0" wp14:anchorId="50E3DC58" wp14:editId="578A42B4">
+            <wp:extent cx="5943600" cy="3070225"/>
+            <wp:effectExtent l="0" t="0" r="0" b="0"/>
+            <wp:docPr id="24" name="Picture 24"/>
             <wp:cNvGraphicFramePr>
               <a:graphicFrameLocks xmlns:a="http://schemas.openxmlformats.org/drawingml/2006/main" noChangeAspect="1"/>
             </wp:cNvGraphicFramePr>
@@ -1586,7 +2871,7 @@
               <a:graphicData uri="http://schemas.openxmlformats.org/drawingml/2006/picture">
                 <pic:pic xmlns:pic="http://schemas.openxmlformats.org/drawingml/2006/picture">
                   <pic:nvPicPr>
-                    <pic:cNvPr id="4" name="delNormal.png"/>
+                    <pic:cNvPr id="24" name="delNormal.png"/>
                     <pic:cNvPicPr/>
                   </pic:nvPicPr>
                   <pic:blipFill>
@@ -1604,7 +2889,7 @@
                   <pic:spPr>
                     <a:xfrm>
                       <a:off x="0" y="0"/>
-                      <a:ext cx="5943600" cy="3196590"/>
+                      <a:ext cx="5943600" cy="3070225"/>
                     </a:xfrm>
                     <a:prstGeom prst="rect">
                       <a:avLst/>
@@ -1652,10 +2937,10 @@
           <w:noProof/>
         </w:rPr>
         <w:drawing>
-          <wp:inline distT="0" distB="0" distL="0" distR="0" wp14:anchorId="2F3B7AB4" wp14:editId="5ECEF236">
-            <wp:extent cx="5943600" cy="814705"/>
-            <wp:effectExtent l="0" t="0" r="0" b="4445"/>
-            <wp:docPr id="16" name="Picture 16"/>
+          <wp:inline distT="0" distB="0" distL="0" distR="0" wp14:anchorId="1BAE5336" wp14:editId="01E530E8">
+            <wp:extent cx="5943600" cy="821055"/>
+            <wp:effectExtent l="0" t="0" r="0" b="0"/>
+            <wp:docPr id="25" name="Picture 25"/>
             <wp:cNvGraphicFramePr>
               <a:graphicFrameLocks xmlns:a="http://schemas.openxmlformats.org/drawingml/2006/main" noChangeAspect="1"/>
             </wp:cNvGraphicFramePr>
@@ -1663,7 +2948,7 @@
               <a:graphicData uri="http://schemas.openxmlformats.org/drawingml/2006/picture">
                 <pic:pic xmlns:pic="http://schemas.openxmlformats.org/drawingml/2006/picture">
                   <pic:nvPicPr>
-                    <pic:cNvPr id="16" name="delDescTitle.png"/>
+                    <pic:cNvPr id="25" name="delDescTitle.png"/>
                     <pic:cNvPicPr/>
                   </pic:nvPicPr>
                   <pic:blipFill>
@@ -1681,7 +2966,7 @@
                   <pic:spPr>
                     <a:xfrm>
                       <a:off x="0" y="0"/>
-                      <a:ext cx="5943600" cy="814705"/>
+                      <a:ext cx="5943600" cy="821055"/>
                     </a:xfrm>
                     <a:prstGeom prst="rect">
                       <a:avLst/>
@@ -1706,22 +2991,64 @@
         <w:t xml:space="preserve">At the top left of the page this button is found. This button is used to navigate between the </w:t>
       </w:r>
       <w:r>
+        <w:t>‘</w:t>
+      </w:r>
+      <w:r>
         <w:t>delete/edit</w:t>
       </w:r>
       <w:r>
-        <w:t xml:space="preserve"> page and the </w:t>
+        <w:t xml:space="preserve"> page</w:t>
+      </w:r>
+      <w:r>
+        <w:t>’</w:t>
+      </w:r>
+      <w:r>
+        <w:t xml:space="preserve"> and the </w:t>
+      </w:r>
+      <w:r>
+        <w:t>‘</w:t>
       </w:r>
       <w:r>
         <w:t>add</w:t>
       </w:r>
       <w:r>
-        <w:t xml:space="preserve"> page. Once clicked, the browser will navigate to the</w:t>
-      </w:r>
-      <w:r>
-        <w:t xml:space="preserve"> add </w:t>
-      </w:r>
-      <w:r>
-        <w:t>page.</w:t>
+        <w:t xml:space="preserve"> page</w:t>
+      </w:r>
+      <w:r>
+        <w:t>’</w:t>
+      </w:r>
+      <w:r>
+        <w:t>. Once clicked, the browser will navigate to the</w:t>
+      </w:r>
+      <w:r>
+        <w:t xml:space="preserve"> </w:t>
+      </w:r>
+      <w:r>
+        <w:t>‘</w:t>
+      </w:r>
+      <w:r>
+        <w:t xml:space="preserve">add </w:t>
+      </w:r>
+      <w:r>
+        <w:t>page</w:t>
+      </w:r>
+      <w:r>
+        <w:t>’</w:t>
+      </w:r>
+      <w:r>
+        <w:t>.</w:t>
+      </w:r>
+    </w:p>
+    <w:p>
+      <w:pPr>
+        <w:pStyle w:val="ListParagraph"/>
+        <w:numPr>
+          <w:ilvl w:val="0"/>
+          <w:numId w:val="6"/>
+        </w:numPr>
+      </w:pPr>
+      <w:r>
+        <w:t>This button ‘File Viewer’ is used to navigate to the ‘File Viewer’ page to view the files in the browser.</w:t>
       </w:r>
     </w:p>
     <w:p>
@@ -1876,82 +3203,118 @@
     </w:p>
     <w:p>
       <w:r>
-        <w:t>Th</w:t>
-      </w:r>
-      <w:r>
-        <w:t>is is</w:t>
+        <w:t xml:space="preserve">This is where all </w:t>
+      </w:r>
+      <w:r>
+        <w:t>the</w:t>
+      </w:r>
+      <w:r>
+        <w:t xml:space="preserve"> functionality of the </w:t>
+      </w:r>
+      <w:r>
+        <w:t>‘</w:t>
+      </w:r>
+      <w:r>
+        <w:t>delete/edit page</w:t>
+      </w:r>
+      <w:r>
+        <w:t>’</w:t>
+      </w:r>
+      <w:r>
+        <w:t xml:space="preserve"> is, the large area shown above. This is where </w:t>
+      </w:r>
+      <w:proofErr w:type="gramStart"/>
+      <w:r>
+        <w:t>all of</w:t>
+      </w:r>
+      <w:proofErr w:type="gramEnd"/>
+      <w:r>
+        <w:t xml:space="preserve"> the user interaction occurs in order to delete or edit existing content in the database for the app to use.</w:t>
+      </w:r>
+      <w:r>
+        <w:t xml:space="preserve"> The way it is set up is there is a table displaying all the content inside of the database. Each table represents a different piece</w:t>
+      </w:r>
+      <w:r>
+        <w:t xml:space="preserve"> of data</w:t>
+      </w:r>
+      <w:r>
+        <w:t xml:space="preserve"> (each explained below). This allows the user to delete or possibly edit every entry in the database that is currently available to the app.</w:t>
+      </w:r>
+    </w:p>
+    <w:p>
+      <w:r>
+        <w:t xml:space="preserve">*Some of the tables do not allow editing. This is because </w:t>
+      </w:r>
+      <w:proofErr w:type="gramStart"/>
+      <w:r>
+        <w:t>in order to</w:t>
+      </w:r>
+      <w:proofErr w:type="gramEnd"/>
+      <w:r>
+        <w:t xml:space="preserve"> edit pieces of data the user must do that through one of the basic data pieces such as </w:t>
+      </w:r>
+      <w:r>
+        <w:t>‘</w:t>
+      </w:r>
+      <w:r>
+        <w:t>Country</w:t>
+      </w:r>
+      <w:r>
+        <w:t>’</w:t>
+      </w:r>
+      <w:r>
+        <w:t xml:space="preserve"> or </w:t>
+      </w:r>
+      <w:r>
+        <w:t>‘</w:t>
+      </w:r>
+      <w:r>
+        <w:t>Topic</w:t>
+      </w:r>
+      <w:r>
+        <w:t>’</w:t>
+      </w:r>
+      <w:r>
+        <w:t xml:space="preserve">, or through pieces that are not bound to any other piece of data such as </w:t>
+      </w:r>
+      <w:r>
+        <w:t>‘</w:t>
+      </w:r>
+      <w:r>
+        <w:t>Title</w:t>
+      </w:r>
+      <w:r>
+        <w:t>’</w:t>
+      </w:r>
+      <w:r>
+        <w:t xml:space="preserve"> or </w:t>
+      </w:r>
+      <w:r>
+        <w:t>‘</w:t>
+      </w:r>
+      <w:r>
+        <w:t>Text</w:t>
+      </w:r>
+      <w:r>
+        <w:t>’</w:t>
       </w:r>
       <w:r>
         <w:t xml:space="preserve"> </w:t>
       </w:r>
       <w:r>
-        <w:t>where all whole functionality of the</w:t>
+        <w:t xml:space="preserve">inside of </w:t>
+      </w:r>
+      <w:r>
+        <w:t>‘</w:t>
+      </w:r>
+      <w:r>
+        <w:t>Lessons</w:t>
+      </w:r>
+      <w:r>
+        <w:t>’</w:t>
       </w:r>
       <w:r>
         <w:t xml:space="preserve"> </w:t>
-      </w:r>
-      <w:r>
-        <w:t>delete/edit</w:t>
-      </w:r>
-      <w:r>
-        <w:t xml:space="preserve"> page is</w:t>
-      </w:r>
-      <w:r>
-        <w:t>,</w:t>
-      </w:r>
-      <w:r>
-        <w:t xml:space="preserve"> th</w:t>
-      </w:r>
-      <w:r>
-        <w:t>e</w:t>
-      </w:r>
-      <w:r>
-        <w:t xml:space="preserve"> large area shown above. This is where </w:t>
-      </w:r>
-      <w:proofErr w:type="gramStart"/>
-      <w:r>
-        <w:t>all of</w:t>
-      </w:r>
-      <w:proofErr w:type="gramEnd"/>
-      <w:r>
-        <w:t xml:space="preserve"> the user interaction occurs in order to </w:t>
-      </w:r>
-      <w:r>
-        <w:t>delete or edit</w:t>
-      </w:r>
-      <w:r>
-        <w:t xml:space="preserve"> </w:t>
-      </w:r>
-      <w:r>
-        <w:t>existing</w:t>
-      </w:r>
-      <w:r>
-        <w:t xml:space="preserve"> content </w:t>
-      </w:r>
-      <w:r>
-        <w:t>in</w:t>
-      </w:r>
-      <w:r>
-        <w:t xml:space="preserve"> the database for the app to use.</w:t>
-      </w:r>
-      <w:r>
-        <w:t xml:space="preserve"> The way it is set up is there is a table displaying all the content inside of the database. Each table represents a different piece (each explained below). This allows the user to delete or possibly edit every entry in the database that is currently available to the app.</w:t>
-      </w:r>
-    </w:p>
-    <w:p>
-      <w:r>
-        <w:t xml:space="preserve">*Some of the tables do not allow editing. This is because </w:t>
-      </w:r>
-      <w:proofErr w:type="gramStart"/>
-      <w:r>
-        <w:t>in order to</w:t>
-      </w:r>
-      <w:proofErr w:type="gramEnd"/>
-      <w:r>
-        <w:t xml:space="preserve"> edit pieces of data the user must do that through one of the basic data pieces such as Country or Topic, or through pieces that are not bound to any other piece of data such as Title or Text </w:t>
-      </w:r>
-      <w:r>
-        <w:t xml:space="preserve">inside of Lessons </w:t>
       </w:r>
       <w:r>
         <w:t>(more on that below</w:t>
@@ -2019,10 +3382,55 @@
         <w:t xml:space="preserve">This area shows </w:t>
       </w:r>
       <w:r>
-        <w:t xml:space="preserve">all the Countries in the database. On the app, these Countries will show up for the app users to select. These are also the Countries that can be associated with </w:t>
-      </w:r>
-      <w:r>
-        <w:t>on the add page</w:t>
+        <w:t xml:space="preserve">all the </w:t>
+      </w:r>
+      <w:r>
+        <w:t>‘</w:t>
+      </w:r>
+      <w:r>
+        <w:t>Countries</w:t>
+      </w:r>
+      <w:r>
+        <w:t>’</w:t>
+      </w:r>
+      <w:r>
+        <w:t xml:space="preserve"> in the database. On the app, these </w:t>
+      </w:r>
+      <w:r>
+        <w:t>‘</w:t>
+      </w:r>
+      <w:r>
+        <w:t>Countries</w:t>
+      </w:r>
+      <w:r>
+        <w:t>’</w:t>
+      </w:r>
+      <w:r>
+        <w:t xml:space="preserve"> will show up for the app users to select. These are also the </w:t>
+      </w:r>
+      <w:r>
+        <w:t>‘</w:t>
+      </w:r>
+      <w:r>
+        <w:t>Countries</w:t>
+      </w:r>
+      <w:r>
+        <w:t>’</w:t>
+      </w:r>
+      <w:r>
+        <w:t xml:space="preserve"> that can be associated with </w:t>
+      </w:r>
+      <w:r>
+        <w:t xml:space="preserve">on the </w:t>
+      </w:r>
+      <w:r>
+        <w:t>‘</w:t>
+      </w:r>
+      <w:r>
+        <w:t>add page</w:t>
+      </w:r>
+      <w:r>
+        <w:t>’</w:t>
       </w:r>
       <w:r>
         <w:t xml:space="preserve">. </w:t>
@@ -2037,7 +3445,31 @@
         </w:numPr>
       </w:pPr>
       <w:r>
-        <w:t>A Country cannot be deleted unless there is no content associated with that given Country.</w:t>
+        <w:t xml:space="preserve">A </w:t>
+      </w:r>
+      <w:r>
+        <w:t>‘</w:t>
+      </w:r>
+      <w:r>
+        <w:t>Country</w:t>
+      </w:r>
+      <w:r>
+        <w:t>’</w:t>
+      </w:r>
+      <w:r>
+        <w:t xml:space="preserve"> cannot be deleted unless there is no content associated with that given </w:t>
+      </w:r>
+      <w:r>
+        <w:t>‘</w:t>
+      </w:r>
+      <w:r>
+        <w:t>Country</w:t>
+      </w:r>
+      <w:r>
+        <w:t>’</w:t>
+      </w:r>
+      <w:r>
+        <w:t>.</w:t>
       </w:r>
     </w:p>
     <w:p>
@@ -2055,7 +3487,16 @@
         <w:t>where</w:t>
       </w:r>
       <w:r>
-        <w:t xml:space="preserve"> the previous Country</w:t>
+        <w:t xml:space="preserve"> the previous </w:t>
+      </w:r>
+      <w:r>
+        <w:t>‘</w:t>
+      </w:r>
+      <w:r>
+        <w:t>Country</w:t>
+      </w:r>
+      <w:r>
+        <w:t>’</w:t>
       </w:r>
       <w:r>
         <w:t xml:space="preserve"> name</w:t>
@@ -2076,22 +3517,40 @@
         <w:t xml:space="preserve">This area shows all the </w:t>
       </w:r>
       <w:r>
+        <w:t>‘</w:t>
+      </w:r>
+      <w:r>
         <w:t>Topics</w:t>
       </w:r>
       <w:r>
-        <w:t xml:space="preserve"> in the database. These are</w:t>
-      </w:r>
-      <w:r>
-        <w:t xml:space="preserve"> </w:t>
-      </w:r>
-      <w:r>
-        <w:t xml:space="preserve">the </w:t>
+        <w:t>’</w:t>
+      </w:r>
+      <w:r>
+        <w:t xml:space="preserve"> in the database. These are the </w:t>
+      </w:r>
+      <w:r>
+        <w:t>‘</w:t>
       </w:r>
       <w:r>
         <w:t>Topics</w:t>
       </w:r>
       <w:r>
-        <w:t xml:space="preserve"> that can be associated with on the add page.</w:t>
+        <w:t>’</w:t>
+      </w:r>
+      <w:r>
+        <w:t xml:space="preserve"> that can be associated with on the </w:t>
+      </w:r>
+      <w:r>
+        <w:t>‘</w:t>
+      </w:r>
+      <w:r>
+        <w:t>add page</w:t>
+      </w:r>
+      <w:r>
+        <w:t>’</w:t>
+      </w:r>
+      <w:r>
+        <w:t>.</w:t>
       </w:r>
     </w:p>
     <w:p>
@@ -2106,13 +3565,25 @@
         <w:t xml:space="preserve">A </w:t>
       </w:r>
       <w:r>
+        <w:t>‘</w:t>
+      </w:r>
+      <w:r>
         <w:t>Topic</w:t>
       </w:r>
       <w:r>
+        <w:t>’</w:t>
+      </w:r>
+      <w:r>
         <w:t xml:space="preserve"> cannot be deleted unless there is no content associated with that given </w:t>
       </w:r>
       <w:r>
+        <w:t>‘</w:t>
+      </w:r>
+      <w:r>
         <w:t>Topic</w:t>
+      </w:r>
+      <w:r>
+        <w:t>’</w:t>
       </w:r>
       <w:r>
         <w:t xml:space="preserve">. </w:t>
@@ -2130,16 +3601,28 @@
         <w:t xml:space="preserve">The name of the </w:t>
       </w:r>
       <w:r>
+        <w:t>‘</w:t>
+      </w:r>
+      <w:r>
         <w:t>Topic</w:t>
       </w:r>
       <w:r>
+        <w:t>’</w:t>
+      </w:r>
+      <w:r>
         <w:t xml:space="preserve"> can be edited, which will propagate down through the database and replace where the previous </w:t>
       </w:r>
       <w:r>
-        <w:t>Topic name</w:t>
-      </w:r>
-      <w:r>
-        <w:t xml:space="preserve"> was listed to the new edited version.</w:t>
+        <w:t>‘</w:t>
+      </w:r>
+      <w:r>
+        <w:t>Topic</w:t>
+      </w:r>
+      <w:r>
+        <w:t>’</w:t>
+      </w:r>
+      <w:r>
+        <w:t xml:space="preserve"> name was listed to the new edited version.</w:t>
       </w:r>
     </w:p>
     <w:p>
@@ -2160,28 +3643,28 @@
         <w:t xml:space="preserve"> in the database. On the app, these </w:t>
       </w:r>
       <w:r>
-        <w:t xml:space="preserve">‘Country Grade’ </w:t>
-      </w:r>
-      <w:r>
-        <w:t xml:space="preserve">associations </w:t>
+        <w:t xml:space="preserve">‘Country Grade’ associations </w:t>
       </w:r>
       <w:r>
         <w:t xml:space="preserve">will show up for the app users to select. These are also the </w:t>
       </w:r>
       <w:r>
-        <w:t>‘Country Grade</w:t>
-      </w:r>
-      <w:r>
-        <w:t>s</w:t>
-      </w:r>
-      <w:r>
-        <w:t>’</w:t>
-      </w:r>
-      <w:r>
-        <w:t xml:space="preserve"> </w:t>
-      </w:r>
-      <w:r>
-        <w:t xml:space="preserve">that can be associated with on the add page. </w:t>
+        <w:t xml:space="preserve">‘Country Grades’ </w:t>
+      </w:r>
+      <w:r>
+        <w:t xml:space="preserve">that can be associated with on the </w:t>
+      </w:r>
+      <w:r>
+        <w:t>‘</w:t>
+      </w:r>
+      <w:r>
+        <w:t>add page</w:t>
+      </w:r>
+      <w:r>
+        <w:t>’</w:t>
+      </w:r>
+      <w:r>
+        <w:t xml:space="preserve">. </w:t>
       </w:r>
     </w:p>
     <w:p>
@@ -2199,7 +3682,19 @@
         <w:t xml:space="preserve">‘Country Grade’ </w:t>
       </w:r>
       <w:r>
-        <w:t>cannot be deleted unless there is no content associated with that given Country.</w:t>
+        <w:t xml:space="preserve">cannot be deleted unless there is no content associated with that given </w:t>
+      </w:r>
+      <w:r>
+        <w:t>‘</w:t>
+      </w:r>
+      <w:r>
+        <w:t>Country</w:t>
+      </w:r>
+      <w:r>
+        <w:t xml:space="preserve"> Grade’</w:t>
+      </w:r>
+      <w:r>
+        <w:t>.</w:t>
       </w:r>
     </w:p>
     <w:p>
@@ -2226,7 +3721,31 @@
         <w:t xml:space="preserve"> be edited, </w:t>
       </w:r>
       <w:r>
-        <w:t>since it relies on the basic datatypes: Country and Grade. Changing either of these would put the database in an invalid state.</w:t>
+        <w:t xml:space="preserve">since it relies on the basic datatypes: </w:t>
+      </w:r>
+      <w:r>
+        <w:t>‘</w:t>
+      </w:r>
+      <w:r>
+        <w:t>Country</w:t>
+      </w:r>
+      <w:r>
+        <w:t>’</w:t>
+      </w:r>
+      <w:r>
+        <w:t xml:space="preserve"> and </w:t>
+      </w:r>
+      <w:r>
+        <w:t>‘</w:t>
+      </w:r>
+      <w:r>
+        <w:t>Grade</w:t>
+      </w:r>
+      <w:r>
+        <w:t>’</w:t>
+      </w:r>
+      <w:r>
+        <w:t>. Changing either of these would put the database in an invalid state.</w:t>
       </w:r>
     </w:p>
     <w:p>
@@ -2238,16 +3757,28 @@
         </w:numPr>
       </w:pPr>
       <w:r>
-        <w:t>This area shows all the ‘Country Grade</w:t>
-      </w:r>
-      <w:r>
-        <w:t xml:space="preserve"> Topic</w:t>
-      </w:r>
-      <w:r>
-        <w:t>’ associations in the database. On the app, these ‘Country Grade Topic’ associations will show up for the app users to select. These are also the ‘Country Grade Topic’ that can be associated with on the add page</w:t>
-      </w:r>
-      <w:r>
-        <w:t xml:space="preserve"> for adding Lessons</w:t>
+        <w:t xml:space="preserve">This area shows all the ‘Country Grade Topic’ associations in the database. On the app, these ‘Country Grade Topic’ associations will show up for the app users to select. These are also the ‘Country Grade Topic’ that can be associated with on the </w:t>
+      </w:r>
+      <w:r>
+        <w:t>‘</w:t>
+      </w:r>
+      <w:r>
+        <w:t>add page</w:t>
+      </w:r>
+      <w:r>
+        <w:t>’</w:t>
+      </w:r>
+      <w:r>
+        <w:t xml:space="preserve"> for adding </w:t>
+      </w:r>
+      <w:r>
+        <w:t>‘</w:t>
+      </w:r>
+      <w:r>
+        <w:t>Lessons</w:t>
+      </w:r>
+      <w:r>
+        <w:t>’</w:t>
       </w:r>
       <w:r>
         <w:t xml:space="preserve">. </w:t>
@@ -2271,22 +3802,58 @@
         <w:t xml:space="preserve"> deleted</w:t>
       </w:r>
       <w:r>
-        <w:t xml:space="preserve"> at the expense of all the Lessons associated with the selected </w:t>
-      </w:r>
-      <w:r>
-        <w:t>‘Country Grade Topic’</w:t>
+        <w:t xml:space="preserve"> at the expense of </w:t>
+      </w:r>
+      <w:r>
+        <w:rPr>
+          <w:u w:val="single"/>
+        </w:rPr>
+        <w:t>all</w:t>
+      </w:r>
+      <w:r>
+        <w:t xml:space="preserve"> the </w:t>
+      </w:r>
+      <w:r>
+        <w:t>‘</w:t>
+      </w:r>
+      <w:r>
+        <w:t>Lessons</w:t>
+      </w:r>
+      <w:r>
+        <w:t>’</w:t>
+      </w:r>
+      <w:r>
+        <w:t xml:space="preserve"> associated with the selected ‘Country Grade Topic’</w:t>
+      </w:r>
+      <w:r>
+        <w:t xml:space="preserve"> to be deleted as well</w:t>
       </w:r>
       <w:r>
         <w:t>.</w:t>
       </w:r>
       <w:r>
-        <w:t xml:space="preserve"> This is a table where it can remove data from the table even though there is data associated with it. It will remove the </w:t>
-      </w:r>
-      <w:r>
-        <w:t>‘Country Grade Topic’</w:t>
-      </w:r>
-      <w:r>
-        <w:t xml:space="preserve"> and every Lesson associated with it.</w:t>
+        <w:t xml:space="preserve"> This is a table where it can remove data from the table even though there is data associated with it. It will remove the ‘Country Grade Topic’ and </w:t>
+      </w:r>
+      <w:r>
+        <w:rPr>
+          <w:u w:val="single"/>
+        </w:rPr>
+        <w:t>every</w:t>
+      </w:r>
+      <w:r>
+        <w:t xml:space="preserve"> </w:t>
+      </w:r>
+      <w:r>
+        <w:t>‘</w:t>
+      </w:r>
+      <w:r>
+        <w:t>Lesson</w:t>
+      </w:r>
+      <w:r>
+        <w:t>’</w:t>
+      </w:r>
+      <w:r>
+        <w:t xml:space="preserve"> associated with it.</w:t>
       </w:r>
     </w:p>
     <w:p>
@@ -2298,19 +3865,43 @@
         </w:numPr>
       </w:pPr>
       <w:r>
-        <w:t>The ‘Country Grade Topic’ cannot be edited, since it relies on the basic datatypes: Country</w:t>
-      </w:r>
-      <w:r>
-        <w:t>, Grade and Topic</w:t>
-      </w:r>
-      <w:r>
-        <w:t xml:space="preserve">. Changing </w:t>
-      </w:r>
-      <w:r>
-        <w:t>any</w:t>
-      </w:r>
-      <w:r>
-        <w:t xml:space="preserve"> of these would put the database in an invalid state.</w:t>
+        <w:t xml:space="preserve">The ‘Country Grade Topic’ cannot be edited, since it relies on the basic datatypes: </w:t>
+      </w:r>
+      <w:r>
+        <w:t>‘</w:t>
+      </w:r>
+      <w:r>
+        <w:t>Country</w:t>
+      </w:r>
+      <w:r>
+        <w:t>’</w:t>
+      </w:r>
+      <w:r>
+        <w:t xml:space="preserve">, </w:t>
+      </w:r>
+      <w:r>
+        <w:t>‘</w:t>
+      </w:r>
+      <w:r>
+        <w:t>Grade</w:t>
+      </w:r>
+      <w:r>
+        <w:t>’</w:t>
+      </w:r>
+      <w:r>
+        <w:t xml:space="preserve"> and </w:t>
+      </w:r>
+      <w:r>
+        <w:t>‘</w:t>
+      </w:r>
+      <w:r>
+        <w:t>Topic</w:t>
+      </w:r>
+      <w:r>
+        <w:t>’</w:t>
+      </w:r>
+      <w:r>
+        <w:t>. Changing any of these would put the database in an invalid state.</w:t>
       </w:r>
     </w:p>
     <w:p>
@@ -2325,13 +3916,25 @@
         <w:t xml:space="preserve">This area shows all the </w:t>
       </w:r>
       <w:r>
+        <w:t>‘</w:t>
+      </w:r>
+      <w:r>
         <w:t>Lessons</w:t>
       </w:r>
       <w:r>
+        <w:t>’</w:t>
+      </w:r>
+      <w:r>
         <w:t xml:space="preserve"> in the database. On the app, these </w:t>
       </w:r>
       <w:r>
+        <w:t>‘</w:t>
+      </w:r>
+      <w:r>
         <w:t>Lessons</w:t>
+      </w:r>
+      <w:r>
+        <w:t>’</w:t>
       </w:r>
       <w:r>
         <w:t xml:space="preserve"> will show up for the app users to select.</w:t>
@@ -2349,9 +3952,15 @@
         <w:t xml:space="preserve">A </w:t>
       </w:r>
       <w:r>
+        <w:t>‘</w:t>
+      </w:r>
+      <w:r>
         <w:t>Lesson</w:t>
       </w:r>
       <w:r>
+        <w:t>’</w:t>
+      </w:r>
+      <w:r>
         <w:t xml:space="preserve"> </w:t>
       </w:r>
       <w:r>
@@ -2361,15 +3970,25 @@
         <w:t>.</w:t>
       </w:r>
       <w:r>
-        <w:t xml:space="preserve"> Removing the Lesson will make </w:t>
-      </w:r>
-      <w:proofErr w:type="gramStart"/>
-      <w:r>
-        <w:t>it</w:t>
-      </w:r>
-      <w:proofErr w:type="gramEnd"/>
-      <w:r>
-        <w:t xml:space="preserve"> so the app users will not see the Lesson anymore and the mp3 file is removed from the database.</w:t>
+        <w:t xml:space="preserve"> Removing the </w:t>
+      </w:r>
+      <w:r>
+        <w:t>‘</w:t>
+      </w:r>
+      <w:r>
+        <w:t>Lesson</w:t>
+      </w:r>
+      <w:r>
+        <w:t>’</w:t>
+      </w:r>
+      <w:r>
+        <w:t xml:space="preserve"> will make it so the app users will not see the Lesson anymore and the mp3 </w:t>
+      </w:r>
+      <w:r>
+        <w:t xml:space="preserve">or pdf </w:t>
+      </w:r>
+      <w:r>
+        <w:t>file is removed from the database.</w:t>
       </w:r>
     </w:p>
     <w:p>
@@ -2384,13 +4003,37 @@
         <w:t xml:space="preserve">The </w:t>
       </w:r>
       <w:r>
-        <w:t>Title and the Text</w:t>
+        <w:t>‘</w:t>
+      </w:r>
+      <w:r>
+        <w:t>Title</w:t>
+      </w:r>
+      <w:r>
+        <w:t>’</w:t>
+      </w:r>
+      <w:r>
+        <w:t xml:space="preserve"> and the </w:t>
+      </w:r>
+      <w:r>
+        <w:t>‘</w:t>
+      </w:r>
+      <w:r>
+        <w:t>Text</w:t>
+      </w:r>
+      <w:r>
+        <w:t>’</w:t>
       </w:r>
       <w:r>
         <w:t xml:space="preserve"> of the </w:t>
       </w:r>
       <w:r>
+        <w:t>‘</w:t>
+      </w:r>
+      <w:r>
         <w:t>Lesson</w:t>
+      </w:r>
+      <w:r>
+        <w:t>’</w:t>
       </w:r>
       <w:r>
         <w:t xml:space="preserve"> can be edited</w:t>
@@ -2545,13 +4188,45 @@
         </w:numPr>
       </w:pPr>
       <w:r>
-        <w:t xml:space="preserve">Refer to #4 in the ‘Main Delete/Edit’ image. When a ‘Country Grade Topic’ is to be removed, it will remove the </w:t>
-      </w:r>
-      <w:r>
-        <w:t>‘Country Grade Topic’</w:t>
-      </w:r>
-      <w:r>
-        <w:t xml:space="preserve"> along with all the associated Lessons. This drop down gives a little more information to the user of the process.</w:t>
+        <w:t>Refer to #4 in the ‘Main Delete/Edit</w:t>
+      </w:r>
+      <w:r>
+        <w:t xml:space="preserve"> Area</w:t>
+      </w:r>
+      <w:r>
+        <w:t xml:space="preserve">’ image. When a ‘Country Grade Topic’ is to be removed, it will remove the ‘Country Grade Topic’ along with </w:t>
+      </w:r>
+      <w:r>
+        <w:rPr>
+          <w:u w:val="single"/>
+        </w:rPr>
+        <w:t>all</w:t>
+      </w:r>
+      <w:r>
+        <w:t xml:space="preserve"> the associated </w:t>
+      </w:r>
+      <w:r>
+        <w:t>‘</w:t>
+      </w:r>
+      <w:r>
+        <w:t>Lessons</w:t>
+      </w:r>
+      <w:r>
+        <w:t>’</w:t>
+      </w:r>
+      <w:r>
+        <w:t xml:space="preserve">. This </w:t>
+      </w:r>
+      <w:proofErr w:type="gramStart"/>
+      <w:r>
+        <w:t>pop up</w:t>
+      </w:r>
+      <w:proofErr w:type="gramEnd"/>
+      <w:r>
+        <w:t xml:space="preserve"> box</w:t>
+      </w:r>
+      <w:r>
+        <w:t xml:space="preserve"> gives a little more information to the user of the process.</w:t>
       </w:r>
     </w:p>
     <w:p>
@@ -2625,28 +4300,13 @@
       </w:r>
       <w:proofErr w:type="gramEnd"/>
       <w:r>
-        <w:t xml:space="preserve"> </w:t>
-      </w:r>
-      <w:r>
-        <w:t>edit</w:t>
-      </w:r>
-      <w:r>
-        <w:t xml:space="preserve"> an item/row the button labeled ‘</w:t>
-      </w:r>
-      <w:r>
-        <w:t>Edit</w:t>
-      </w:r>
-      <w:r>
-        <w:t xml:space="preserve"> is clicked by the user corresponding to the desired row to be </w:t>
-      </w:r>
-      <w:r>
-        <w:t>edited</w:t>
-      </w:r>
-      <w:r>
-        <w:t>.</w:t>
-      </w:r>
-      <w:r>
-        <w:t xml:space="preserve"> When clicked, fields that </w:t>
+        <w:t xml:space="preserve"> edit an item/row the button labeled ‘Edit</w:t>
+      </w:r>
+      <w:r>
+        <w:t>’</w:t>
+      </w:r>
+      <w:r>
+        <w:t xml:space="preserve"> is clicked by the user corresponding to the desired row to be edited. When clicked, fields that </w:t>
       </w:r>
       <w:proofErr w:type="gramStart"/>
       <w:r>
@@ -2679,8 +4339,35 @@
       <w:r>
         <w:t xml:space="preserve"> and the edit is propagated down through the database and changes all occurrences of the old field to the newly edited one. If the user decides not to edit that row, ‘Cancel’ is selected and the table returns to its originally state.</w:t>
       </w:r>
-      <w:bookmarkStart w:id="0" w:name="_GoBack"/>
-      <w:bookmarkEnd w:id="0"/>
+      <w:r>
+        <w:t xml:space="preserve"> Check the log box after every action.</w:t>
+      </w:r>
+    </w:p>
+    <w:p>
+      <w:r>
+        <w:br w:type="page"/>
+      </w:r>
+    </w:p>
+    <w:p>
+      <w:pPr>
+        <w:pStyle w:val="ListParagraph"/>
+      </w:pPr>
+    </w:p>
+    <w:p>
+      <w:pPr>
+        <w:pStyle w:val="Heading1"/>
+      </w:pPr>
+      <w:r>
+        <w:t>File Viewer Page</w:t>
+      </w:r>
+    </w:p>
+    <w:p>
+      <w:r>
+        <w:rPr>
+          <w:highlight w:val="yellow"/>
+        </w:rPr>
+        <w:t>TODO</w:t>
+      </w:r>
     </w:p>
     <w:sectPr>
       <w:headerReference w:type="default" r:id="rId21"/>
@@ -2784,22 +4471,21 @@
             <w:color w:val="7F7F7F" w:themeColor="background1" w:themeShade="7F"/>
             <w:spacing w:val="60"/>
           </w:rPr>
-          <w:t>*</w:t>
-        </w:r>
-        <w:r>
-          <w:rPr>
-            <w:color w:val="7F7F7F" w:themeColor="background1" w:themeShade="7F"/>
-            <w:spacing w:val="60"/>
-            <w:highlight w:val="yellow"/>
-          </w:rPr>
-          <w:t>app name</w:t>
+          <w:t>‘</w:t>
         </w:r>
         <w:r>
           <w:rPr>
             <w:color w:val="7F7F7F" w:themeColor="background1" w:themeShade="7F"/>
             <w:spacing w:val="60"/>
           </w:rPr>
-          <w:t>* Website User Guide</w:t>
+          <w:t>R</w:t>
+        </w:r>
+        <w:r>
+          <w:rPr>
+            <w:color w:val="7F7F7F" w:themeColor="background1" w:themeShade="7F"/>
+            <w:spacing w:val="60"/>
+          </w:rPr>
+          <w:t>eaching For English’ Website User Guide</w:t>
         </w:r>
         <w:r>
           <w:t xml:space="preserve"> | </w:t>
@@ -2843,6 +4529,119 @@
 <file path=word/numbering.xml><?xml version="1.0" encoding="utf-8"?>
 <w:numbering xmlns:wpc="http://schemas.microsoft.com/office/word/2010/wordprocessingCanvas" xmlns:cx="http://schemas.microsoft.com/office/drawing/2014/chartex" xmlns:cx1="http://schemas.microsoft.com/office/drawing/2015/9/8/chartex" xmlns:cx2="http://schemas.microsoft.com/office/drawing/2015/10/21/chartex" xmlns:cx3="http://schemas.microsoft.com/office/drawing/2016/5/9/chartex" xmlns:cx4="http://schemas.microsoft.com/office/drawing/2016/5/10/chartex" xmlns:cx5="http://schemas.microsoft.com/office/drawing/2016/5/11/chartex" xmlns:cx6="http://schemas.microsoft.com/office/drawing/2016/5/12/chartex" xmlns:cx7="http://schemas.microsoft.com/office/drawing/2016/5/13/chartex" xmlns:cx8="http://schemas.microsoft.com/office/drawing/2016/5/14/chartex" xmlns:mc="http://schemas.openxmlformats.org/markup-compatibility/2006" xmlns:aink="http://schemas.microsoft.com/office/drawing/2016/ink" xmlns:am3d="http://schemas.microsoft.com/office/drawing/2017/model3d" xmlns:o="urn:schemas-microsoft-com:office:office" xmlns:r="http://schemas.openxmlformats.org/officeDocument/2006/relationships" xmlns:m="http://schemas.openxmlformats.org/officeDocument/2006/math" xmlns:v="urn:schemas-microsoft-com:vml" xmlns:wp14="http://schemas.microsoft.com/office/word/2010/wordprocessingDrawing" xmlns:wp="http://schemas.openxmlformats.org/drawingml/2006/wordprocessingDrawing" xmlns:w10="urn:schemas-microsoft-com:office:word" xmlns:w="http://schemas.openxmlformats.org/wordprocessingml/2006/main" xmlns:w14="http://schemas.microsoft.com/office/word/2010/wordml" xmlns:w15="http://schemas.microsoft.com/office/word/2012/wordml" xmlns:w16cid="http://schemas.microsoft.com/office/word/2016/wordml/cid" xmlns:w16se="http://schemas.microsoft.com/office/word/2015/wordml/symex" xmlns:wpg="http://schemas.microsoft.com/office/word/2010/wordprocessingGroup" xmlns:wpi="http://schemas.microsoft.com/office/word/2010/wordprocessingInk" xmlns:wne="http://schemas.microsoft.com/office/word/2006/wordml" xmlns:wps="http://schemas.microsoft.com/office/word/2010/wordprocessingShape" mc:Ignorable="w14 w15 w16se w16cid wp14">
   <w:abstractNum w:abstractNumId="0" w15:restartNumberingAfterBreak="0">
+    <w:nsid w:val="00F274DB"/>
+    <w:multiLevelType w:val="multilevel"/>
+    <w:tmpl w:val="F2241066"/>
+    <w:lvl w:ilvl="0">
+      <w:start w:val="5"/>
+      <w:numFmt w:val="decimal"/>
+      <w:lvlText w:val="%1."/>
+      <w:lvlJc w:val="left"/>
+      <w:pPr>
+        <w:ind w:left="360" w:hanging="360"/>
+      </w:pPr>
+      <w:rPr>
+        <w:rFonts w:hint="default"/>
+      </w:rPr>
+    </w:lvl>
+    <w:lvl w:ilvl="1">
+      <w:start w:val="1"/>
+      <w:numFmt w:val="decimal"/>
+      <w:lvlText w:val="%1.%2."/>
+      <w:lvlJc w:val="left"/>
+      <w:pPr>
+        <w:ind w:left="792" w:hanging="432"/>
+      </w:pPr>
+      <w:rPr>
+        <w:rFonts w:hint="default"/>
+      </w:rPr>
+    </w:lvl>
+    <w:lvl w:ilvl="2">
+      <w:start w:val="1"/>
+      <w:numFmt w:val="decimal"/>
+      <w:lvlText w:val="%1.%2.%3."/>
+      <w:lvlJc w:val="left"/>
+      <w:pPr>
+        <w:ind w:left="1224" w:hanging="504"/>
+      </w:pPr>
+      <w:rPr>
+        <w:rFonts w:hint="default"/>
+      </w:rPr>
+    </w:lvl>
+    <w:lvl w:ilvl="3">
+      <w:start w:val="1"/>
+      <w:numFmt w:val="decimal"/>
+      <w:lvlText w:val="%1.%2.%3.%4."/>
+      <w:lvlJc w:val="left"/>
+      <w:pPr>
+        <w:ind w:left="1728" w:hanging="648"/>
+      </w:pPr>
+      <w:rPr>
+        <w:rFonts w:hint="default"/>
+      </w:rPr>
+    </w:lvl>
+    <w:lvl w:ilvl="4">
+      <w:start w:val="1"/>
+      <w:numFmt w:val="decimal"/>
+      <w:lvlText w:val="%1.%2.%3.%4.%5."/>
+      <w:lvlJc w:val="left"/>
+      <w:pPr>
+        <w:ind w:left="2232" w:hanging="792"/>
+      </w:pPr>
+      <w:rPr>
+        <w:rFonts w:hint="default"/>
+      </w:rPr>
+    </w:lvl>
+    <w:lvl w:ilvl="5">
+      <w:start w:val="1"/>
+      <w:numFmt w:val="decimal"/>
+      <w:lvlText w:val="%1.%2.%3.%4.%5.%6."/>
+      <w:lvlJc w:val="left"/>
+      <w:pPr>
+        <w:ind w:left="2736" w:hanging="936"/>
+      </w:pPr>
+      <w:rPr>
+        <w:rFonts w:hint="default"/>
+      </w:rPr>
+    </w:lvl>
+    <w:lvl w:ilvl="6">
+      <w:start w:val="1"/>
+      <w:numFmt w:val="decimal"/>
+      <w:lvlText w:val="%1.%2.%3.%4.%5.%6.%7."/>
+      <w:lvlJc w:val="left"/>
+      <w:pPr>
+        <w:ind w:left="3240" w:hanging="1080"/>
+      </w:pPr>
+      <w:rPr>
+        <w:rFonts w:hint="default"/>
+      </w:rPr>
+    </w:lvl>
+    <w:lvl w:ilvl="7">
+      <w:start w:val="1"/>
+      <w:numFmt w:val="decimal"/>
+      <w:lvlText w:val="%1.%2.%3.%4.%5.%6.%7.%8."/>
+      <w:lvlJc w:val="left"/>
+      <w:pPr>
+        <w:ind w:left="3744" w:hanging="1224"/>
+      </w:pPr>
+      <w:rPr>
+        <w:rFonts w:hint="default"/>
+      </w:rPr>
+    </w:lvl>
+    <w:lvl w:ilvl="8">
+      <w:start w:val="1"/>
+      <w:numFmt w:val="decimal"/>
+      <w:lvlText w:val="%1.%2.%3.%4.%5.%6.%7.%8.%9."/>
+      <w:lvlJc w:val="left"/>
+      <w:pPr>
+        <w:ind w:left="4320" w:hanging="1440"/>
+      </w:pPr>
+      <w:rPr>
+        <w:rFonts w:hint="default"/>
+      </w:rPr>
+    </w:lvl>
+  </w:abstractNum>
+  <w:abstractNum w:abstractNumId="1" w15:restartNumberingAfterBreak="0">
     <w:nsid w:val="0F3507C0"/>
     <w:multiLevelType w:val="hybridMultilevel"/>
     <w:tmpl w:val="DBFE18CA"/>
@@ -2855,7 +4654,7 @@
         <w:ind w:left="720" w:hanging="360"/>
       </w:pPr>
     </w:lvl>
-    <w:lvl w:ilvl="1" w:tplc="04090019" w:tentative="1">
+    <w:lvl w:ilvl="1" w:tplc="04090019">
       <w:start w:val="1"/>
       <w:numFmt w:val="lowerLetter"/>
       <w:lvlText w:val="%2."/>
@@ -2928,7 +4727,7 @@
       </w:pPr>
     </w:lvl>
   </w:abstractNum>
-  <w:abstractNum w:abstractNumId="1" w15:restartNumberingAfterBreak="0">
+  <w:abstractNum w:abstractNumId="2" w15:restartNumberingAfterBreak="0">
     <w:nsid w:val="1EAC5D26"/>
     <w:multiLevelType w:val="hybridMultilevel"/>
     <w:tmpl w:val="0DA4C474"/>
@@ -3014,7 +4813,96 @@
       </w:pPr>
     </w:lvl>
   </w:abstractNum>
-  <w:abstractNum w:abstractNumId="2" w15:restartNumberingAfterBreak="0">
+  <w:abstractNum w:abstractNumId="3" w15:restartNumberingAfterBreak="0">
+    <w:nsid w:val="212E1312"/>
+    <w:multiLevelType w:val="hybridMultilevel"/>
+    <w:tmpl w:val="BC20C784"/>
+    <w:lvl w:ilvl="0" w:tplc="0409000F">
+      <w:start w:val="1"/>
+      <w:numFmt w:val="decimal"/>
+      <w:lvlText w:val="%1."/>
+      <w:lvlJc w:val="left"/>
+      <w:pPr>
+        <w:ind w:left="720" w:hanging="360"/>
+      </w:pPr>
+    </w:lvl>
+    <w:lvl w:ilvl="1" w:tplc="04090001">
+      <w:start w:val="1"/>
+      <w:numFmt w:val="bullet"/>
+      <w:lvlText w:val=""/>
+      <w:lvlJc w:val="left"/>
+      <w:pPr>
+        <w:ind w:left="1440" w:hanging="360"/>
+      </w:pPr>
+      <w:rPr>
+        <w:rFonts w:ascii="Symbol" w:hAnsi="Symbol" w:hint="default"/>
+      </w:rPr>
+    </w:lvl>
+    <w:lvl w:ilvl="2" w:tplc="0409001B" w:tentative="1">
+      <w:start w:val="1"/>
+      <w:numFmt w:val="lowerRoman"/>
+      <w:lvlText w:val="%3."/>
+      <w:lvlJc w:val="right"/>
+      <w:pPr>
+        <w:ind w:left="2160" w:hanging="180"/>
+      </w:pPr>
+    </w:lvl>
+    <w:lvl w:ilvl="3" w:tplc="0409000F" w:tentative="1">
+      <w:start w:val="1"/>
+      <w:numFmt w:val="decimal"/>
+      <w:lvlText w:val="%4."/>
+      <w:lvlJc w:val="left"/>
+      <w:pPr>
+        <w:ind w:left="2880" w:hanging="360"/>
+      </w:pPr>
+    </w:lvl>
+    <w:lvl w:ilvl="4" w:tplc="04090019" w:tentative="1">
+      <w:start w:val="1"/>
+      <w:numFmt w:val="lowerLetter"/>
+      <w:lvlText w:val="%5."/>
+      <w:lvlJc w:val="left"/>
+      <w:pPr>
+        <w:ind w:left="3600" w:hanging="360"/>
+      </w:pPr>
+    </w:lvl>
+    <w:lvl w:ilvl="5" w:tplc="0409001B" w:tentative="1">
+      <w:start w:val="1"/>
+      <w:numFmt w:val="lowerRoman"/>
+      <w:lvlText w:val="%6."/>
+      <w:lvlJc w:val="right"/>
+      <w:pPr>
+        <w:ind w:left="4320" w:hanging="180"/>
+      </w:pPr>
+    </w:lvl>
+    <w:lvl w:ilvl="6" w:tplc="0409000F" w:tentative="1">
+      <w:start w:val="1"/>
+      <w:numFmt w:val="decimal"/>
+      <w:lvlText w:val="%7."/>
+      <w:lvlJc w:val="left"/>
+      <w:pPr>
+        <w:ind w:left="5040" w:hanging="360"/>
+      </w:pPr>
+    </w:lvl>
+    <w:lvl w:ilvl="7" w:tplc="04090019" w:tentative="1">
+      <w:start w:val="1"/>
+      <w:numFmt w:val="lowerLetter"/>
+      <w:lvlText w:val="%8."/>
+      <w:lvlJc w:val="left"/>
+      <w:pPr>
+        <w:ind w:left="5760" w:hanging="360"/>
+      </w:pPr>
+    </w:lvl>
+    <w:lvl w:ilvl="8" w:tplc="0409001B" w:tentative="1">
+      <w:start w:val="1"/>
+      <w:numFmt w:val="lowerRoman"/>
+      <w:lvlText w:val="%9."/>
+      <w:lvlJc w:val="right"/>
+      <w:pPr>
+        <w:ind w:left="6480" w:hanging="180"/>
+      </w:pPr>
+    </w:lvl>
+  </w:abstractNum>
+  <w:abstractNum w:abstractNumId="4" w15:restartNumberingAfterBreak="0">
     <w:nsid w:val="23301320"/>
     <w:multiLevelType w:val="hybridMultilevel"/>
     <w:tmpl w:val="CD8CE932"/>
@@ -3100,7 +4988,209 @@
       </w:pPr>
     </w:lvl>
   </w:abstractNum>
-  <w:abstractNum w:abstractNumId="3" w15:restartNumberingAfterBreak="0">
+  <w:abstractNum w:abstractNumId="5" w15:restartNumberingAfterBreak="0">
+    <w:nsid w:val="2C0C7D02"/>
+    <w:multiLevelType w:val="hybridMultilevel"/>
+    <w:tmpl w:val="317242FC"/>
+    <w:lvl w:ilvl="0" w:tplc="0409000F">
+      <w:start w:val="1"/>
+      <w:numFmt w:val="decimal"/>
+      <w:lvlText w:val="%1."/>
+      <w:lvlJc w:val="left"/>
+      <w:pPr>
+        <w:ind w:left="720" w:hanging="360"/>
+      </w:pPr>
+    </w:lvl>
+    <w:lvl w:ilvl="1" w:tplc="04090001">
+      <w:start w:val="1"/>
+      <w:numFmt w:val="bullet"/>
+      <w:lvlText w:val=""/>
+      <w:lvlJc w:val="left"/>
+      <w:pPr>
+        <w:ind w:left="1440" w:hanging="360"/>
+      </w:pPr>
+      <w:rPr>
+        <w:rFonts w:ascii="Symbol" w:hAnsi="Symbol" w:hint="default"/>
+      </w:rPr>
+    </w:lvl>
+    <w:lvl w:ilvl="2" w:tplc="0409001B" w:tentative="1">
+      <w:start w:val="1"/>
+      <w:numFmt w:val="lowerRoman"/>
+      <w:lvlText w:val="%3."/>
+      <w:lvlJc w:val="right"/>
+      <w:pPr>
+        <w:ind w:left="2160" w:hanging="180"/>
+      </w:pPr>
+    </w:lvl>
+    <w:lvl w:ilvl="3" w:tplc="0409000F" w:tentative="1">
+      <w:start w:val="1"/>
+      <w:numFmt w:val="decimal"/>
+      <w:lvlText w:val="%4."/>
+      <w:lvlJc w:val="left"/>
+      <w:pPr>
+        <w:ind w:left="2880" w:hanging="360"/>
+      </w:pPr>
+    </w:lvl>
+    <w:lvl w:ilvl="4" w:tplc="04090019" w:tentative="1">
+      <w:start w:val="1"/>
+      <w:numFmt w:val="lowerLetter"/>
+      <w:lvlText w:val="%5."/>
+      <w:lvlJc w:val="left"/>
+      <w:pPr>
+        <w:ind w:left="3600" w:hanging="360"/>
+      </w:pPr>
+    </w:lvl>
+    <w:lvl w:ilvl="5" w:tplc="0409001B" w:tentative="1">
+      <w:start w:val="1"/>
+      <w:numFmt w:val="lowerRoman"/>
+      <w:lvlText w:val="%6."/>
+      <w:lvlJc w:val="right"/>
+      <w:pPr>
+        <w:ind w:left="4320" w:hanging="180"/>
+      </w:pPr>
+    </w:lvl>
+    <w:lvl w:ilvl="6" w:tplc="0409000F" w:tentative="1">
+      <w:start w:val="1"/>
+      <w:numFmt w:val="decimal"/>
+      <w:lvlText w:val="%7."/>
+      <w:lvlJc w:val="left"/>
+      <w:pPr>
+        <w:ind w:left="5040" w:hanging="360"/>
+      </w:pPr>
+    </w:lvl>
+    <w:lvl w:ilvl="7" w:tplc="04090019" w:tentative="1">
+      <w:start w:val="1"/>
+      <w:numFmt w:val="lowerLetter"/>
+      <w:lvlText w:val="%8."/>
+      <w:lvlJc w:val="left"/>
+      <w:pPr>
+        <w:ind w:left="5760" w:hanging="360"/>
+      </w:pPr>
+    </w:lvl>
+    <w:lvl w:ilvl="8" w:tplc="0409001B" w:tentative="1">
+      <w:start w:val="1"/>
+      <w:numFmt w:val="lowerRoman"/>
+      <w:lvlText w:val="%9."/>
+      <w:lvlJc w:val="right"/>
+      <w:pPr>
+        <w:ind w:left="6480" w:hanging="180"/>
+      </w:pPr>
+    </w:lvl>
+  </w:abstractNum>
+  <w:abstractNum w:abstractNumId="6" w15:restartNumberingAfterBreak="0">
+    <w:nsid w:val="439147CD"/>
+    <w:multiLevelType w:val="hybridMultilevel"/>
+    <w:tmpl w:val="8364056A"/>
+    <w:lvl w:ilvl="0" w:tplc="04090001">
+      <w:start w:val="1"/>
+      <w:numFmt w:val="bullet"/>
+      <w:lvlText w:val=""/>
+      <w:lvlJc w:val="left"/>
+      <w:pPr>
+        <w:ind w:left="1440" w:hanging="360"/>
+      </w:pPr>
+      <w:rPr>
+        <w:rFonts w:ascii="Symbol" w:hAnsi="Symbol" w:hint="default"/>
+      </w:rPr>
+    </w:lvl>
+    <w:lvl w:ilvl="1" w:tplc="04090003" w:tentative="1">
+      <w:start w:val="1"/>
+      <w:numFmt w:val="bullet"/>
+      <w:lvlText w:val="o"/>
+      <w:lvlJc w:val="left"/>
+      <w:pPr>
+        <w:ind w:left="2160" w:hanging="360"/>
+      </w:pPr>
+      <w:rPr>
+        <w:rFonts w:ascii="Courier New" w:hAnsi="Courier New" w:cs="Courier New" w:hint="default"/>
+      </w:rPr>
+    </w:lvl>
+    <w:lvl w:ilvl="2" w:tplc="04090005" w:tentative="1">
+      <w:start w:val="1"/>
+      <w:numFmt w:val="bullet"/>
+      <w:lvlText w:val=""/>
+      <w:lvlJc w:val="left"/>
+      <w:pPr>
+        <w:ind w:left="2880" w:hanging="360"/>
+      </w:pPr>
+      <w:rPr>
+        <w:rFonts w:ascii="Wingdings" w:hAnsi="Wingdings" w:hint="default"/>
+      </w:rPr>
+    </w:lvl>
+    <w:lvl w:ilvl="3" w:tplc="04090001" w:tentative="1">
+      <w:start w:val="1"/>
+      <w:numFmt w:val="bullet"/>
+      <w:lvlText w:val=""/>
+      <w:lvlJc w:val="left"/>
+      <w:pPr>
+        <w:ind w:left="3600" w:hanging="360"/>
+      </w:pPr>
+      <w:rPr>
+        <w:rFonts w:ascii="Symbol" w:hAnsi="Symbol" w:hint="default"/>
+      </w:rPr>
+    </w:lvl>
+    <w:lvl w:ilvl="4" w:tplc="04090003" w:tentative="1">
+      <w:start w:val="1"/>
+      <w:numFmt w:val="bullet"/>
+      <w:lvlText w:val="o"/>
+      <w:lvlJc w:val="left"/>
+      <w:pPr>
+        <w:ind w:left="4320" w:hanging="360"/>
+      </w:pPr>
+      <w:rPr>
+        <w:rFonts w:ascii="Courier New" w:hAnsi="Courier New" w:cs="Courier New" w:hint="default"/>
+      </w:rPr>
+    </w:lvl>
+    <w:lvl w:ilvl="5" w:tplc="04090005" w:tentative="1">
+      <w:start w:val="1"/>
+      <w:numFmt w:val="bullet"/>
+      <w:lvlText w:val=""/>
+      <w:lvlJc w:val="left"/>
+      <w:pPr>
+        <w:ind w:left="5040" w:hanging="360"/>
+      </w:pPr>
+      <w:rPr>
+        <w:rFonts w:ascii="Wingdings" w:hAnsi="Wingdings" w:hint="default"/>
+      </w:rPr>
+    </w:lvl>
+    <w:lvl w:ilvl="6" w:tplc="04090001" w:tentative="1">
+      <w:start w:val="1"/>
+      <w:numFmt w:val="bullet"/>
+      <w:lvlText w:val=""/>
+      <w:lvlJc w:val="left"/>
+      <w:pPr>
+        <w:ind w:left="5760" w:hanging="360"/>
+      </w:pPr>
+      <w:rPr>
+        <w:rFonts w:ascii="Symbol" w:hAnsi="Symbol" w:hint="default"/>
+      </w:rPr>
+    </w:lvl>
+    <w:lvl w:ilvl="7" w:tplc="04090003" w:tentative="1">
+      <w:start w:val="1"/>
+      <w:numFmt w:val="bullet"/>
+      <w:lvlText w:val="o"/>
+      <w:lvlJc w:val="left"/>
+      <w:pPr>
+        <w:ind w:left="6480" w:hanging="360"/>
+      </w:pPr>
+      <w:rPr>
+        <w:rFonts w:ascii="Courier New" w:hAnsi="Courier New" w:cs="Courier New" w:hint="default"/>
+      </w:rPr>
+    </w:lvl>
+    <w:lvl w:ilvl="8" w:tplc="04090005" w:tentative="1">
+      <w:start w:val="1"/>
+      <w:numFmt w:val="bullet"/>
+      <w:lvlText w:val=""/>
+      <w:lvlJc w:val="left"/>
+      <w:pPr>
+        <w:ind w:left="7200" w:hanging="360"/>
+      </w:pPr>
+      <w:rPr>
+        <w:rFonts w:ascii="Wingdings" w:hAnsi="Wingdings" w:hint="default"/>
+      </w:rPr>
+    </w:lvl>
+  </w:abstractNum>
+  <w:abstractNum w:abstractNumId="7" w15:restartNumberingAfterBreak="0">
     <w:nsid w:val="49003F8D"/>
     <w:multiLevelType w:val="hybridMultilevel"/>
     <w:tmpl w:val="A77A6CAE"/>
@@ -3186,7 +5276,7 @@
       </w:pPr>
     </w:lvl>
   </w:abstractNum>
-  <w:abstractNum w:abstractNumId="4" w15:restartNumberingAfterBreak="0">
+  <w:abstractNum w:abstractNumId="8" w15:restartNumberingAfterBreak="0">
     <w:nsid w:val="492D0016"/>
     <w:multiLevelType w:val="hybridMultilevel"/>
     <w:tmpl w:val="DBFE18CA"/>
@@ -3272,7 +5362,93 @@
       </w:pPr>
     </w:lvl>
   </w:abstractNum>
-  <w:abstractNum w:abstractNumId="5" w15:restartNumberingAfterBreak="0">
+  <w:abstractNum w:abstractNumId="9" w15:restartNumberingAfterBreak="0">
+    <w:nsid w:val="4C15136F"/>
+    <w:multiLevelType w:val="hybridMultilevel"/>
+    <w:tmpl w:val="7A2424D4"/>
+    <w:lvl w:ilvl="0" w:tplc="0409000F">
+      <w:start w:val="1"/>
+      <w:numFmt w:val="decimal"/>
+      <w:lvlText w:val="%1."/>
+      <w:lvlJc w:val="left"/>
+      <w:pPr>
+        <w:ind w:left="720" w:hanging="360"/>
+      </w:pPr>
+    </w:lvl>
+    <w:lvl w:ilvl="1" w:tplc="04090019" w:tentative="1">
+      <w:start w:val="1"/>
+      <w:numFmt w:val="lowerLetter"/>
+      <w:lvlText w:val="%2."/>
+      <w:lvlJc w:val="left"/>
+      <w:pPr>
+        <w:ind w:left="1440" w:hanging="360"/>
+      </w:pPr>
+    </w:lvl>
+    <w:lvl w:ilvl="2" w:tplc="0409001B" w:tentative="1">
+      <w:start w:val="1"/>
+      <w:numFmt w:val="lowerRoman"/>
+      <w:lvlText w:val="%3."/>
+      <w:lvlJc w:val="right"/>
+      <w:pPr>
+        <w:ind w:left="2160" w:hanging="180"/>
+      </w:pPr>
+    </w:lvl>
+    <w:lvl w:ilvl="3" w:tplc="0409000F" w:tentative="1">
+      <w:start w:val="1"/>
+      <w:numFmt w:val="decimal"/>
+      <w:lvlText w:val="%4."/>
+      <w:lvlJc w:val="left"/>
+      <w:pPr>
+        <w:ind w:left="2880" w:hanging="360"/>
+      </w:pPr>
+    </w:lvl>
+    <w:lvl w:ilvl="4" w:tplc="04090019" w:tentative="1">
+      <w:start w:val="1"/>
+      <w:numFmt w:val="lowerLetter"/>
+      <w:lvlText w:val="%5."/>
+      <w:lvlJc w:val="left"/>
+      <w:pPr>
+        <w:ind w:left="3600" w:hanging="360"/>
+      </w:pPr>
+    </w:lvl>
+    <w:lvl w:ilvl="5" w:tplc="0409001B" w:tentative="1">
+      <w:start w:val="1"/>
+      <w:numFmt w:val="lowerRoman"/>
+      <w:lvlText w:val="%6."/>
+      <w:lvlJc w:val="right"/>
+      <w:pPr>
+        <w:ind w:left="4320" w:hanging="180"/>
+      </w:pPr>
+    </w:lvl>
+    <w:lvl w:ilvl="6" w:tplc="0409000F" w:tentative="1">
+      <w:start w:val="1"/>
+      <w:numFmt w:val="decimal"/>
+      <w:lvlText w:val="%7."/>
+      <w:lvlJc w:val="left"/>
+      <w:pPr>
+        <w:ind w:left="5040" w:hanging="360"/>
+      </w:pPr>
+    </w:lvl>
+    <w:lvl w:ilvl="7" w:tplc="04090019" w:tentative="1">
+      <w:start w:val="1"/>
+      <w:numFmt w:val="lowerLetter"/>
+      <w:lvlText w:val="%8."/>
+      <w:lvlJc w:val="left"/>
+      <w:pPr>
+        <w:ind w:left="5760" w:hanging="360"/>
+      </w:pPr>
+    </w:lvl>
+    <w:lvl w:ilvl="8" w:tplc="0409001B" w:tentative="1">
+      <w:start w:val="1"/>
+      <w:numFmt w:val="lowerRoman"/>
+      <w:lvlText w:val="%9."/>
+      <w:lvlJc w:val="right"/>
+      <w:pPr>
+        <w:ind w:left="6480" w:hanging="180"/>
+      </w:pPr>
+    </w:lvl>
+  </w:abstractNum>
+  <w:abstractNum w:abstractNumId="10" w15:restartNumberingAfterBreak="0">
     <w:nsid w:val="554A2D17"/>
     <w:multiLevelType w:val="hybridMultilevel"/>
     <w:tmpl w:val="A77A6CAE"/>
@@ -3358,7 +5534,96 @@
       </w:pPr>
     </w:lvl>
   </w:abstractNum>
-  <w:abstractNum w:abstractNumId="6" w15:restartNumberingAfterBreak="0">
+  <w:abstractNum w:abstractNumId="11" w15:restartNumberingAfterBreak="0">
+    <w:nsid w:val="569D06E7"/>
+    <w:multiLevelType w:val="hybridMultilevel"/>
+    <w:tmpl w:val="0C1E3740"/>
+    <w:lvl w:ilvl="0" w:tplc="0409000F">
+      <w:start w:val="1"/>
+      <w:numFmt w:val="decimal"/>
+      <w:lvlText w:val="%1."/>
+      <w:lvlJc w:val="left"/>
+      <w:pPr>
+        <w:ind w:left="720" w:hanging="360"/>
+      </w:pPr>
+    </w:lvl>
+    <w:lvl w:ilvl="1" w:tplc="04090001">
+      <w:start w:val="1"/>
+      <w:numFmt w:val="bullet"/>
+      <w:lvlText w:val=""/>
+      <w:lvlJc w:val="left"/>
+      <w:pPr>
+        <w:ind w:left="1440" w:hanging="360"/>
+      </w:pPr>
+      <w:rPr>
+        <w:rFonts w:ascii="Symbol" w:hAnsi="Symbol" w:hint="default"/>
+      </w:rPr>
+    </w:lvl>
+    <w:lvl w:ilvl="2" w:tplc="0409001B" w:tentative="1">
+      <w:start w:val="1"/>
+      <w:numFmt w:val="lowerRoman"/>
+      <w:lvlText w:val="%3."/>
+      <w:lvlJc w:val="right"/>
+      <w:pPr>
+        <w:ind w:left="2160" w:hanging="180"/>
+      </w:pPr>
+    </w:lvl>
+    <w:lvl w:ilvl="3" w:tplc="0409000F" w:tentative="1">
+      <w:start w:val="1"/>
+      <w:numFmt w:val="decimal"/>
+      <w:lvlText w:val="%4."/>
+      <w:lvlJc w:val="left"/>
+      <w:pPr>
+        <w:ind w:left="2880" w:hanging="360"/>
+      </w:pPr>
+    </w:lvl>
+    <w:lvl w:ilvl="4" w:tplc="04090019" w:tentative="1">
+      <w:start w:val="1"/>
+      <w:numFmt w:val="lowerLetter"/>
+      <w:lvlText w:val="%5."/>
+      <w:lvlJc w:val="left"/>
+      <w:pPr>
+        <w:ind w:left="3600" w:hanging="360"/>
+      </w:pPr>
+    </w:lvl>
+    <w:lvl w:ilvl="5" w:tplc="0409001B" w:tentative="1">
+      <w:start w:val="1"/>
+      <w:numFmt w:val="lowerRoman"/>
+      <w:lvlText w:val="%6."/>
+      <w:lvlJc w:val="right"/>
+      <w:pPr>
+        <w:ind w:left="4320" w:hanging="180"/>
+      </w:pPr>
+    </w:lvl>
+    <w:lvl w:ilvl="6" w:tplc="0409000F" w:tentative="1">
+      <w:start w:val="1"/>
+      <w:numFmt w:val="decimal"/>
+      <w:lvlText w:val="%7."/>
+      <w:lvlJc w:val="left"/>
+      <w:pPr>
+        <w:ind w:left="5040" w:hanging="360"/>
+      </w:pPr>
+    </w:lvl>
+    <w:lvl w:ilvl="7" w:tplc="04090019" w:tentative="1">
+      <w:start w:val="1"/>
+      <w:numFmt w:val="lowerLetter"/>
+      <w:lvlText w:val="%8."/>
+      <w:lvlJc w:val="left"/>
+      <w:pPr>
+        <w:ind w:left="5760" w:hanging="360"/>
+      </w:pPr>
+    </w:lvl>
+    <w:lvl w:ilvl="8" w:tplc="0409001B" w:tentative="1">
+      <w:start w:val="1"/>
+      <w:numFmt w:val="lowerRoman"/>
+      <w:lvlText w:val="%9."/>
+      <w:lvlJc w:val="right"/>
+      <w:pPr>
+        <w:ind w:left="6480" w:hanging="180"/>
+      </w:pPr>
+    </w:lvl>
+  </w:abstractNum>
+  <w:abstractNum w:abstractNumId="12" w15:restartNumberingAfterBreak="0">
     <w:nsid w:val="5A0F3480"/>
     <w:multiLevelType w:val="hybridMultilevel"/>
     <w:tmpl w:val="467C854E"/>
@@ -3444,7 +5709,7 @@
       </w:pPr>
     </w:lvl>
   </w:abstractNum>
-  <w:abstractNum w:abstractNumId="7" w15:restartNumberingAfterBreak="0">
+  <w:abstractNum w:abstractNumId="13" w15:restartNumberingAfterBreak="0">
     <w:nsid w:val="5DBB1761"/>
     <w:multiLevelType w:val="hybridMultilevel"/>
     <w:tmpl w:val="0DA4C474"/>
@@ -3530,7 +5795,120 @@
       </w:pPr>
     </w:lvl>
   </w:abstractNum>
-  <w:abstractNum w:abstractNumId="8" w15:restartNumberingAfterBreak="0">
+  <w:abstractNum w:abstractNumId="14" w15:restartNumberingAfterBreak="0">
+    <w:nsid w:val="76BE1D96"/>
+    <w:multiLevelType w:val="hybridMultilevel"/>
+    <w:tmpl w:val="E7C050E6"/>
+    <w:lvl w:ilvl="0" w:tplc="04090001">
+      <w:start w:val="1"/>
+      <w:numFmt w:val="bullet"/>
+      <w:lvlText w:val=""/>
+      <w:lvlJc w:val="left"/>
+      <w:pPr>
+        <w:ind w:left="720" w:hanging="360"/>
+      </w:pPr>
+      <w:rPr>
+        <w:rFonts w:ascii="Symbol" w:hAnsi="Symbol" w:hint="default"/>
+      </w:rPr>
+    </w:lvl>
+    <w:lvl w:ilvl="1" w:tplc="04090003" w:tentative="1">
+      <w:start w:val="1"/>
+      <w:numFmt w:val="bullet"/>
+      <w:lvlText w:val="o"/>
+      <w:lvlJc w:val="left"/>
+      <w:pPr>
+        <w:ind w:left="1440" w:hanging="360"/>
+      </w:pPr>
+      <w:rPr>
+        <w:rFonts w:ascii="Courier New" w:hAnsi="Courier New" w:cs="Courier New" w:hint="default"/>
+      </w:rPr>
+    </w:lvl>
+    <w:lvl w:ilvl="2" w:tplc="04090005" w:tentative="1">
+      <w:start w:val="1"/>
+      <w:numFmt w:val="bullet"/>
+      <w:lvlText w:val=""/>
+      <w:lvlJc w:val="left"/>
+      <w:pPr>
+        <w:ind w:left="2160" w:hanging="360"/>
+      </w:pPr>
+      <w:rPr>
+        <w:rFonts w:ascii="Wingdings" w:hAnsi="Wingdings" w:hint="default"/>
+      </w:rPr>
+    </w:lvl>
+    <w:lvl w:ilvl="3" w:tplc="04090001" w:tentative="1">
+      <w:start w:val="1"/>
+      <w:numFmt w:val="bullet"/>
+      <w:lvlText w:val=""/>
+      <w:lvlJc w:val="left"/>
+      <w:pPr>
+        <w:ind w:left="2880" w:hanging="360"/>
+      </w:pPr>
+      <w:rPr>
+        <w:rFonts w:ascii="Symbol" w:hAnsi="Symbol" w:hint="default"/>
+      </w:rPr>
+    </w:lvl>
+    <w:lvl w:ilvl="4" w:tplc="04090003" w:tentative="1">
+      <w:start w:val="1"/>
+      <w:numFmt w:val="bullet"/>
+      <w:lvlText w:val="o"/>
+      <w:lvlJc w:val="left"/>
+      <w:pPr>
+        <w:ind w:left="3600" w:hanging="360"/>
+      </w:pPr>
+      <w:rPr>
+        <w:rFonts w:ascii="Courier New" w:hAnsi="Courier New" w:cs="Courier New" w:hint="default"/>
+      </w:rPr>
+    </w:lvl>
+    <w:lvl w:ilvl="5" w:tplc="04090005" w:tentative="1">
+      <w:start w:val="1"/>
+      <w:numFmt w:val="bullet"/>
+      <w:lvlText w:val=""/>
+      <w:lvlJc w:val="left"/>
+      <w:pPr>
+        <w:ind w:left="4320" w:hanging="360"/>
+      </w:pPr>
+      <w:rPr>
+        <w:rFonts w:ascii="Wingdings" w:hAnsi="Wingdings" w:hint="default"/>
+      </w:rPr>
+    </w:lvl>
+    <w:lvl w:ilvl="6" w:tplc="04090001" w:tentative="1">
+      <w:start w:val="1"/>
+      <w:numFmt w:val="bullet"/>
+      <w:lvlText w:val=""/>
+      <w:lvlJc w:val="left"/>
+      <w:pPr>
+        <w:ind w:left="5040" w:hanging="360"/>
+      </w:pPr>
+      <w:rPr>
+        <w:rFonts w:ascii="Symbol" w:hAnsi="Symbol" w:hint="default"/>
+      </w:rPr>
+    </w:lvl>
+    <w:lvl w:ilvl="7" w:tplc="04090003" w:tentative="1">
+      <w:start w:val="1"/>
+      <w:numFmt w:val="bullet"/>
+      <w:lvlText w:val="o"/>
+      <w:lvlJc w:val="left"/>
+      <w:pPr>
+        <w:ind w:left="5760" w:hanging="360"/>
+      </w:pPr>
+      <w:rPr>
+        <w:rFonts w:ascii="Courier New" w:hAnsi="Courier New" w:cs="Courier New" w:hint="default"/>
+      </w:rPr>
+    </w:lvl>
+    <w:lvl w:ilvl="8" w:tplc="04090005" w:tentative="1">
+      <w:start w:val="1"/>
+      <w:numFmt w:val="bullet"/>
+      <w:lvlText w:val=""/>
+      <w:lvlJc w:val="left"/>
+      <w:pPr>
+        <w:ind w:left="6480" w:hanging="360"/>
+      </w:pPr>
+      <w:rPr>
+        <w:rFonts w:ascii="Wingdings" w:hAnsi="Wingdings" w:hint="default"/>
+      </w:rPr>
+    </w:lvl>
+  </w:abstractNum>
+  <w:abstractNum w:abstractNumId="15" w15:restartNumberingAfterBreak="0">
     <w:nsid w:val="78813F9E"/>
     <w:multiLevelType w:val="hybridMultilevel"/>
     <w:tmpl w:val="467C854E"/>
@@ -3616,7 +5994,7 @@
       </w:pPr>
     </w:lvl>
   </w:abstractNum>
-  <w:abstractNum w:abstractNumId="9" w15:restartNumberingAfterBreak="0">
+  <w:abstractNum w:abstractNumId="16" w15:restartNumberingAfterBreak="0">
     <w:nsid w:val="7CC8693F"/>
     <w:multiLevelType w:val="hybridMultilevel"/>
     <w:tmpl w:val="D7FA3A84"/>
@@ -3729,7 +6107,96 @@
       </w:rPr>
     </w:lvl>
   </w:abstractNum>
-  <w:abstractNum w:abstractNumId="10" w15:restartNumberingAfterBreak="0">
+  <w:abstractNum w:abstractNumId="17" w15:restartNumberingAfterBreak="0">
+    <w:nsid w:val="7E4859D1"/>
+    <w:multiLevelType w:val="hybridMultilevel"/>
+    <w:tmpl w:val="FBF0C2EC"/>
+    <w:lvl w:ilvl="0" w:tplc="0409000F">
+      <w:start w:val="1"/>
+      <w:numFmt w:val="decimal"/>
+      <w:lvlText w:val="%1."/>
+      <w:lvlJc w:val="left"/>
+      <w:pPr>
+        <w:ind w:left="720" w:hanging="360"/>
+      </w:pPr>
+    </w:lvl>
+    <w:lvl w:ilvl="1" w:tplc="04090001">
+      <w:start w:val="1"/>
+      <w:numFmt w:val="bullet"/>
+      <w:lvlText w:val=""/>
+      <w:lvlJc w:val="left"/>
+      <w:pPr>
+        <w:ind w:left="1440" w:hanging="360"/>
+      </w:pPr>
+      <w:rPr>
+        <w:rFonts w:ascii="Symbol" w:hAnsi="Symbol" w:hint="default"/>
+      </w:rPr>
+    </w:lvl>
+    <w:lvl w:ilvl="2" w:tplc="0409001B" w:tentative="1">
+      <w:start w:val="1"/>
+      <w:numFmt w:val="lowerRoman"/>
+      <w:lvlText w:val="%3."/>
+      <w:lvlJc w:val="right"/>
+      <w:pPr>
+        <w:ind w:left="2160" w:hanging="180"/>
+      </w:pPr>
+    </w:lvl>
+    <w:lvl w:ilvl="3" w:tplc="0409000F" w:tentative="1">
+      <w:start w:val="1"/>
+      <w:numFmt w:val="decimal"/>
+      <w:lvlText w:val="%4."/>
+      <w:lvlJc w:val="left"/>
+      <w:pPr>
+        <w:ind w:left="2880" w:hanging="360"/>
+      </w:pPr>
+    </w:lvl>
+    <w:lvl w:ilvl="4" w:tplc="04090019" w:tentative="1">
+      <w:start w:val="1"/>
+      <w:numFmt w:val="lowerLetter"/>
+      <w:lvlText w:val="%5."/>
+      <w:lvlJc w:val="left"/>
+      <w:pPr>
+        <w:ind w:left="3600" w:hanging="360"/>
+      </w:pPr>
+    </w:lvl>
+    <w:lvl w:ilvl="5" w:tplc="0409001B" w:tentative="1">
+      <w:start w:val="1"/>
+      <w:numFmt w:val="lowerRoman"/>
+      <w:lvlText w:val="%6."/>
+      <w:lvlJc w:val="right"/>
+      <w:pPr>
+        <w:ind w:left="4320" w:hanging="180"/>
+      </w:pPr>
+    </w:lvl>
+    <w:lvl w:ilvl="6" w:tplc="0409000F" w:tentative="1">
+      <w:start w:val="1"/>
+      <w:numFmt w:val="decimal"/>
+      <w:lvlText w:val="%7."/>
+      <w:lvlJc w:val="left"/>
+      <w:pPr>
+        <w:ind w:left="5040" w:hanging="360"/>
+      </w:pPr>
+    </w:lvl>
+    <w:lvl w:ilvl="7" w:tplc="04090019" w:tentative="1">
+      <w:start w:val="1"/>
+      <w:numFmt w:val="lowerLetter"/>
+      <w:lvlText w:val="%8."/>
+      <w:lvlJc w:val="left"/>
+      <w:pPr>
+        <w:ind w:left="5760" w:hanging="360"/>
+      </w:pPr>
+    </w:lvl>
+    <w:lvl w:ilvl="8" w:tplc="0409001B" w:tentative="1">
+      <w:start w:val="1"/>
+      <w:numFmt w:val="lowerRoman"/>
+      <w:lvlText w:val="%9."/>
+      <w:lvlJc w:val="right"/>
+      <w:pPr>
+        <w:ind w:left="6480" w:hanging="180"/>
+      </w:pPr>
+    </w:lvl>
+  </w:abstractNum>
+  <w:abstractNum w:abstractNumId="18" w15:restartNumberingAfterBreak="0">
     <w:nsid w:val="7EBF2A4F"/>
     <w:multiLevelType w:val="hybridMultilevel"/>
     <w:tmpl w:val="A77A6CAE"/>
@@ -3815,7 +6282,7 @@
       </w:pPr>
     </w:lvl>
   </w:abstractNum>
-  <w:abstractNum w:abstractNumId="11" w15:restartNumberingAfterBreak="0">
+  <w:abstractNum w:abstractNumId="19" w15:restartNumberingAfterBreak="0">
     <w:nsid w:val="7F147F49"/>
     <w:multiLevelType w:val="hybridMultilevel"/>
     <w:tmpl w:val="BF7EDDF6"/>
@@ -3902,40 +6369,64 @@
     </w:lvl>
   </w:abstractNum>
   <w:num w:numId="1">
+    <w:abstractNumId w:val="7"/>
+  </w:num>
+  <w:num w:numId="2">
+    <w:abstractNumId w:val="8"/>
+  </w:num>
+  <w:num w:numId="3">
+    <w:abstractNumId w:val="1"/>
+  </w:num>
+  <w:num w:numId="4">
+    <w:abstractNumId w:val="16"/>
+  </w:num>
+  <w:num w:numId="5">
+    <w:abstractNumId w:val="18"/>
+  </w:num>
+  <w:num w:numId="6">
+    <w:abstractNumId w:val="4"/>
+  </w:num>
+  <w:num w:numId="7">
+    <w:abstractNumId w:val="10"/>
+  </w:num>
+  <w:num w:numId="8">
+    <w:abstractNumId w:val="19"/>
+  </w:num>
+  <w:num w:numId="9">
+    <w:abstractNumId w:val="13"/>
+  </w:num>
+  <w:num w:numId="10">
+    <w:abstractNumId w:val="12"/>
+  </w:num>
+  <w:num w:numId="11">
+    <w:abstractNumId w:val="15"/>
+  </w:num>
+  <w:num w:numId="12">
+    <w:abstractNumId w:val="2"/>
+  </w:num>
+  <w:num w:numId="13">
+    <w:abstractNumId w:val="14"/>
+  </w:num>
+  <w:num w:numId="14">
+    <w:abstractNumId w:val="9"/>
+  </w:num>
+  <w:num w:numId="15">
+    <w:abstractNumId w:val="11"/>
+  </w:num>
+  <w:num w:numId="16">
+    <w:abstractNumId w:val="17"/>
+  </w:num>
+  <w:num w:numId="17">
+    <w:abstractNumId w:val="5"/>
+  </w:num>
+  <w:num w:numId="18">
     <w:abstractNumId w:val="3"/>
   </w:num>
-  <w:num w:numId="2">
-    <w:abstractNumId w:val="4"/>
-  </w:num>
-  <w:num w:numId="3">
-    <w:abstractNumId w:val="0"/>
-  </w:num>
-  <w:num w:numId="4">
-    <w:abstractNumId w:val="9"/>
-  </w:num>
-  <w:num w:numId="5">
-    <w:abstractNumId w:val="10"/>
-  </w:num>
-  <w:num w:numId="6">
-    <w:abstractNumId w:val="2"/>
-  </w:num>
-  <w:num w:numId="7">
-    <w:abstractNumId w:val="5"/>
-  </w:num>
-  <w:num w:numId="8">
-    <w:abstractNumId w:val="11"/>
-  </w:num>
-  <w:num w:numId="9">
-    <w:abstractNumId w:val="7"/>
-  </w:num>
-  <w:num w:numId="10">
+  <w:num w:numId="19">
     <w:abstractNumId w:val="6"/>
   </w:num>
-  <w:num w:numId="11">
-    <w:abstractNumId w:val="8"/>
-  </w:num>
-  <w:num w:numId="12">
-    <w:abstractNumId w:val="1"/>
+  <w:num w:numId="20">
+    <w:abstractNumId w:val="0"/>
   </w:num>
 </w:numbering>
 </file>

</xml_diff>

<commit_message>
added file viewer to web user guide
-added the file viewer page to the website user guide
-still need to review
-then get table of contents
-then add cover page
</commit_message>
<xml_diff>
--- a/Documentations/Website/website_userGuide.docx
+++ b/Documentations/Website/website_userGuide.docx
@@ -100,15 +100,7 @@
         <w:t xml:space="preserve"> the countries, grades, topics, and lessons are added and configured based on the curriculum/created lessons. All mentioned sections can be added or deleted, and in some instances edited.</w:t>
       </w:r>
       <w:r>
-        <w:t xml:space="preserve"> This site is only for the administrators/creators of the curriculum </w:t>
-      </w:r>
-      <w:proofErr w:type="gramStart"/>
-      <w:r>
-        <w:t>in order to</w:t>
-      </w:r>
-      <w:proofErr w:type="gramEnd"/>
-      <w:r>
-        <w:t xml:space="preserve"> maintain and update the app for its users.</w:t>
+        <w:t xml:space="preserve"> This site is only for the administrators/creators of the curriculum in order to maintain and update the app for its users.</w:t>
       </w:r>
     </w:p>
     <w:p>
@@ -476,7 +468,13 @@
         <w:pStyle w:val="Heading2"/>
       </w:pPr>
       <w:r>
-        <w:t>How the Login Page is setup</w:t>
+        <w:t>How the Login Page is set</w:t>
+      </w:r>
+      <w:r>
+        <w:t xml:space="preserve"> </w:t>
+      </w:r>
+      <w:r>
+        <w:t>up</w:t>
       </w:r>
       <w:r>
         <w:t>:</w:t>
@@ -972,10 +970,7 @@
       </w:r>
     </w:p>
     <w:p/>
-    <w:p>
-      <w:bookmarkStart w:id="0" w:name="_GoBack"/>
-      <w:bookmarkEnd w:id="0"/>
-    </w:p>
+    <w:p/>
     <w:p>
       <w:r>
         <w:rPr>
@@ -1126,13 +1121,8 @@
       </w:r>
     </w:p>
     <w:p>
-      <w:proofErr w:type="gramStart"/>
-      <w:r>
-        <w:t>In order to</w:t>
-      </w:r>
-      <w:proofErr w:type="gramEnd"/>
-      <w:r>
-        <w:t xml:space="preserve"> explain and understand the add page, refer to the following image</w:t>
+      <w:r>
+        <w:t>In order to explain and understand the add page, refer to the following image</w:t>
       </w:r>
       <w:r>
         <w:t>s</w:t>
@@ -1340,15 +1330,7 @@
         <w:t xml:space="preserve">In the top right of the page this is found. </w:t>
       </w:r>
       <w:r>
-        <w:t xml:space="preserve">It is a log or message box that will display </w:t>
-      </w:r>
-      <w:proofErr w:type="gramStart"/>
-      <w:r>
-        <w:t>any and all</w:t>
-      </w:r>
-      <w:proofErr w:type="gramEnd"/>
-      <w:r>
-        <w:t xml:space="preserve"> information that is necessary for the user to view. Such as: error messages, failures, or successes. The user should keep an eye on this after every action to ensure they do not miss any valuable information.</w:t>
+        <w:t>It is a log or message box that will display any and all information that is necessary for the user to view. Such as: error messages, failures, or successes. The user should keep an eye on this after every action to ensure they do not miss any valuable information.</w:t>
       </w:r>
     </w:p>
     <w:p>
@@ -1434,15 +1416,7 @@
     <w:p>
       <w:r>
         <w:lastRenderedPageBreak/>
-        <w:t xml:space="preserve">The main portion of the add page is this large area shown above. This is where </w:t>
-      </w:r>
-      <w:proofErr w:type="gramStart"/>
-      <w:r>
-        <w:t>all of</w:t>
-      </w:r>
-      <w:proofErr w:type="gramEnd"/>
-      <w:r>
-        <w:t xml:space="preserve"> the user interaction occurs in order to add new content to the database for the app to use.</w:t>
+        <w:t>The main portion of the add page is this large area shown above. This is where all of the user interaction occurs in order to add new content to the database for the app to use.</w:t>
       </w:r>
     </w:p>
     <w:p>
@@ -1478,15 +1452,7 @@
         <w:t>is</w:t>
       </w:r>
       <w:r>
-        <w:t xml:space="preserve"> added, then that new Country can be referred to </w:t>
-      </w:r>
-      <w:proofErr w:type="gramStart"/>
-      <w:r>
-        <w:t>in order to</w:t>
-      </w:r>
-      <w:proofErr w:type="gramEnd"/>
-      <w:r>
-        <w:t xml:space="preserve"> add content (grades, topics, lessons) to it for the app to access. </w:t>
+        <w:t xml:space="preserve"> added, then that new Country can be referred to in order to add content (grades, topics, lessons) to it for the app to access. </w:t>
       </w:r>
       <w:proofErr w:type="gramStart"/>
       <w:r>
@@ -1662,15 +1628,7 @@
         <w:t>’</w:t>
       </w:r>
       <w:r>
-        <w:t xml:space="preserve"> can be referred to </w:t>
-      </w:r>
-      <w:proofErr w:type="gramStart"/>
-      <w:r>
-        <w:t>in order to</w:t>
-      </w:r>
-      <w:proofErr w:type="gramEnd"/>
-      <w:r>
-        <w:t xml:space="preserve"> add new content relating to a </w:t>
+        <w:t xml:space="preserve"> can be referred to in order to add new content relating to a </w:t>
       </w:r>
       <w:r>
         <w:t>‘T</w:t>
@@ -2914,13 +2872,8 @@
       </w:r>
     </w:p>
     <w:p>
-      <w:proofErr w:type="gramStart"/>
-      <w:r>
-        <w:t>In order to</w:t>
-      </w:r>
-      <w:proofErr w:type="gramEnd"/>
-      <w:r>
-        <w:t xml:space="preserve"> explain and understand the delete/edit page, refer to the following images and the listed descriptions:</w:t>
+      <w:r>
+        <w:t>In order to explain and understand the delete/edit page, refer to the following images and the listed descriptions:</w:t>
       </w:r>
     </w:p>
     <w:p>
@@ -3110,15 +3063,7 @@
     </w:p>
     <w:p>
       <w:r>
-        <w:t xml:space="preserve">In the top right of the page this is found. It is a log or message box that will display </w:t>
-      </w:r>
-      <w:proofErr w:type="gramStart"/>
-      <w:r>
-        <w:t>any and all</w:t>
-      </w:r>
-      <w:proofErr w:type="gramEnd"/>
-      <w:r>
-        <w:t xml:space="preserve"> information that is necessary for the user to view. Such as: error messages, failures, or successes. The user should keep an eye on this after every action to ensure they do not miss any valuable information.</w:t>
+        <w:t>In the top right of the page this is found. It is a log or message box that will display any and all information that is necessary for the user to view. Such as: error messages, failures, or successes. The user should keep an eye on this after every action to ensure they do not miss any valuable information.</w:t>
       </w:r>
     </w:p>
     <w:p>
@@ -3221,15 +3166,7 @@
         <w:t>’</w:t>
       </w:r>
       <w:r>
-        <w:t xml:space="preserve"> is, the large area shown above. This is where </w:t>
-      </w:r>
-      <w:proofErr w:type="gramStart"/>
-      <w:r>
-        <w:t>all of</w:t>
-      </w:r>
-      <w:proofErr w:type="gramEnd"/>
-      <w:r>
-        <w:t xml:space="preserve"> the user interaction occurs in order to delete or edit existing content in the database for the app to use.</w:t>
+        <w:t xml:space="preserve"> is, the large area shown above. This is where all of the user interaction occurs in order to delete or edit existing content in the database for the app to use.</w:t>
       </w:r>
       <w:r>
         <w:t xml:space="preserve"> The way it is set up is there is a table displaying all the content inside of the database. Each table represents a different piece</w:t>
@@ -3243,15 +3180,7 @@
     </w:p>
     <w:p>
       <w:r>
-        <w:t xml:space="preserve">*Some of the tables do not allow editing. This is because </w:t>
-      </w:r>
-      <w:proofErr w:type="gramStart"/>
-      <w:r>
-        <w:t>in order to</w:t>
-      </w:r>
-      <w:proofErr w:type="gramEnd"/>
-      <w:r>
-        <w:t xml:space="preserve"> edit pieces of data the user must do that through one of the basic data pieces such as </w:t>
+        <w:t xml:space="preserve">*Some of the tables do not allow editing. This is because in order to edit pieces of data the user must do that through one of the basic data pieces such as </w:t>
       </w:r>
       <w:r>
         <w:t>‘</w:t>
@@ -3353,15 +3282,7 @@
         <w:t>).</w:t>
       </w:r>
       <w:r>
-        <w:t xml:space="preserve"> </w:t>
-      </w:r>
-      <w:proofErr w:type="gramStart"/>
-      <w:r>
-        <w:t>In order to</w:t>
-      </w:r>
-      <w:proofErr w:type="gramEnd"/>
-      <w:r>
-        <w:t xml:space="preserve"> do so, all data must be removed that is associated with it first, then it can be removed (one exception explained below</w:t>
+        <w:t xml:space="preserve"> In order to do so, all data must be removed that is associated with it first, then it can be removed (one exception explained below</w:t>
       </w:r>
       <w:r>
         <w:t>: #4</w:t>
@@ -4107,13 +4028,8 @@
           <w:numId w:val="9"/>
         </w:numPr>
       </w:pPr>
-      <w:proofErr w:type="gramStart"/>
-      <w:r>
-        <w:t>In order to</w:t>
-      </w:r>
-      <w:proofErr w:type="gramEnd"/>
-      <w:r>
-        <w:t xml:space="preserve"> delete an item/row the button labeled ‘Delete’ is clicked by the user corresponding to the desired row to be deleted.</w:t>
+      <w:r>
+        <w:t>In order to delete an item/row the button labeled ‘Delete’ is clicked by the user corresponding to the desired row to be deleted.</w:t>
       </w:r>
     </w:p>
     <w:p>
@@ -4294,27 +4210,14 @@
           <w:numId w:val="12"/>
         </w:numPr>
       </w:pPr>
-      <w:proofErr w:type="gramStart"/>
-      <w:r>
-        <w:t>In order to</w:t>
-      </w:r>
-      <w:proofErr w:type="gramEnd"/>
-      <w:r>
-        <w:t xml:space="preserve"> edit an item/row the button labeled ‘Edit</w:t>
-      </w:r>
-      <w:r>
-        <w:t>’</w:t>
-      </w:r>
-      <w:r>
-        <w:t xml:space="preserve"> is clicked by the user corresponding to the desired row to be edited. When clicked, fields that </w:t>
-      </w:r>
-      <w:proofErr w:type="gramStart"/>
-      <w:r>
-        <w:t>are able to</w:t>
-      </w:r>
-      <w:proofErr w:type="gramEnd"/>
-      <w:r>
-        <w:t xml:space="preserve"> be edited are changed to a textbox that can be edited by typing in them.</w:t>
+      <w:r>
+        <w:t>In order to edit an item/row the button labeled ‘Edit</w:t>
+      </w:r>
+      <w:r>
+        <w:t>’</w:t>
+      </w:r>
+      <w:r>
+        <w:t xml:space="preserve"> is clicked by the user corresponding to the desired row to be edited. When clicked, fields that are able to be edited are changed to a textbox that can be edited by typing in them.</w:t>
       </w:r>
     </w:p>
     <w:p>
@@ -4361,16 +4264,274 @@
         <w:t>File Viewer Page</w:t>
       </w:r>
     </w:p>
+    <w:p/>
+    <w:p>
+      <w:pPr>
+        <w:pStyle w:val="Heading2"/>
+      </w:pPr>
+      <w:r>
+        <w:t>How the File View Page is set up</w:t>
+      </w:r>
+    </w:p>
+    <w:p>
+      <w:r>
+        <w:t xml:space="preserve">The file viewer page has two purposes: access the actual mp3 or pdf files that have been associated with a ‘Lesson’, and to </w:t>
+      </w:r>
+      <w:r>
+        <w:t>provide/edit a survey link. The link table contains all the ‘Lessons’ in the database with the filename being clickable for the admin or any other user to be able to access those files through a link. They are brought up through the browser in which they can be viewed, saved or printed. The survey portion allows for the admin (if logged in as admin) to</w:t>
+      </w:r>
+      <w:bookmarkStart w:id="0" w:name="_GoBack"/>
+      <w:bookmarkEnd w:id="0"/>
+      <w:r>
+        <w:t xml:space="preserve"> edit a link to a survey provided by a site that creates surveys through links. For any user </w:t>
+      </w:r>
+      <w:r>
+        <w:t>however,</w:t>
+      </w:r>
+      <w:r>
+        <w:t xml:space="preserve"> the link can be clicked to navigate to the survey.</w:t>
+      </w:r>
+    </w:p>
     <w:p>
       <w:r>
         <w:rPr>
-          <w:highlight w:val="yellow"/>
+          <w:noProof/>
         </w:rPr>
-        <w:t>TODO</w:t>
-      </w:r>
-    </w:p>
+        <w:drawing>
+          <wp:inline distT="0" distB="0" distL="0" distR="0" wp14:anchorId="01F9C2F7" wp14:editId="38E21732">
+            <wp:extent cx="5943600" cy="2022475"/>
+            <wp:effectExtent l="0" t="0" r="0" b="0"/>
+            <wp:docPr id="1" name="Picture 1"/>
+            <wp:cNvGraphicFramePr>
+              <a:graphicFrameLocks xmlns:a="http://schemas.openxmlformats.org/drawingml/2006/main" noChangeAspect="1"/>
+            </wp:cNvGraphicFramePr>
+            <a:graphic xmlns:a="http://schemas.openxmlformats.org/drawingml/2006/main">
+              <a:graphicData uri="http://schemas.openxmlformats.org/drawingml/2006/picture">
+                <pic:pic xmlns:pic="http://schemas.openxmlformats.org/drawingml/2006/picture">
+                  <pic:nvPicPr>
+                    <pic:cNvPr id="1" name="fileviewNormal.png"/>
+                    <pic:cNvPicPr/>
+                  </pic:nvPicPr>
+                  <pic:blipFill>
+                    <a:blip r:embed="rId21">
+                      <a:extLst>
+                        <a:ext uri="{28A0092B-C50C-407E-A947-70E740481C1C}">
+                          <a14:useLocalDpi xmlns:a14="http://schemas.microsoft.com/office/drawing/2010/main" val="0"/>
+                        </a:ext>
+                      </a:extLst>
+                    </a:blip>
+                    <a:stretch>
+                      <a:fillRect/>
+                    </a:stretch>
+                  </pic:blipFill>
+                  <pic:spPr>
+                    <a:xfrm>
+                      <a:off x="0" y="0"/>
+                      <a:ext cx="5943600" cy="2022475"/>
+                    </a:xfrm>
+                    <a:prstGeom prst="rect">
+                      <a:avLst/>
+                    </a:prstGeom>
+                  </pic:spPr>
+                </pic:pic>
+              </a:graphicData>
+            </a:graphic>
+          </wp:inline>
+        </w:drawing>
+      </w:r>
+    </w:p>
+    <w:p>
+      <w:pPr>
+        <w:pStyle w:val="Heading2"/>
+      </w:pPr>
+      <w:r>
+        <w:t>Descriptions:</w:t>
+      </w:r>
+    </w:p>
+    <w:p>
+      <w:r>
+        <w:t xml:space="preserve">In order to explain and understand the </w:t>
+      </w:r>
+      <w:r>
+        <w:t>file viewer</w:t>
+      </w:r>
+      <w:r>
+        <w:t xml:space="preserve"> page, refer to the following images and the listed descriptions:</w:t>
+      </w:r>
+    </w:p>
+    <w:p>
+      <w:pPr>
+        <w:pStyle w:val="Heading3"/>
+      </w:pPr>
+      <w:r>
+        <w:t>Links Table</w:t>
+      </w:r>
+    </w:p>
+    <w:p>
+      <w:r>
+        <w:rPr>
+          <w:noProof/>
+        </w:rPr>
+        <w:drawing>
+          <wp:inline distT="0" distB="0" distL="0" distR="0" wp14:anchorId="6ABBFD6A" wp14:editId="526FB0A0">
+            <wp:extent cx="5943600" cy="1654810"/>
+            <wp:effectExtent l="0" t="0" r="0" b="2540"/>
+            <wp:docPr id="4" name="Picture 4"/>
+            <wp:cNvGraphicFramePr>
+              <a:graphicFrameLocks xmlns:a="http://schemas.openxmlformats.org/drawingml/2006/main" noChangeAspect="1"/>
+            </wp:cNvGraphicFramePr>
+            <a:graphic xmlns:a="http://schemas.openxmlformats.org/drawingml/2006/main">
+              <a:graphicData uri="http://schemas.openxmlformats.org/drawingml/2006/picture">
+                <pic:pic xmlns:pic="http://schemas.openxmlformats.org/drawingml/2006/picture">
+                  <pic:nvPicPr>
+                    <pic:cNvPr id="4" name="fileviewLinks.png"/>
+                    <pic:cNvPicPr/>
+                  </pic:nvPicPr>
+                  <pic:blipFill>
+                    <a:blip r:embed="rId22">
+                      <a:extLst>
+                        <a:ext uri="{28A0092B-C50C-407E-A947-70E740481C1C}">
+                          <a14:useLocalDpi xmlns:a14="http://schemas.microsoft.com/office/drawing/2010/main" val="0"/>
+                        </a:ext>
+                      </a:extLst>
+                    </a:blip>
+                    <a:stretch>
+                      <a:fillRect/>
+                    </a:stretch>
+                  </pic:blipFill>
+                  <pic:spPr>
+                    <a:xfrm>
+                      <a:off x="0" y="0"/>
+                      <a:ext cx="5943600" cy="1654810"/>
+                    </a:xfrm>
+                    <a:prstGeom prst="rect">
+                      <a:avLst/>
+                    </a:prstGeom>
+                  </pic:spPr>
+                </pic:pic>
+              </a:graphicData>
+            </a:graphic>
+          </wp:inline>
+        </w:drawing>
+      </w:r>
+    </w:p>
+    <w:p>
+      <w:pPr>
+        <w:pStyle w:val="ListParagraph"/>
+        <w:numPr>
+          <w:ilvl w:val="0"/>
+          <w:numId w:val="21"/>
+        </w:numPr>
+      </w:pPr>
+      <w:r>
+        <w:t>The last column in the table displays the filename associated with the ‘Lesson’ in each row. The filename is a link (clickable). When clicked the browser will navigate to that file and open it in the browser for the user to view</w:t>
+      </w:r>
+      <w:r>
+        <w:t>/listen to</w:t>
+      </w:r>
+      <w:r>
+        <w:t xml:space="preserve"> it, save it or print it (if pdf).</w:t>
+      </w:r>
+    </w:p>
+    <w:p/>
+    <w:p>
+      <w:pPr>
+        <w:pStyle w:val="Heading3"/>
+      </w:pPr>
+      <w:r>
+        <w:lastRenderedPageBreak/>
+        <w:t>Survey Section</w:t>
+      </w:r>
+    </w:p>
+    <w:p>
+      <w:r>
+        <w:rPr>
+          <w:noProof/>
+        </w:rPr>
+        <w:drawing>
+          <wp:inline distT="0" distB="0" distL="0" distR="0" wp14:anchorId="20904D16" wp14:editId="6CB1EFBE">
+            <wp:extent cx="3436620" cy="1737360"/>
+            <wp:effectExtent l="0" t="0" r="0" b="0"/>
+            <wp:docPr id="6" name="Picture 6"/>
+            <wp:cNvGraphicFramePr>
+              <a:graphicFrameLocks xmlns:a="http://schemas.openxmlformats.org/drawingml/2006/main" noChangeAspect="1"/>
+            </wp:cNvGraphicFramePr>
+            <a:graphic xmlns:a="http://schemas.openxmlformats.org/drawingml/2006/main">
+              <a:graphicData uri="http://schemas.openxmlformats.org/drawingml/2006/picture">
+                <pic:pic xmlns:pic="http://schemas.openxmlformats.org/drawingml/2006/picture">
+                  <pic:nvPicPr>
+                    <pic:cNvPr id="6" name="fileviewSurvey.png"/>
+                    <pic:cNvPicPr/>
+                  </pic:nvPicPr>
+                  <pic:blipFill>
+                    <a:blip r:embed="rId23">
+                      <a:extLst>
+                        <a:ext uri="{28A0092B-C50C-407E-A947-70E740481C1C}">
+                          <a14:useLocalDpi xmlns:a14="http://schemas.microsoft.com/office/drawing/2010/main" val="0"/>
+                        </a:ext>
+                      </a:extLst>
+                    </a:blip>
+                    <a:stretch>
+                      <a:fillRect/>
+                    </a:stretch>
+                  </pic:blipFill>
+                  <pic:spPr>
+                    <a:xfrm>
+                      <a:off x="0" y="0"/>
+                      <a:ext cx="3436620" cy="1737360"/>
+                    </a:xfrm>
+                    <a:prstGeom prst="rect">
+                      <a:avLst/>
+                    </a:prstGeom>
+                  </pic:spPr>
+                </pic:pic>
+              </a:graphicData>
+            </a:graphic>
+          </wp:inline>
+        </w:drawing>
+      </w:r>
+    </w:p>
+    <w:p>
+      <w:pPr>
+        <w:pStyle w:val="ListParagraph"/>
+        <w:numPr>
+          <w:ilvl w:val="0"/>
+          <w:numId w:val="22"/>
+        </w:numPr>
+      </w:pPr>
+      <w:r>
+        <w:t>The text that reads ‘Please Take Our Survey’ is a link to a survey provided by the admin. Sites that generate surveys and provide a url for users to access the survey can be navigated to through clicking this link.</w:t>
+      </w:r>
+    </w:p>
+    <w:p>
+      <w:pPr>
+        <w:pStyle w:val="ListParagraph"/>
+        <w:numPr>
+          <w:ilvl w:val="0"/>
+          <w:numId w:val="22"/>
+        </w:numPr>
+      </w:pPr>
+      <w:r>
+        <w:t xml:space="preserve">*If logged in as admin, this area will not be grayed out and can be edited. The textbox is where the new survey url will be entered. After entering the survey url, the button that reads ‘Update’ is clicked. That will </w:t>
+      </w:r>
+      <w:r>
+        <w:rPr>
+          <w:u w:val="single"/>
+        </w:rPr>
+        <w:t>replace</w:t>
+      </w:r>
+      <w:r>
+        <w:t xml:space="preserve"> the old survey url. The new survey url will be placed in #1 (the link to the survey).</w:t>
+      </w:r>
+    </w:p>
+    <w:p/>
+    <w:p/>
+    <w:p/>
+    <w:p/>
+    <w:p/>
+    <w:p/>
     <w:sectPr>
-      <w:headerReference w:type="default" r:id="rId21"/>
+      <w:headerReference w:type="default" r:id="rId24"/>
       <w:pgSz w:w="12240" w:h="15840"/>
       <w:pgMar w:top="720" w:right="1440" w:bottom="720" w:left="1440" w:header="720" w:footer="720" w:gutter="0"/>
       <w:cols w:space="720"/>
@@ -5078,6 +5239,92 @@
     </w:lvl>
   </w:abstractNum>
   <w:abstractNum w:abstractNumId="6" w15:restartNumberingAfterBreak="0">
+    <w:nsid w:val="42062C80"/>
+    <w:multiLevelType w:val="hybridMultilevel"/>
+    <w:tmpl w:val="43A2F5DE"/>
+    <w:lvl w:ilvl="0" w:tplc="0409000F">
+      <w:start w:val="1"/>
+      <w:numFmt w:val="decimal"/>
+      <w:lvlText w:val="%1."/>
+      <w:lvlJc w:val="left"/>
+      <w:pPr>
+        <w:ind w:left="720" w:hanging="360"/>
+      </w:pPr>
+    </w:lvl>
+    <w:lvl w:ilvl="1" w:tplc="04090019" w:tentative="1">
+      <w:start w:val="1"/>
+      <w:numFmt w:val="lowerLetter"/>
+      <w:lvlText w:val="%2."/>
+      <w:lvlJc w:val="left"/>
+      <w:pPr>
+        <w:ind w:left="1440" w:hanging="360"/>
+      </w:pPr>
+    </w:lvl>
+    <w:lvl w:ilvl="2" w:tplc="0409001B" w:tentative="1">
+      <w:start w:val="1"/>
+      <w:numFmt w:val="lowerRoman"/>
+      <w:lvlText w:val="%3."/>
+      <w:lvlJc w:val="right"/>
+      <w:pPr>
+        <w:ind w:left="2160" w:hanging="180"/>
+      </w:pPr>
+    </w:lvl>
+    <w:lvl w:ilvl="3" w:tplc="0409000F" w:tentative="1">
+      <w:start w:val="1"/>
+      <w:numFmt w:val="decimal"/>
+      <w:lvlText w:val="%4."/>
+      <w:lvlJc w:val="left"/>
+      <w:pPr>
+        <w:ind w:left="2880" w:hanging="360"/>
+      </w:pPr>
+    </w:lvl>
+    <w:lvl w:ilvl="4" w:tplc="04090019" w:tentative="1">
+      <w:start w:val="1"/>
+      <w:numFmt w:val="lowerLetter"/>
+      <w:lvlText w:val="%5."/>
+      <w:lvlJc w:val="left"/>
+      <w:pPr>
+        <w:ind w:left="3600" w:hanging="360"/>
+      </w:pPr>
+    </w:lvl>
+    <w:lvl w:ilvl="5" w:tplc="0409001B" w:tentative="1">
+      <w:start w:val="1"/>
+      <w:numFmt w:val="lowerRoman"/>
+      <w:lvlText w:val="%6."/>
+      <w:lvlJc w:val="right"/>
+      <w:pPr>
+        <w:ind w:left="4320" w:hanging="180"/>
+      </w:pPr>
+    </w:lvl>
+    <w:lvl w:ilvl="6" w:tplc="0409000F" w:tentative="1">
+      <w:start w:val="1"/>
+      <w:numFmt w:val="decimal"/>
+      <w:lvlText w:val="%7."/>
+      <w:lvlJc w:val="left"/>
+      <w:pPr>
+        <w:ind w:left="5040" w:hanging="360"/>
+      </w:pPr>
+    </w:lvl>
+    <w:lvl w:ilvl="7" w:tplc="04090019" w:tentative="1">
+      <w:start w:val="1"/>
+      <w:numFmt w:val="lowerLetter"/>
+      <w:lvlText w:val="%8."/>
+      <w:lvlJc w:val="left"/>
+      <w:pPr>
+        <w:ind w:left="5760" w:hanging="360"/>
+      </w:pPr>
+    </w:lvl>
+    <w:lvl w:ilvl="8" w:tplc="0409001B" w:tentative="1">
+      <w:start w:val="1"/>
+      <w:numFmt w:val="lowerRoman"/>
+      <w:lvlText w:val="%9."/>
+      <w:lvlJc w:val="right"/>
+      <w:pPr>
+        <w:ind w:left="6480" w:hanging="180"/>
+      </w:pPr>
+    </w:lvl>
+  </w:abstractNum>
+  <w:abstractNum w:abstractNumId="7" w15:restartNumberingAfterBreak="0">
     <w:nsid w:val="439147CD"/>
     <w:multiLevelType w:val="hybridMultilevel"/>
     <w:tmpl w:val="8364056A"/>
@@ -5190,7 +5437,7 @@
       </w:rPr>
     </w:lvl>
   </w:abstractNum>
-  <w:abstractNum w:abstractNumId="7" w15:restartNumberingAfterBreak="0">
+  <w:abstractNum w:abstractNumId="8" w15:restartNumberingAfterBreak="0">
     <w:nsid w:val="49003F8D"/>
     <w:multiLevelType w:val="hybridMultilevel"/>
     <w:tmpl w:val="A77A6CAE"/>
@@ -5276,7 +5523,7 @@
       </w:pPr>
     </w:lvl>
   </w:abstractNum>
-  <w:abstractNum w:abstractNumId="8" w15:restartNumberingAfterBreak="0">
+  <w:abstractNum w:abstractNumId="9" w15:restartNumberingAfterBreak="0">
     <w:nsid w:val="492D0016"/>
     <w:multiLevelType w:val="hybridMultilevel"/>
     <w:tmpl w:val="DBFE18CA"/>
@@ -5362,7 +5609,7 @@
       </w:pPr>
     </w:lvl>
   </w:abstractNum>
-  <w:abstractNum w:abstractNumId="9" w15:restartNumberingAfterBreak="0">
+  <w:abstractNum w:abstractNumId="10" w15:restartNumberingAfterBreak="0">
     <w:nsid w:val="4C15136F"/>
     <w:multiLevelType w:val="hybridMultilevel"/>
     <w:tmpl w:val="7A2424D4"/>
@@ -5448,7 +5695,7 @@
       </w:pPr>
     </w:lvl>
   </w:abstractNum>
-  <w:abstractNum w:abstractNumId="10" w15:restartNumberingAfterBreak="0">
+  <w:abstractNum w:abstractNumId="11" w15:restartNumberingAfterBreak="0">
     <w:nsid w:val="554A2D17"/>
     <w:multiLevelType w:val="hybridMultilevel"/>
     <w:tmpl w:val="A77A6CAE"/>
@@ -5534,7 +5781,7 @@
       </w:pPr>
     </w:lvl>
   </w:abstractNum>
-  <w:abstractNum w:abstractNumId="11" w15:restartNumberingAfterBreak="0">
+  <w:abstractNum w:abstractNumId="12" w15:restartNumberingAfterBreak="0">
     <w:nsid w:val="569D06E7"/>
     <w:multiLevelType w:val="hybridMultilevel"/>
     <w:tmpl w:val="0C1E3740"/>
@@ -5623,7 +5870,7 @@
       </w:pPr>
     </w:lvl>
   </w:abstractNum>
-  <w:abstractNum w:abstractNumId="12" w15:restartNumberingAfterBreak="0">
+  <w:abstractNum w:abstractNumId="13" w15:restartNumberingAfterBreak="0">
     <w:nsid w:val="5A0F3480"/>
     <w:multiLevelType w:val="hybridMultilevel"/>
     <w:tmpl w:val="467C854E"/>
@@ -5709,7 +5956,7 @@
       </w:pPr>
     </w:lvl>
   </w:abstractNum>
-  <w:abstractNum w:abstractNumId="13" w15:restartNumberingAfterBreak="0">
+  <w:abstractNum w:abstractNumId="14" w15:restartNumberingAfterBreak="0">
     <w:nsid w:val="5DBB1761"/>
     <w:multiLevelType w:val="hybridMultilevel"/>
     <w:tmpl w:val="0DA4C474"/>
@@ -5795,7 +6042,93 @@
       </w:pPr>
     </w:lvl>
   </w:abstractNum>
-  <w:abstractNum w:abstractNumId="14" w15:restartNumberingAfterBreak="0">
+  <w:abstractNum w:abstractNumId="15" w15:restartNumberingAfterBreak="0">
+    <w:nsid w:val="75242B08"/>
+    <w:multiLevelType w:val="hybridMultilevel"/>
+    <w:tmpl w:val="43A2F5DE"/>
+    <w:lvl w:ilvl="0" w:tplc="0409000F">
+      <w:start w:val="1"/>
+      <w:numFmt w:val="decimal"/>
+      <w:lvlText w:val="%1."/>
+      <w:lvlJc w:val="left"/>
+      <w:pPr>
+        <w:ind w:left="720" w:hanging="360"/>
+      </w:pPr>
+    </w:lvl>
+    <w:lvl w:ilvl="1" w:tplc="04090019" w:tentative="1">
+      <w:start w:val="1"/>
+      <w:numFmt w:val="lowerLetter"/>
+      <w:lvlText w:val="%2."/>
+      <w:lvlJc w:val="left"/>
+      <w:pPr>
+        <w:ind w:left="1440" w:hanging="360"/>
+      </w:pPr>
+    </w:lvl>
+    <w:lvl w:ilvl="2" w:tplc="0409001B" w:tentative="1">
+      <w:start w:val="1"/>
+      <w:numFmt w:val="lowerRoman"/>
+      <w:lvlText w:val="%3."/>
+      <w:lvlJc w:val="right"/>
+      <w:pPr>
+        <w:ind w:left="2160" w:hanging="180"/>
+      </w:pPr>
+    </w:lvl>
+    <w:lvl w:ilvl="3" w:tplc="0409000F" w:tentative="1">
+      <w:start w:val="1"/>
+      <w:numFmt w:val="decimal"/>
+      <w:lvlText w:val="%4."/>
+      <w:lvlJc w:val="left"/>
+      <w:pPr>
+        <w:ind w:left="2880" w:hanging="360"/>
+      </w:pPr>
+    </w:lvl>
+    <w:lvl w:ilvl="4" w:tplc="04090019" w:tentative="1">
+      <w:start w:val="1"/>
+      <w:numFmt w:val="lowerLetter"/>
+      <w:lvlText w:val="%5."/>
+      <w:lvlJc w:val="left"/>
+      <w:pPr>
+        <w:ind w:left="3600" w:hanging="360"/>
+      </w:pPr>
+    </w:lvl>
+    <w:lvl w:ilvl="5" w:tplc="0409001B" w:tentative="1">
+      <w:start w:val="1"/>
+      <w:numFmt w:val="lowerRoman"/>
+      <w:lvlText w:val="%6."/>
+      <w:lvlJc w:val="right"/>
+      <w:pPr>
+        <w:ind w:left="4320" w:hanging="180"/>
+      </w:pPr>
+    </w:lvl>
+    <w:lvl w:ilvl="6" w:tplc="0409000F" w:tentative="1">
+      <w:start w:val="1"/>
+      <w:numFmt w:val="decimal"/>
+      <w:lvlText w:val="%7."/>
+      <w:lvlJc w:val="left"/>
+      <w:pPr>
+        <w:ind w:left="5040" w:hanging="360"/>
+      </w:pPr>
+    </w:lvl>
+    <w:lvl w:ilvl="7" w:tplc="04090019" w:tentative="1">
+      <w:start w:val="1"/>
+      <w:numFmt w:val="lowerLetter"/>
+      <w:lvlText w:val="%8."/>
+      <w:lvlJc w:val="left"/>
+      <w:pPr>
+        <w:ind w:left="5760" w:hanging="360"/>
+      </w:pPr>
+    </w:lvl>
+    <w:lvl w:ilvl="8" w:tplc="0409001B" w:tentative="1">
+      <w:start w:val="1"/>
+      <w:numFmt w:val="lowerRoman"/>
+      <w:lvlText w:val="%9."/>
+      <w:lvlJc w:val="right"/>
+      <w:pPr>
+        <w:ind w:left="6480" w:hanging="180"/>
+      </w:pPr>
+    </w:lvl>
+  </w:abstractNum>
+  <w:abstractNum w:abstractNumId="16" w15:restartNumberingAfterBreak="0">
     <w:nsid w:val="76BE1D96"/>
     <w:multiLevelType w:val="hybridMultilevel"/>
     <w:tmpl w:val="E7C050E6"/>
@@ -5908,7 +6241,7 @@
       </w:rPr>
     </w:lvl>
   </w:abstractNum>
-  <w:abstractNum w:abstractNumId="15" w15:restartNumberingAfterBreak="0">
+  <w:abstractNum w:abstractNumId="17" w15:restartNumberingAfterBreak="0">
     <w:nsid w:val="78813F9E"/>
     <w:multiLevelType w:val="hybridMultilevel"/>
     <w:tmpl w:val="467C854E"/>
@@ -5994,7 +6327,7 @@
       </w:pPr>
     </w:lvl>
   </w:abstractNum>
-  <w:abstractNum w:abstractNumId="16" w15:restartNumberingAfterBreak="0">
+  <w:abstractNum w:abstractNumId="18" w15:restartNumberingAfterBreak="0">
     <w:nsid w:val="7CC8693F"/>
     <w:multiLevelType w:val="hybridMultilevel"/>
     <w:tmpl w:val="D7FA3A84"/>
@@ -6107,7 +6440,7 @@
       </w:rPr>
     </w:lvl>
   </w:abstractNum>
-  <w:abstractNum w:abstractNumId="17" w15:restartNumberingAfterBreak="0">
+  <w:abstractNum w:abstractNumId="19" w15:restartNumberingAfterBreak="0">
     <w:nsid w:val="7E4859D1"/>
     <w:multiLevelType w:val="hybridMultilevel"/>
     <w:tmpl w:val="FBF0C2EC"/>
@@ -6196,7 +6529,7 @@
       </w:pPr>
     </w:lvl>
   </w:abstractNum>
-  <w:abstractNum w:abstractNumId="18" w15:restartNumberingAfterBreak="0">
+  <w:abstractNum w:abstractNumId="20" w15:restartNumberingAfterBreak="0">
     <w:nsid w:val="7EBF2A4F"/>
     <w:multiLevelType w:val="hybridMultilevel"/>
     <w:tmpl w:val="A77A6CAE"/>
@@ -6282,7 +6615,7 @@
       </w:pPr>
     </w:lvl>
   </w:abstractNum>
-  <w:abstractNum w:abstractNumId="19" w15:restartNumberingAfterBreak="0">
+  <w:abstractNum w:abstractNumId="21" w15:restartNumberingAfterBreak="0">
     <w:nsid w:val="7F147F49"/>
     <w:multiLevelType w:val="hybridMultilevel"/>
     <w:tmpl w:val="BF7EDDF6"/>
@@ -6369,52 +6702,52 @@
     </w:lvl>
   </w:abstractNum>
   <w:num w:numId="1">
-    <w:abstractNumId w:val="7"/>
+    <w:abstractNumId w:val="8"/>
   </w:num>
   <w:num w:numId="2">
-    <w:abstractNumId w:val="8"/>
+    <w:abstractNumId w:val="9"/>
   </w:num>
   <w:num w:numId="3">
     <w:abstractNumId w:val="1"/>
   </w:num>
   <w:num w:numId="4">
-    <w:abstractNumId w:val="16"/>
+    <w:abstractNumId w:val="18"/>
   </w:num>
   <w:num w:numId="5">
-    <w:abstractNumId w:val="18"/>
+    <w:abstractNumId w:val="20"/>
   </w:num>
   <w:num w:numId="6">
     <w:abstractNumId w:val="4"/>
   </w:num>
   <w:num w:numId="7">
-    <w:abstractNumId w:val="10"/>
+    <w:abstractNumId w:val="11"/>
   </w:num>
   <w:num w:numId="8">
-    <w:abstractNumId w:val="19"/>
+    <w:abstractNumId w:val="21"/>
   </w:num>
   <w:num w:numId="9">
+    <w:abstractNumId w:val="14"/>
+  </w:num>
+  <w:num w:numId="10">
     <w:abstractNumId w:val="13"/>
   </w:num>
-  <w:num w:numId="10">
-    <w:abstractNumId w:val="12"/>
-  </w:num>
   <w:num w:numId="11">
-    <w:abstractNumId w:val="15"/>
+    <w:abstractNumId w:val="17"/>
   </w:num>
   <w:num w:numId="12">
     <w:abstractNumId w:val="2"/>
   </w:num>
   <w:num w:numId="13">
-    <w:abstractNumId w:val="14"/>
+    <w:abstractNumId w:val="16"/>
   </w:num>
   <w:num w:numId="14">
-    <w:abstractNumId w:val="9"/>
+    <w:abstractNumId w:val="10"/>
   </w:num>
   <w:num w:numId="15">
-    <w:abstractNumId w:val="11"/>
+    <w:abstractNumId w:val="12"/>
   </w:num>
   <w:num w:numId="16">
-    <w:abstractNumId w:val="17"/>
+    <w:abstractNumId w:val="19"/>
   </w:num>
   <w:num w:numId="17">
     <w:abstractNumId w:val="5"/>
@@ -6423,10 +6756,16 @@
     <w:abstractNumId w:val="3"/>
   </w:num>
   <w:num w:numId="19">
-    <w:abstractNumId w:val="6"/>
+    <w:abstractNumId w:val="7"/>
   </w:num>
   <w:num w:numId="20">
     <w:abstractNumId w:val="0"/>
+  </w:num>
+  <w:num w:numId="21">
+    <w:abstractNumId w:val="6"/>
+  </w:num>
+  <w:num w:numId="22">
+    <w:abstractNumId w:val="15"/>
   </w:num>
 </w:numbering>
 </file>

</xml_diff>